<commit_message>
RAD of Photonest updated
ChangePassword, ForgotPassword added
</commit_message>
<xml_diff>
--- a/RAD/Photonest_RAD.docx
+++ b/RAD/Photonest_RAD.docx
@@ -26,14 +26,12 @@
           <w:sz w:val="48"/>
         </w:rPr>
       </w:pPr>
-      <w:proofErr w:type="spellStart"/>
       <w:r>
         <w:rPr>
           <w:sz w:val="48"/>
         </w:rPr>
         <w:t>Photonest</w:t>
       </w:r>
-      <w:proofErr w:type="spellEnd"/>
     </w:p>
     <w:p>
       <w:pPr>
@@ -156,28 +154,12 @@
           <w:sz w:val="48"/>
         </w:rPr>
       </w:pPr>
-      <w:proofErr w:type="spellStart"/>
       <w:r>
         <w:rPr>
           <w:sz w:val="48"/>
         </w:rPr>
-        <w:t>Dilara</w:t>
-      </w:r>
-      <w:proofErr w:type="spellEnd"/>
-      <w:r>
-        <w:rPr>
-          <w:sz w:val="48"/>
-        </w:rPr>
-        <w:t xml:space="preserve"> </w:t>
-      </w:r>
-      <w:proofErr w:type="spellStart"/>
-      <w:r>
-        <w:rPr>
-          <w:sz w:val="48"/>
-        </w:rPr>
-        <w:t>Ünbay</w:t>
-      </w:r>
-      <w:proofErr w:type="spellEnd"/>
+        <w:t>Dilara Ünbay</w:t>
+      </w:r>
     </w:p>
     <w:p>
       <w:pPr>
@@ -187,28 +169,12 @@
           <w:sz w:val="48"/>
         </w:rPr>
       </w:pPr>
-      <w:proofErr w:type="spellStart"/>
       <w:r>
         <w:rPr>
           <w:sz w:val="48"/>
         </w:rPr>
-        <w:t>Nursena</w:t>
-      </w:r>
-      <w:proofErr w:type="spellEnd"/>
-      <w:r>
-        <w:rPr>
-          <w:sz w:val="48"/>
-        </w:rPr>
-        <w:t xml:space="preserve"> </w:t>
-      </w:r>
-      <w:proofErr w:type="spellStart"/>
-      <w:r>
-        <w:rPr>
-          <w:sz w:val="48"/>
-        </w:rPr>
-        <w:t>Karakulah</w:t>
-      </w:r>
-      <w:proofErr w:type="spellEnd"/>
+        <w:t>Nursena Karakulah</w:t>
+      </w:r>
     </w:p>
     <w:p>
       <w:pPr>
@@ -218,42 +184,12 @@
           <w:sz w:val="48"/>
         </w:rPr>
       </w:pPr>
-      <w:proofErr w:type="spellStart"/>
       <w:r>
         <w:rPr>
           <w:sz w:val="48"/>
         </w:rPr>
-        <w:t>Feyzullah</w:t>
-      </w:r>
-      <w:proofErr w:type="spellEnd"/>
-      <w:r>
-        <w:rPr>
-          <w:sz w:val="48"/>
-        </w:rPr>
-        <w:t xml:space="preserve"> </w:t>
-      </w:r>
-      <w:proofErr w:type="spellStart"/>
-      <w:r>
-        <w:rPr>
-          <w:sz w:val="48"/>
-        </w:rPr>
-        <w:t>Berkay</w:t>
-      </w:r>
-      <w:proofErr w:type="spellEnd"/>
-      <w:r>
-        <w:rPr>
-          <w:sz w:val="48"/>
-        </w:rPr>
-        <w:t xml:space="preserve"> </w:t>
-      </w:r>
-      <w:proofErr w:type="spellStart"/>
-      <w:r>
-        <w:rPr>
-          <w:sz w:val="48"/>
-        </w:rPr>
-        <w:t>Danış</w:t>
-      </w:r>
-      <w:proofErr w:type="spellEnd"/>
+        <w:t>Feyzullah Berkay Danış</w:t>
+      </w:r>
     </w:p>
     <w:p>
       <w:pPr>
@@ -263,28 +199,12 @@
           <w:sz w:val="48"/>
         </w:rPr>
       </w:pPr>
-      <w:proofErr w:type="spellStart"/>
       <w:r>
         <w:rPr>
           <w:sz w:val="48"/>
         </w:rPr>
-        <w:t>Özay</w:t>
-      </w:r>
-      <w:proofErr w:type="spellEnd"/>
-      <w:r>
-        <w:rPr>
-          <w:sz w:val="48"/>
-        </w:rPr>
-        <w:t xml:space="preserve"> </w:t>
-      </w:r>
-      <w:proofErr w:type="spellStart"/>
-      <w:r>
-        <w:rPr>
-          <w:sz w:val="48"/>
-        </w:rPr>
-        <w:t>Ezerceli</w:t>
-      </w:r>
-      <w:proofErr w:type="spellEnd"/>
+        <w:t>Özay Ezerceli</w:t>
+      </w:r>
     </w:p>
     <w:p>
       <w:pPr>
@@ -381,10 +301,10 @@
             <v:path o:extrusionok="f" gradientshapeok="t" o:connecttype="rect"/>
             <o:lock v:ext="edit" aspectratio="t"/>
           </v:shapetype>
-          <v:shape id="_x0000_i1025" type="#_x0000_t75" style="width:168pt;height:63.75pt" o:ole="">
+          <v:shape id="_x0000_i1025" type="#_x0000_t75" style="width:167.8pt;height:63.85pt" o:ole="">
             <v:imagedata r:id="rId8" o:title=""/>
           </v:shape>
-          <o:OLEObject Type="Embed" ProgID="PBrush" ShapeID="_x0000_i1025" DrawAspect="Content" ObjectID="_1644059258" r:id="rId9"/>
+          <o:OLEObject Type="Embed" ProgID="PBrush" ShapeID="_x0000_i1025" DrawAspect="Content" ObjectID="_1644315281" r:id="rId9"/>
         </w:object>
       </w:r>
     </w:p>
@@ -2233,6 +2153,9 @@
       <w:r>
         <w:t>If the new system will replace an existing system, this section describes the functionality and the problems of the current system. Otherwise, this section describes how the tasks supported by the new system are accomplished now.</w:t>
       </w:r>
+      <w:r>
+        <w:t xml:space="preserve"> (Farkı ne, satmak için ne yapacaksın?)</w:t>
+      </w:r>
     </w:p>
     <w:p>
       <w:pPr>
@@ -2482,10 +2405,7 @@
       </w:pPr>
       <w:bookmarkStart w:id="21" w:name="_Toc33441049"/>
       <w:r>
-        <w:t>Use case descrip</w:t>
-      </w:r>
-      <w:r>
-        <w:t>tions</w:t>
+        <w:t>Use case descriptions</w:t>
       </w:r>
     </w:p>
     <w:p>
@@ -2962,7 +2882,7 @@
           <w:b/>
           <w:szCs w:val="24"/>
         </w:rPr>
-        <w:t>User</w:t>
+        <w:t>Visitor</w:t>
       </w:r>
       <w:r>
         <w:rPr>
@@ -3090,7 +3010,7 @@
           <w:bCs/>
           <w:szCs w:val="24"/>
         </w:rPr>
-        <w:t>User</w:t>
+        <w:t>Visitor</w:t>
       </w:r>
       <w:r>
         <w:rPr>
@@ -3232,15 +3152,7 @@
           <w:b/>
           <w:szCs w:val="24"/>
         </w:rPr>
-        <w:t>U</w:t>
-      </w:r>
-      <w:r>
-        <w:rPr>
-          <w:rFonts w:cs="Times New Roman"/>
-          <w:b/>
-          <w:szCs w:val="24"/>
-        </w:rPr>
-        <w:t>ser</w:t>
+        <w:t>Visitor</w:t>
       </w:r>
       <w:r>
         <w:rPr>
@@ -3373,7 +3285,6 @@
         </w:rPr>
         <w:tab/>
       </w:r>
-      <w:proofErr w:type="spellStart"/>
       <w:r>
         <w:rPr>
           <w:rFonts w:cs="Times New Roman"/>
@@ -3383,7 +3294,6 @@
         </w:rPr>
         <w:t>RegisterUser</w:t>
       </w:r>
-      <w:proofErr w:type="spellEnd"/>
       <w:r>
         <w:pict>
           <v:rect id="_x0000_i1034" style="width:0;height:1.5pt" o:hrstd="t" o:hr="t" fillcolor="#a0a0a0" stroked="f"/>
@@ -4008,7 +3918,32 @@
           <w:color w:val="000000"/>
           <w:szCs w:val="24"/>
         </w:rPr>
-        <w:t>presents a success message.</w:t>
+        <w:t>presents a success message</w:t>
+      </w:r>
+      <w:r>
+        <w:rPr>
+          <w:rFonts w:eastAsia="Times New Roman" w:cs="Times New Roman"/>
+          <w:color w:val="000000"/>
+          <w:szCs w:val="24"/>
+        </w:rPr>
+        <w:t xml:space="preserve"> to the </w:t>
+      </w:r>
+      <w:r>
+        <w:rPr>
+          <w:rFonts w:eastAsia="Times New Roman" w:cs="Times New Roman"/>
+          <w:b/>
+          <w:color w:val="000000"/>
+          <w:szCs w:val="24"/>
+        </w:rPr>
+        <w:t>User</w:t>
+      </w:r>
+      <w:r>
+        <w:rPr>
+          <w:rFonts w:eastAsia="Times New Roman" w:cs="Times New Roman"/>
+          <w:color w:val="000000"/>
+          <w:szCs w:val="24"/>
+        </w:rPr>
+        <w:t>.</w:t>
       </w:r>
     </w:p>
     <w:p>
@@ -4082,7 +4017,21 @@
           <w:rFonts w:cs="Times New Roman"/>
           <w:szCs w:val="24"/>
         </w:rPr>
-        <w:t>has clicked the Sing Up button.</w:t>
+        <w:t>has clicked the Si</w:t>
+      </w:r>
+      <w:r>
+        <w:rPr>
+          <w:rFonts w:cs="Times New Roman"/>
+          <w:szCs w:val="24"/>
+        </w:rPr>
+        <w:t>gn</w:t>
+      </w:r>
+      <w:r>
+        <w:rPr>
+          <w:rFonts w:cs="Times New Roman"/>
+          <w:szCs w:val="24"/>
+        </w:rPr>
+        <w:t xml:space="preserve"> Up button.</w:t>
       </w:r>
       <w:r>
         <w:pict>
@@ -4930,7 +4879,7 @@
           <w:bCs/>
           <w:szCs w:val="24"/>
         </w:rPr>
-        <w:t>Visitor</w:t>
+        <w:t>User</w:t>
       </w:r>
       <w:r>
         <w:rPr>
@@ -5134,8 +5083,6 @@
         </w:rPr>
         <w:tab/>
       </w:r>
-      <w:bookmarkStart w:id="22" w:name="_GoBack"/>
-      <w:bookmarkEnd w:id="22"/>
       <w:r>
         <w:rPr>
           <w:rFonts w:cs="Times New Roman"/>
@@ -5178,6 +5125,2228 @@
         </w:pict>
       </w:r>
     </w:p>
+    <w:p/>
+    <w:p>
+      <w:pPr>
+        <w:ind w:firstLine="0"/>
+        <w:rPr>
+          <w:rFonts w:cs="Times New Roman"/>
+          <w:b/>
+          <w:bCs/>
+          <w:szCs w:val="24"/>
+        </w:rPr>
+      </w:pPr>
+      <w:r>
+        <w:rPr>
+          <w:b/>
+        </w:rPr>
+        <w:t>4</w:t>
+      </w:r>
+      <w:r>
+        <w:rPr>
+          <w:b/>
+        </w:rPr>
+        <w:t>)</w:t>
+      </w:r>
+      <w:r>
+        <w:t xml:space="preserve"> </w:t>
+      </w:r>
+      <w:r>
+        <w:pict>
+          <v:rect id="_x0000_i1047" style="width:0;height:1.5pt" o:hralign="center" o:hrstd="t" o:hr="t" fillcolor="#a0a0a0" stroked="f"/>
+        </w:pict>
+      </w:r>
+      <w:r>
+        <w:rPr>
+          <w:rFonts w:cstheme="minorHAnsi"/>
+          <w:i/>
+          <w:iCs/>
+          <w:szCs w:val="24"/>
+        </w:rPr>
+        <w:br/>
+      </w:r>
+      <w:r>
+        <w:rPr>
+          <w:rFonts w:cs="Times New Roman"/>
+          <w:i/>
+          <w:iCs/>
+          <w:szCs w:val="24"/>
+        </w:rPr>
+        <w:t>Use case name</w:t>
+      </w:r>
+      <w:r>
+        <w:rPr>
+          <w:rFonts w:cstheme="minorHAnsi"/>
+          <w:i/>
+          <w:iCs/>
+          <w:szCs w:val="24"/>
+        </w:rPr>
+        <w:t xml:space="preserve"> </w:t>
+      </w:r>
+      <w:r>
+        <w:rPr>
+          <w:rFonts w:cstheme="minorHAnsi"/>
+          <w:i/>
+          <w:iCs/>
+          <w:szCs w:val="24"/>
+        </w:rPr>
+        <w:tab/>
+      </w:r>
+      <w:r>
+        <w:rPr>
+          <w:rFonts w:cs="Times New Roman"/>
+          <w:b/>
+          <w:bCs/>
+          <w:szCs w:val="24"/>
+        </w:rPr>
+        <w:t>ForgotPassword</w:t>
+      </w:r>
+      <w:r>
+        <w:lastRenderedPageBreak/>
+        <w:pict>
+          <v:rect id="_x0000_i1048" style="width:0;height:1.5pt" o:hrstd="t" o:hr="t" fillcolor="#a0a0a0" stroked="f"/>
+        </w:pict>
+      </w:r>
+      <w:r>
+        <w:rPr>
+          <w:rFonts w:cs="Times New Roman"/>
+          <w:i/>
+          <w:iCs/>
+          <w:szCs w:val="24"/>
+        </w:rPr>
+        <w:t>Participating</w:t>
+      </w:r>
+      <w:r>
+        <w:rPr>
+          <w:i/>
+          <w:iCs/>
+          <w:szCs w:val="24"/>
+        </w:rPr>
+        <w:tab/>
+      </w:r>
+      <w:r>
+        <w:rPr>
+          <w:i/>
+          <w:iCs/>
+          <w:szCs w:val="24"/>
+        </w:rPr>
+        <w:tab/>
+      </w:r>
+      <w:r>
+        <w:rPr>
+          <w:rFonts w:cs="Times New Roman"/>
+          <w:szCs w:val="24"/>
+        </w:rPr>
+        <w:t xml:space="preserve">Initiated by </w:t>
+      </w:r>
+      <w:r>
+        <w:rPr>
+          <w:rFonts w:cs="Times New Roman"/>
+          <w:b/>
+          <w:szCs w:val="24"/>
+        </w:rPr>
+        <w:t>Visitor</w:t>
+      </w:r>
+      <w:r>
+        <w:rPr>
+          <w:rFonts w:cs="Times New Roman"/>
+          <w:b/>
+          <w:bCs/>
+          <w:szCs w:val="24"/>
+        </w:rPr>
+        <w:tab/>
+      </w:r>
+      <w:r>
+        <w:rPr>
+          <w:i/>
+          <w:iCs/>
+          <w:szCs w:val="24"/>
+        </w:rPr>
+        <w:br/>
+      </w:r>
+      <w:r>
+        <w:rPr>
+          <w:rFonts w:cs="Times New Roman"/>
+          <w:i/>
+          <w:iCs/>
+          <w:szCs w:val="24"/>
+        </w:rPr>
+        <w:t>actors</w:t>
+      </w:r>
+      <w:r>
+        <w:pict>
+          <v:rect id="_x0000_i1049" style="width:0;height:1.5pt" o:hrstd="t" o:hr="t" fillcolor="#a0a0a0" stroked="f"/>
+        </w:pict>
+      </w:r>
+      <w:r>
+        <w:rPr>
+          <w:rFonts w:cs="Times New Roman"/>
+          <w:i/>
+          <w:iCs/>
+          <w:szCs w:val="24"/>
+        </w:rPr>
+        <w:t>Flow of events</w:t>
+      </w:r>
+    </w:p>
+    <w:p>
+      <w:pPr>
+        <w:pStyle w:val="ListParagraph"/>
+        <w:numPr>
+          <w:ilvl w:val="0"/>
+          <w:numId w:val="30"/>
+        </w:numPr>
+        <w:spacing w:after="160" w:line="259" w:lineRule="auto"/>
+        <w:jc w:val="left"/>
+        <w:rPr>
+          <w:rFonts w:cs="Times New Roman"/>
+          <w:szCs w:val="24"/>
+        </w:rPr>
+      </w:pPr>
+      <w:r>
+        <w:rPr>
+          <w:rFonts w:cs="Times New Roman"/>
+          <w:szCs w:val="24"/>
+        </w:rPr>
+        <w:t xml:space="preserve">The </w:t>
+      </w:r>
+      <w:r>
+        <w:rPr>
+          <w:rFonts w:cs="Times New Roman"/>
+          <w:b/>
+          <w:bCs/>
+          <w:szCs w:val="24"/>
+        </w:rPr>
+        <w:t xml:space="preserve">Visitor </w:t>
+      </w:r>
+      <w:r>
+        <w:rPr>
+          <w:rFonts w:cs="Times New Roman"/>
+          <w:szCs w:val="24"/>
+        </w:rPr>
+        <w:t>activates the “</w:t>
+      </w:r>
+      <w:r>
+        <w:rPr>
+          <w:rFonts w:cs="Times New Roman"/>
+          <w:szCs w:val="24"/>
+        </w:rPr>
+        <w:t>Forgot Password</w:t>
+      </w:r>
+      <w:r>
+        <w:rPr>
+          <w:rFonts w:cs="Times New Roman"/>
+          <w:szCs w:val="24"/>
+        </w:rPr>
+        <w:t>” function from the login page of the application by clicking the “</w:t>
+      </w:r>
+      <w:r>
+        <w:rPr>
+          <w:rFonts w:cs="Times New Roman"/>
+          <w:szCs w:val="24"/>
+        </w:rPr>
+        <w:t>Forgot Password?</w:t>
+      </w:r>
+      <w:r>
+        <w:rPr>
+          <w:rFonts w:cs="Times New Roman"/>
+          <w:szCs w:val="24"/>
+        </w:rPr>
+        <w:t>” text.</w:t>
+      </w:r>
+      <w:r>
+        <w:rPr>
+          <w:rFonts w:cs="Times New Roman"/>
+          <w:szCs w:val="24"/>
+        </w:rPr>
+        <w:br/>
+      </w:r>
+    </w:p>
+    <w:p>
+      <w:pPr>
+        <w:pStyle w:val="ListParagraph"/>
+        <w:numPr>
+          <w:ilvl w:val="2"/>
+          <w:numId w:val="30"/>
+        </w:numPr>
+        <w:spacing w:after="160" w:line="259" w:lineRule="auto"/>
+        <w:jc w:val="left"/>
+        <w:rPr>
+          <w:rFonts w:cs="Times New Roman"/>
+          <w:szCs w:val="24"/>
+        </w:rPr>
+      </w:pPr>
+      <w:r>
+        <w:rPr>
+          <w:rFonts w:cs="Times New Roman"/>
+          <w:b/>
+          <w:bCs/>
+          <w:szCs w:val="24"/>
+        </w:rPr>
+        <w:t xml:space="preserve">   </w:t>
+      </w:r>
+      <w:r>
+        <w:rPr>
+          <w:rFonts w:cs="Times New Roman"/>
+          <w:b/>
+          <w:bCs/>
+          <w:szCs w:val="24"/>
+        </w:rPr>
+        <w:t>SYSTEM</w:t>
+      </w:r>
+      <w:r>
+        <w:rPr>
+          <w:rFonts w:cs="Times New Roman"/>
+          <w:szCs w:val="24"/>
+        </w:rPr>
+        <w:t xml:space="preserve"> </w:t>
+      </w:r>
+      <w:r>
+        <w:rPr>
+          <w:rFonts w:cs="Times New Roman"/>
+          <w:szCs w:val="24"/>
+        </w:rPr>
+        <w:t>responds by</w:t>
+      </w:r>
+      <w:r>
+        <w:rPr>
+          <w:rFonts w:cs="Times New Roman"/>
+          <w:szCs w:val="24"/>
+        </w:rPr>
+        <w:t xml:space="preserve"> presenting an informing text and</w:t>
+      </w:r>
+      <w:r>
+        <w:rPr>
+          <w:rFonts w:cs="Times New Roman"/>
+          <w:szCs w:val="24"/>
+        </w:rPr>
+        <w:t xml:space="preserve"> asking for an e-mail from</w:t>
+      </w:r>
+      <w:r>
+        <w:rPr>
+          <w:rFonts w:cs="Times New Roman"/>
+          <w:szCs w:val="24"/>
+        </w:rPr>
+        <w:t xml:space="preserve"> the </w:t>
+      </w:r>
+      <w:r>
+        <w:rPr>
+          <w:rFonts w:cs="Times New Roman"/>
+          <w:b/>
+          <w:szCs w:val="24"/>
+        </w:rPr>
+        <w:t>Visitor</w:t>
+      </w:r>
+      <w:r>
+        <w:rPr>
+          <w:rFonts w:cs="Times New Roman"/>
+          <w:szCs w:val="24"/>
+        </w:rPr>
+        <w:t>.</w:t>
+      </w:r>
+      <w:r>
+        <w:rPr>
+          <w:rFonts w:cs="Times New Roman"/>
+          <w:szCs w:val="24"/>
+        </w:rPr>
+        <w:br/>
+      </w:r>
+    </w:p>
+    <w:p>
+      <w:pPr>
+        <w:pStyle w:val="ListParagraph"/>
+        <w:numPr>
+          <w:ilvl w:val="0"/>
+          <w:numId w:val="31"/>
+        </w:numPr>
+        <w:spacing w:after="160" w:line="259" w:lineRule="auto"/>
+        <w:jc w:val="left"/>
+        <w:rPr>
+          <w:rFonts w:cs="Times New Roman"/>
+          <w:szCs w:val="24"/>
+        </w:rPr>
+      </w:pPr>
+      <w:r>
+        <w:rPr>
+          <w:rFonts w:cs="Times New Roman"/>
+          <w:szCs w:val="24"/>
+        </w:rPr>
+        <w:t>The</w:t>
+      </w:r>
+      <w:r>
+        <w:rPr>
+          <w:rFonts w:cs="Times New Roman"/>
+          <w:b/>
+          <w:bCs/>
+          <w:szCs w:val="24"/>
+        </w:rPr>
+        <w:t xml:space="preserve"> Visitor </w:t>
+      </w:r>
+      <w:r>
+        <w:rPr>
+          <w:rFonts w:cs="Times New Roman"/>
+          <w:bCs/>
+          <w:szCs w:val="24"/>
+        </w:rPr>
+        <w:t>enters</w:t>
+      </w:r>
+      <w:r>
+        <w:rPr>
+          <w:rFonts w:cs="Times New Roman"/>
+          <w:bCs/>
+          <w:szCs w:val="24"/>
+        </w:rPr>
+        <w:t xml:space="preserve"> an e-mail </w:t>
+      </w:r>
+      <w:r>
+        <w:rPr>
+          <w:rFonts w:cs="Times New Roman"/>
+          <w:bCs/>
+          <w:szCs w:val="24"/>
+        </w:rPr>
+        <w:t>and</w:t>
+      </w:r>
+      <w:r>
+        <w:rPr>
+          <w:rFonts w:cs="Times New Roman"/>
+          <w:szCs w:val="24"/>
+        </w:rPr>
+        <w:t xml:space="preserve"> submits </w:t>
+      </w:r>
+      <w:r>
+        <w:rPr>
+          <w:rFonts w:cs="Times New Roman"/>
+          <w:szCs w:val="24"/>
+        </w:rPr>
+        <w:t>it</w:t>
+      </w:r>
+      <w:r>
+        <w:rPr>
+          <w:rFonts w:cs="Times New Roman"/>
+          <w:szCs w:val="24"/>
+        </w:rPr>
+        <w:t xml:space="preserve"> by clicking the “</w:t>
+      </w:r>
+      <w:r>
+        <w:rPr>
+          <w:rFonts w:cs="Times New Roman"/>
+          <w:szCs w:val="24"/>
+        </w:rPr>
+        <w:t>Reset Password</w:t>
+      </w:r>
+      <w:r>
+        <w:rPr>
+          <w:rFonts w:cs="Times New Roman"/>
+          <w:szCs w:val="24"/>
+        </w:rPr>
+        <w:t>” button.</w:t>
+      </w:r>
+    </w:p>
+    <w:p>
+      <w:pPr>
+        <w:pStyle w:val="ListParagraph"/>
+        <w:ind w:left="2484"/>
+        <w:rPr>
+          <w:rFonts w:cs="Times New Roman"/>
+          <w:szCs w:val="24"/>
+        </w:rPr>
+      </w:pPr>
+    </w:p>
+    <w:p>
+      <w:pPr>
+        <w:pStyle w:val="ListParagraph"/>
+        <w:numPr>
+          <w:ilvl w:val="2"/>
+          <w:numId w:val="32"/>
+        </w:numPr>
+        <w:spacing w:after="160" w:line="259" w:lineRule="auto"/>
+        <w:jc w:val="left"/>
+        <w:rPr>
+          <w:rFonts w:eastAsia="Times New Roman" w:cs="Times New Roman"/>
+          <w:color w:val="000000"/>
+          <w:szCs w:val="24"/>
+        </w:rPr>
+      </w:pPr>
+      <w:r>
+        <w:rPr>
+          <w:rFonts w:cs="Times New Roman"/>
+          <w:szCs w:val="24"/>
+        </w:rPr>
+        <w:t xml:space="preserve">  </w:t>
+      </w:r>
+      <w:r>
+        <w:rPr>
+          <w:rFonts w:cs="Times New Roman"/>
+          <w:b/>
+          <w:bCs/>
+          <w:szCs w:val="24"/>
+        </w:rPr>
+        <w:t>SYSTEM</w:t>
+      </w:r>
+      <w:r>
+        <w:rPr>
+          <w:rFonts w:cs="Times New Roman"/>
+          <w:szCs w:val="24"/>
+        </w:rPr>
+        <w:t xml:space="preserve"> </w:t>
+      </w:r>
+      <w:r>
+        <w:rPr>
+          <w:rFonts w:cs="Times New Roman"/>
+          <w:szCs w:val="24"/>
+        </w:rPr>
+        <w:t xml:space="preserve">receives the </w:t>
+      </w:r>
+      <w:r>
+        <w:rPr>
+          <w:rFonts w:cs="Times New Roman"/>
+          <w:szCs w:val="24"/>
+        </w:rPr>
+        <w:t>given e-mail,</w:t>
+      </w:r>
+      <w:r>
+        <w:rPr>
+          <w:rFonts w:cs="Times New Roman"/>
+          <w:szCs w:val="24"/>
+        </w:rPr>
+        <w:t xml:space="preserve"> checks </w:t>
+      </w:r>
+      <w:r>
+        <w:rPr>
+          <w:rFonts w:cs="Times New Roman"/>
+          <w:szCs w:val="24"/>
+        </w:rPr>
+        <w:t xml:space="preserve">it </w:t>
+      </w:r>
+      <w:r>
+        <w:rPr>
+          <w:rFonts w:cs="Times New Roman"/>
+          <w:szCs w:val="24"/>
+        </w:rPr>
+        <w:t xml:space="preserve">and sends a </w:t>
+      </w:r>
+      <w:r>
+        <w:rPr>
+          <w:rFonts w:cs="Times New Roman"/>
+          <w:szCs w:val="24"/>
+        </w:rPr>
+        <w:t xml:space="preserve">reset </w:t>
+      </w:r>
+      <w:r>
+        <w:rPr>
+          <w:rFonts w:cs="Times New Roman"/>
+          <w:szCs w:val="24"/>
+        </w:rPr>
+        <w:t>mail to the given e-mail</w:t>
+      </w:r>
+      <w:r>
+        <w:rPr>
+          <w:rFonts w:cs="Times New Roman"/>
+          <w:szCs w:val="24"/>
+        </w:rPr>
+        <w:t>.</w:t>
+      </w:r>
+      <w:r>
+        <w:rPr>
+          <w:rFonts w:cs="Times New Roman"/>
+          <w:szCs w:val="24"/>
+        </w:rPr>
+        <w:br/>
+      </w:r>
+    </w:p>
+    <w:p>
+      <w:pPr>
+        <w:spacing w:after="160" w:line="259" w:lineRule="auto"/>
+        <w:ind w:left="1416" w:firstLine="708"/>
+        <w:jc w:val="left"/>
+        <w:rPr>
+          <w:rFonts w:eastAsia="Times New Roman" w:cs="Times New Roman"/>
+          <w:color w:val="000000"/>
+          <w:szCs w:val="24"/>
+        </w:rPr>
+      </w:pPr>
+      <w:r>
+        <w:rPr>
+          <w:rFonts w:eastAsia="Times New Roman" w:cs="Times New Roman"/>
+          <w:color w:val="000000"/>
+          <w:szCs w:val="24"/>
+        </w:rPr>
+        <w:t xml:space="preserve">5.  </w:t>
+      </w:r>
+      <w:r>
+        <w:rPr>
+          <w:rFonts w:eastAsia="Times New Roman" w:cs="Times New Roman"/>
+          <w:bCs/>
+          <w:color w:val="000000"/>
+          <w:szCs w:val="24"/>
+        </w:rPr>
+        <w:t>The</w:t>
+      </w:r>
+      <w:r>
+        <w:rPr>
+          <w:rFonts w:eastAsia="Times New Roman" w:cs="Times New Roman"/>
+          <w:b/>
+          <w:bCs/>
+          <w:color w:val="000000"/>
+          <w:szCs w:val="24"/>
+        </w:rPr>
+        <w:t xml:space="preserve"> Visitor</w:t>
+      </w:r>
+      <w:r>
+        <w:rPr>
+          <w:rFonts w:eastAsia="Times New Roman" w:cs="Times New Roman"/>
+          <w:color w:val="000000"/>
+          <w:szCs w:val="24"/>
+        </w:rPr>
+        <w:t xml:space="preserve"> receives the </w:t>
+      </w:r>
+      <w:r>
+        <w:rPr>
+          <w:rFonts w:eastAsia="Times New Roman" w:cs="Times New Roman"/>
+          <w:color w:val="000000"/>
+          <w:szCs w:val="24"/>
+        </w:rPr>
+        <w:t xml:space="preserve">reset </w:t>
+      </w:r>
+      <w:r>
+        <w:rPr>
+          <w:rFonts w:eastAsia="Times New Roman" w:cs="Times New Roman"/>
+          <w:color w:val="000000"/>
+          <w:szCs w:val="24"/>
+        </w:rPr>
+        <w:t xml:space="preserve">mail and clicks the link to </w:t>
+      </w:r>
+      <w:r>
+        <w:rPr>
+          <w:rFonts w:eastAsia="Times New Roman" w:cs="Times New Roman"/>
+          <w:color w:val="000000"/>
+          <w:szCs w:val="24"/>
+        </w:rPr>
+        <w:t>change his/her password</w:t>
+      </w:r>
+      <w:r>
+        <w:rPr>
+          <w:rFonts w:eastAsia="Times New Roman" w:cs="Times New Roman"/>
+          <w:color w:val="000000"/>
+          <w:szCs w:val="24"/>
+        </w:rPr>
+        <w:t>. </w:t>
+      </w:r>
+    </w:p>
+    <w:p>
+      <w:pPr>
+        <w:pStyle w:val="ListParagraph"/>
+        <w:spacing w:after="0" w:line="240" w:lineRule="auto"/>
+        <w:ind w:left="2484" w:firstLine="0"/>
+        <w:rPr>
+          <w:rFonts w:eastAsia="Times New Roman" w:cs="Times New Roman"/>
+          <w:color w:val="000000"/>
+          <w:szCs w:val="24"/>
+        </w:rPr>
+      </w:pPr>
+      <w:r>
+        <w:rPr>
+          <w:rFonts w:eastAsia="Times New Roman" w:cs="Times New Roman"/>
+          <w:color w:val="000000"/>
+          <w:szCs w:val="24"/>
+        </w:rPr>
+        <w:tab/>
+      </w:r>
+    </w:p>
+    <w:p>
+      <w:pPr>
+        <w:spacing w:after="0" w:line="240" w:lineRule="auto"/>
+        <w:ind w:left="3540" w:firstLine="0"/>
+        <w:rPr>
+          <w:rFonts w:eastAsia="Times New Roman" w:cs="Times New Roman"/>
+          <w:color w:val="000000"/>
+          <w:szCs w:val="24"/>
+        </w:rPr>
+      </w:pPr>
+      <w:r>
+        <w:rPr>
+          <w:rFonts w:eastAsia="Times New Roman" w:cs="Times New Roman"/>
+          <w:color w:val="000000"/>
+          <w:szCs w:val="24"/>
+        </w:rPr>
+        <w:t xml:space="preserve">       </w:t>
+      </w:r>
+      <w:r>
+        <w:rPr>
+          <w:rFonts w:eastAsia="Times New Roman" w:cs="Times New Roman"/>
+          <w:color w:val="000000"/>
+          <w:szCs w:val="24"/>
+        </w:rPr>
+        <w:t xml:space="preserve">6. </w:t>
+      </w:r>
+      <w:r>
+        <w:rPr>
+          <w:rFonts w:eastAsia="Times New Roman" w:cs="Times New Roman"/>
+          <w:b/>
+          <w:bCs/>
+          <w:color w:val="000000"/>
+          <w:szCs w:val="24"/>
+        </w:rPr>
+        <w:t xml:space="preserve">SYSTEM </w:t>
+      </w:r>
+      <w:r>
+        <w:rPr>
+          <w:rFonts w:eastAsia="Times New Roman" w:cs="Times New Roman"/>
+          <w:color w:val="000000"/>
+          <w:szCs w:val="24"/>
+        </w:rPr>
+        <w:t xml:space="preserve">presents </w:t>
+      </w:r>
+      <w:r>
+        <w:rPr>
+          <w:rFonts w:eastAsia="Times New Roman" w:cs="Times New Roman"/>
+          <w:color w:val="000000"/>
+          <w:szCs w:val="24"/>
+        </w:rPr>
+        <w:t>a</w:t>
+      </w:r>
+      <w:r>
+        <w:rPr>
+          <w:rFonts w:eastAsia="Times New Roman" w:cs="Times New Roman"/>
+          <w:color w:val="000000"/>
+          <w:szCs w:val="24"/>
+        </w:rPr>
+        <w:t xml:space="preserve"> password</w:t>
+      </w:r>
+      <w:r>
+        <w:rPr>
+          <w:rFonts w:eastAsia="Times New Roman" w:cs="Times New Roman"/>
+          <w:color w:val="000000"/>
+          <w:szCs w:val="24"/>
+        </w:rPr>
+        <w:t xml:space="preserve"> </w:t>
+      </w:r>
+      <w:r>
+        <w:rPr>
+          <w:rFonts w:eastAsia="Times New Roman" w:cs="Times New Roman"/>
+          <w:color w:val="000000"/>
+          <w:szCs w:val="24"/>
+        </w:rPr>
+        <w:t>reset form</w:t>
+      </w:r>
+      <w:r>
+        <w:rPr>
+          <w:rFonts w:eastAsia="Times New Roman" w:cs="Times New Roman"/>
+          <w:color w:val="000000"/>
+          <w:szCs w:val="24"/>
+        </w:rPr>
+        <w:t xml:space="preserve"> to the </w:t>
+      </w:r>
+      <w:r>
+        <w:rPr>
+          <w:rFonts w:eastAsia="Times New Roman" w:cs="Times New Roman"/>
+          <w:b/>
+          <w:color w:val="000000"/>
+          <w:szCs w:val="24"/>
+        </w:rPr>
+        <w:t>Visitor</w:t>
+      </w:r>
+      <w:r>
+        <w:rPr>
+          <w:rFonts w:eastAsia="Times New Roman" w:cs="Times New Roman"/>
+          <w:color w:val="000000"/>
+          <w:szCs w:val="24"/>
+        </w:rPr>
+        <w:t>. </w:t>
+      </w:r>
+      <w:r>
+        <w:rPr>
+          <w:rFonts w:eastAsia="Times New Roman" w:cs="Times New Roman"/>
+          <w:color w:val="000000"/>
+          <w:szCs w:val="24"/>
+        </w:rPr>
+        <w:br/>
+      </w:r>
+    </w:p>
+    <w:p>
+      <w:pPr>
+        <w:spacing w:after="160" w:line="259" w:lineRule="auto"/>
+        <w:ind w:left="2124" w:firstLine="0"/>
+        <w:jc w:val="left"/>
+        <w:rPr>
+          <w:rFonts w:eastAsia="Times New Roman" w:cs="Times New Roman"/>
+          <w:color w:val="000000"/>
+          <w:szCs w:val="24"/>
+        </w:rPr>
+      </w:pPr>
+      <w:r>
+        <w:rPr>
+          <w:rFonts w:eastAsia="Times New Roman" w:cs="Times New Roman"/>
+          <w:color w:val="000000"/>
+          <w:szCs w:val="24"/>
+        </w:rPr>
+        <w:t xml:space="preserve">7.  </w:t>
+      </w:r>
+      <w:r>
+        <w:rPr>
+          <w:rFonts w:eastAsia="Times New Roman" w:cs="Times New Roman"/>
+          <w:bCs/>
+          <w:color w:val="000000"/>
+          <w:szCs w:val="24"/>
+        </w:rPr>
+        <w:t>The</w:t>
+      </w:r>
+      <w:r>
+        <w:rPr>
+          <w:rFonts w:eastAsia="Times New Roman" w:cs="Times New Roman"/>
+          <w:b/>
+          <w:bCs/>
+          <w:color w:val="000000"/>
+          <w:szCs w:val="24"/>
+        </w:rPr>
+        <w:t xml:space="preserve"> Visitor</w:t>
+      </w:r>
+      <w:r>
+        <w:rPr>
+          <w:rFonts w:eastAsia="Times New Roman" w:cs="Times New Roman"/>
+          <w:color w:val="000000"/>
+          <w:szCs w:val="24"/>
+        </w:rPr>
+        <w:t xml:space="preserve"> </w:t>
+      </w:r>
+      <w:r>
+        <w:rPr>
+          <w:rFonts w:eastAsia="Times New Roman" w:cs="Times New Roman"/>
+          <w:color w:val="000000"/>
+          <w:szCs w:val="24"/>
+        </w:rPr>
+        <w:t>fills the form by entering a new password twice</w:t>
+      </w:r>
+      <w:r>
+        <w:rPr>
+          <w:rFonts w:eastAsia="Times New Roman" w:cs="Times New Roman"/>
+          <w:color w:val="000000"/>
+          <w:szCs w:val="24"/>
+        </w:rPr>
+        <w:t xml:space="preserve"> and </w:t>
+      </w:r>
+      <w:r>
+        <w:rPr>
+          <w:rFonts w:eastAsia="Times New Roman" w:cs="Times New Roman"/>
+          <w:color w:val="000000"/>
+          <w:szCs w:val="24"/>
+        </w:rPr>
+        <w:t>submits the form by clicking the</w:t>
+      </w:r>
+      <w:r>
+        <w:rPr>
+          <w:rFonts w:eastAsia="Times New Roman" w:cs="Times New Roman"/>
+          <w:color w:val="000000"/>
+          <w:szCs w:val="24"/>
+        </w:rPr>
+        <w:t xml:space="preserve"> “</w:t>
+      </w:r>
+      <w:r>
+        <w:rPr>
+          <w:rFonts w:eastAsia="Times New Roman" w:cs="Times New Roman"/>
+          <w:color w:val="000000"/>
+          <w:szCs w:val="24"/>
+        </w:rPr>
+        <w:t>Reset Password</w:t>
+      </w:r>
+      <w:r>
+        <w:rPr>
+          <w:rFonts w:eastAsia="Times New Roman" w:cs="Times New Roman"/>
+          <w:color w:val="000000"/>
+          <w:szCs w:val="24"/>
+        </w:rPr>
+        <w:t>” button. </w:t>
+      </w:r>
+      <w:r>
+        <w:rPr>
+          <w:rFonts w:eastAsia="Times New Roman" w:cs="Times New Roman"/>
+          <w:color w:val="000000"/>
+          <w:szCs w:val="24"/>
+        </w:rPr>
+        <w:br/>
+      </w:r>
+    </w:p>
+    <w:p>
+      <w:pPr>
+        <w:spacing w:after="160" w:line="259" w:lineRule="auto"/>
+        <w:ind w:left="3540" w:firstLine="0"/>
+        <w:jc w:val="left"/>
+        <w:rPr>
+          <w:rFonts w:eastAsia="Times New Roman" w:cs="Times New Roman"/>
+          <w:color w:val="000000"/>
+          <w:szCs w:val="24"/>
+        </w:rPr>
+      </w:pPr>
+      <w:r>
+        <w:rPr>
+          <w:rFonts w:eastAsia="Times New Roman" w:cs="Times New Roman"/>
+          <w:color w:val="000000"/>
+          <w:szCs w:val="24"/>
+        </w:rPr>
+        <w:t xml:space="preserve">      8</w:t>
+      </w:r>
+      <w:r>
+        <w:rPr>
+          <w:rFonts w:eastAsia="Times New Roman" w:cs="Times New Roman"/>
+          <w:color w:val="000000"/>
+          <w:szCs w:val="24"/>
+        </w:rPr>
+        <w:t xml:space="preserve">. </w:t>
+      </w:r>
+      <w:r>
+        <w:rPr>
+          <w:rFonts w:eastAsia="Times New Roman" w:cs="Times New Roman"/>
+          <w:color w:val="000000"/>
+          <w:szCs w:val="24"/>
+        </w:rPr>
+        <w:t xml:space="preserve"> </w:t>
+      </w:r>
+      <w:r>
+        <w:rPr>
+          <w:rFonts w:eastAsia="Times New Roman" w:cs="Times New Roman"/>
+          <w:b/>
+          <w:bCs/>
+          <w:color w:val="000000"/>
+          <w:szCs w:val="24"/>
+        </w:rPr>
+        <w:t xml:space="preserve">SYSTEM </w:t>
+      </w:r>
+      <w:r>
+        <w:rPr>
+          <w:rFonts w:cs="Times New Roman"/>
+          <w:szCs w:val="24"/>
+        </w:rPr>
+        <w:t xml:space="preserve">receives the form, checks the given information and re-directs the </w:t>
+      </w:r>
+      <w:r>
+        <w:rPr>
+          <w:rFonts w:cs="Times New Roman"/>
+          <w:b/>
+          <w:szCs w:val="24"/>
+        </w:rPr>
+        <w:t>User</w:t>
+      </w:r>
+      <w:r>
+        <w:rPr>
+          <w:rFonts w:cs="Times New Roman"/>
+          <w:szCs w:val="24"/>
+        </w:rPr>
+        <w:t xml:space="preserve"> to the home page.</w:t>
+      </w:r>
+    </w:p>
+    <w:p>
+      <w:pPr>
+        <w:ind w:firstLine="0"/>
+        <w:rPr>
+          <w:rFonts w:cs="Times New Roman"/>
+          <w:szCs w:val="24"/>
+        </w:rPr>
+      </w:pPr>
+      <w:r>
+        <w:pict>
+          <v:rect id="_x0000_i1050" style="width:0;height:1.5pt" o:hrstd="t" o:hr="t" fillcolor="#a0a0a0" stroked="f"/>
+        </w:pict>
+      </w:r>
+      <w:r>
+        <w:rPr>
+          <w:rFonts w:cs="Times New Roman"/>
+          <w:i/>
+          <w:iCs/>
+          <w:szCs w:val="24"/>
+        </w:rPr>
+        <w:t>Entry condition</w:t>
+      </w:r>
+      <w:r>
+        <w:rPr>
+          <w:rFonts w:cs="Times New Roman"/>
+          <w:i/>
+          <w:iCs/>
+          <w:szCs w:val="24"/>
+        </w:rPr>
+        <w:tab/>
+      </w:r>
+      <w:r>
+        <w:rPr>
+          <w:rFonts w:cs="Times New Roman"/>
+          <w:szCs w:val="24"/>
+        </w:rPr>
+        <w:t xml:space="preserve">The </w:t>
+      </w:r>
+      <w:r>
+        <w:rPr>
+          <w:rFonts w:cs="Times New Roman"/>
+          <w:b/>
+          <w:bCs/>
+          <w:szCs w:val="24"/>
+        </w:rPr>
+        <w:t>Visitor</w:t>
+      </w:r>
+      <w:r>
+        <w:rPr>
+          <w:rFonts w:cs="Times New Roman"/>
+          <w:szCs w:val="24"/>
+        </w:rPr>
+        <w:t xml:space="preserve"> </w:t>
+      </w:r>
+      <w:r>
+        <w:rPr>
+          <w:rFonts w:cs="Times New Roman"/>
+          <w:szCs w:val="24"/>
+        </w:rPr>
+        <w:t xml:space="preserve">has </w:t>
+      </w:r>
+      <w:r>
+        <w:rPr>
+          <w:rFonts w:cs="Times New Roman"/>
+          <w:szCs w:val="24"/>
+        </w:rPr>
+        <w:t>clicked the Forgot Password text.</w:t>
+      </w:r>
+      <w:r>
+        <w:pict>
+          <v:rect id="_x0000_i1051" style="width:0;height:1.5pt" o:hrstd="t" o:hr="t" fillcolor="#a0a0a0" stroked="f"/>
+        </w:pict>
+      </w:r>
+      <w:r>
+        <w:rPr>
+          <w:rFonts w:cs="Times New Roman"/>
+          <w:i/>
+          <w:iCs/>
+          <w:szCs w:val="24"/>
+        </w:rPr>
+        <w:t>Exit conditions</w:t>
+      </w:r>
+      <w:r>
+        <w:rPr>
+          <w:rFonts w:cs="Times New Roman"/>
+          <w:i/>
+          <w:iCs/>
+          <w:szCs w:val="24"/>
+        </w:rPr>
+        <w:tab/>
+      </w:r>
+      <w:r>
+        <w:rPr>
+          <w:rFonts w:cs="Times New Roman"/>
+          <w:szCs w:val="24"/>
+        </w:rPr>
+        <w:t xml:space="preserve">The </w:t>
+      </w:r>
+      <w:r>
+        <w:rPr>
+          <w:rFonts w:cs="Times New Roman"/>
+          <w:b/>
+          <w:bCs/>
+          <w:szCs w:val="24"/>
+        </w:rPr>
+        <w:t>User</w:t>
+      </w:r>
+      <w:r>
+        <w:rPr>
+          <w:rFonts w:cs="Times New Roman"/>
+          <w:szCs w:val="24"/>
+        </w:rPr>
+        <w:t xml:space="preserve"> </w:t>
+      </w:r>
+      <w:r>
+        <w:rPr>
+          <w:rFonts w:cs="Times New Roman"/>
+          <w:szCs w:val="24"/>
+        </w:rPr>
+        <w:t>has been re-directed to the home page.</w:t>
+      </w:r>
+    </w:p>
+    <w:p>
+      <w:pPr>
+        <w:rPr>
+          <w:rFonts w:cs="Times New Roman"/>
+          <w:szCs w:val="24"/>
+        </w:rPr>
+      </w:pPr>
+      <w:r>
+        <w:rPr>
+          <w:rFonts w:cs="Times New Roman"/>
+          <w:szCs w:val="24"/>
+        </w:rPr>
+        <w:tab/>
+      </w:r>
+      <w:r>
+        <w:rPr>
+          <w:rFonts w:cs="Times New Roman"/>
+          <w:szCs w:val="24"/>
+        </w:rPr>
+        <w:tab/>
+      </w:r>
+      <w:r>
+        <w:rPr>
+          <w:rFonts w:cs="Times New Roman"/>
+          <w:szCs w:val="24"/>
+        </w:rPr>
+        <w:tab/>
+        <w:t xml:space="preserve">The </w:t>
+      </w:r>
+      <w:r>
+        <w:rPr>
+          <w:rFonts w:cs="Times New Roman"/>
+          <w:b/>
+          <w:szCs w:val="24"/>
+        </w:rPr>
+        <w:t>Visitor</w:t>
+      </w:r>
+      <w:r>
+        <w:rPr>
+          <w:rFonts w:cs="Times New Roman"/>
+          <w:szCs w:val="24"/>
+        </w:rPr>
+        <w:t xml:space="preserve"> has left the required fields empty.</w:t>
+      </w:r>
+    </w:p>
+    <w:p>
+      <w:pPr>
+        <w:rPr>
+          <w:rFonts w:cs="Times New Roman"/>
+          <w:szCs w:val="24"/>
+        </w:rPr>
+      </w:pPr>
+      <w:r>
+        <w:rPr>
+          <w:rFonts w:cs="Times New Roman"/>
+          <w:szCs w:val="24"/>
+        </w:rPr>
+        <w:tab/>
+      </w:r>
+      <w:r>
+        <w:rPr>
+          <w:rFonts w:cs="Times New Roman"/>
+          <w:szCs w:val="24"/>
+        </w:rPr>
+        <w:tab/>
+      </w:r>
+      <w:r>
+        <w:rPr>
+          <w:rFonts w:cs="Times New Roman"/>
+          <w:szCs w:val="24"/>
+        </w:rPr>
+        <w:tab/>
+        <w:t xml:space="preserve">The </w:t>
+      </w:r>
+      <w:r>
+        <w:rPr>
+          <w:rFonts w:cs="Times New Roman"/>
+          <w:b/>
+          <w:szCs w:val="24"/>
+        </w:rPr>
+        <w:t>Visitor</w:t>
+      </w:r>
+      <w:r>
+        <w:rPr>
+          <w:rFonts w:cs="Times New Roman"/>
+          <w:szCs w:val="24"/>
+        </w:rPr>
+        <w:t xml:space="preserve"> has entered </w:t>
+      </w:r>
+      <w:r>
+        <w:rPr>
+          <w:rFonts w:cs="Times New Roman"/>
+          <w:szCs w:val="24"/>
+        </w:rPr>
+        <w:t>password</w:t>
+      </w:r>
+      <w:r>
+        <w:rPr>
+          <w:rFonts w:cs="Times New Roman"/>
+          <w:szCs w:val="24"/>
+        </w:rPr>
+        <w:t>s</w:t>
+      </w:r>
+      <w:r>
+        <w:rPr>
+          <w:rFonts w:cs="Times New Roman"/>
+          <w:szCs w:val="24"/>
+        </w:rPr>
+        <w:t xml:space="preserve"> that do not match</w:t>
+      </w:r>
+      <w:r>
+        <w:rPr>
+          <w:rFonts w:cs="Times New Roman"/>
+          <w:szCs w:val="24"/>
+        </w:rPr>
+        <w:t>.</w:t>
+      </w:r>
+      <w:r>
+        <w:rPr>
+          <w:rFonts w:cs="Times New Roman"/>
+          <w:szCs w:val="24"/>
+        </w:rPr>
+        <w:t xml:space="preserve"> </w:t>
+      </w:r>
+    </w:p>
+    <w:p>
+      <w:pPr>
+        <w:rPr>
+          <w:rFonts w:cs="Times New Roman"/>
+          <w:szCs w:val="24"/>
+        </w:rPr>
+      </w:pPr>
+      <w:r>
+        <w:rPr>
+          <w:rFonts w:cs="Times New Roman"/>
+          <w:szCs w:val="24"/>
+        </w:rPr>
+        <w:tab/>
+      </w:r>
+      <w:r>
+        <w:rPr>
+          <w:rFonts w:cs="Times New Roman"/>
+          <w:szCs w:val="24"/>
+        </w:rPr>
+        <w:tab/>
+      </w:r>
+      <w:r>
+        <w:rPr>
+          <w:rFonts w:cs="Times New Roman"/>
+          <w:szCs w:val="24"/>
+        </w:rPr>
+        <w:tab/>
+        <w:t xml:space="preserve">The </w:t>
+      </w:r>
+      <w:r>
+        <w:rPr>
+          <w:rFonts w:cs="Times New Roman"/>
+          <w:b/>
+          <w:szCs w:val="24"/>
+        </w:rPr>
+        <w:t>Visitor</w:t>
+      </w:r>
+      <w:r>
+        <w:rPr>
+          <w:rFonts w:cs="Times New Roman"/>
+          <w:szCs w:val="24"/>
+        </w:rPr>
+        <w:t xml:space="preserve"> has entered </w:t>
+      </w:r>
+      <w:r>
+        <w:rPr>
+          <w:rFonts w:cs="Times New Roman"/>
+          <w:szCs w:val="24"/>
+        </w:rPr>
+        <w:t>an invalid e-mail</w:t>
+      </w:r>
+      <w:r>
+        <w:rPr>
+          <w:rFonts w:cs="Times New Roman"/>
+          <w:szCs w:val="24"/>
+        </w:rPr>
+        <w:t>.</w:t>
+      </w:r>
+      <w:r>
+        <w:rPr>
+          <w:rFonts w:cs="Times New Roman"/>
+          <w:szCs w:val="24"/>
+        </w:rPr>
+        <w:tab/>
+        <w:t xml:space="preserve"> </w:t>
+      </w:r>
+      <w:r>
+        <w:rPr>
+          <w:rFonts w:cs="Times New Roman"/>
+          <w:szCs w:val="24"/>
+        </w:rPr>
+        <w:br/>
+      </w:r>
+      <w:r>
+        <w:pict>
+          <v:rect id="_x0000_i1052" style="width:0;height:1.5pt" o:hrstd="t" o:hr="t" fillcolor="#a0a0a0" stroked="f"/>
+        </w:pict>
+      </w:r>
+      <w:r>
+        <w:rPr>
+          <w:rFonts w:cs="Times New Roman"/>
+          <w:i/>
+          <w:iCs/>
+          <w:szCs w:val="24"/>
+        </w:rPr>
+        <w:t>Quality</w:t>
+      </w:r>
+      <w:r>
+        <w:rPr>
+          <w:rFonts w:cs="Times New Roman"/>
+          <w:i/>
+          <w:iCs/>
+          <w:szCs w:val="24"/>
+        </w:rPr>
+        <w:tab/>
+      </w:r>
+      <w:r>
+        <w:rPr>
+          <w:rFonts w:cs="Times New Roman"/>
+          <w:i/>
+          <w:iCs/>
+          <w:szCs w:val="24"/>
+        </w:rPr>
+        <w:tab/>
+      </w:r>
+      <w:r>
+        <w:rPr>
+          <w:rFonts w:cs="Times New Roman"/>
+          <w:szCs w:val="24"/>
+        </w:rPr>
+        <w:t xml:space="preserve">The </w:t>
+      </w:r>
+      <w:r>
+        <w:rPr>
+          <w:rFonts w:cs="Times New Roman"/>
+          <w:b/>
+          <w:szCs w:val="24"/>
+        </w:rPr>
+        <w:t>User</w:t>
+      </w:r>
+      <w:r>
+        <w:rPr>
+          <w:rFonts w:cs="Times New Roman"/>
+          <w:szCs w:val="24"/>
+        </w:rPr>
+        <w:t xml:space="preserve"> is </w:t>
+      </w:r>
+      <w:r>
+        <w:rPr>
+          <w:rFonts w:cs="Times New Roman"/>
+          <w:szCs w:val="24"/>
+        </w:rPr>
+        <w:t>immediately re-directed to the home</w:t>
+      </w:r>
+      <w:r>
+        <w:rPr>
+          <w:rFonts w:cs="Times New Roman"/>
+          <w:szCs w:val="24"/>
+        </w:rPr>
+        <w:t xml:space="preserve"> page.</w:t>
+      </w:r>
+      <w:r>
+        <w:rPr>
+          <w:rFonts w:cs="Times New Roman"/>
+          <w:szCs w:val="24"/>
+        </w:rPr>
+        <w:tab/>
+      </w:r>
+      <w:r>
+        <w:rPr>
+          <w:rFonts w:cs="Times New Roman"/>
+          <w:i/>
+          <w:iCs/>
+          <w:szCs w:val="24"/>
+        </w:rPr>
+        <w:br/>
+        <w:t>Requirements</w:t>
+      </w:r>
+      <w:r>
+        <w:rPr>
+          <w:rFonts w:cs="Times New Roman"/>
+          <w:i/>
+          <w:iCs/>
+          <w:szCs w:val="24"/>
+        </w:rPr>
+        <w:tab/>
+      </w:r>
+      <w:r>
+        <w:rPr>
+          <w:rFonts w:cs="Times New Roman"/>
+          <w:i/>
+          <w:iCs/>
+          <w:szCs w:val="24"/>
+        </w:rPr>
+        <w:tab/>
+      </w:r>
+      <w:r>
+        <w:pict>
+          <v:rect id="_x0000_i1053" style="width:0;height:1.5pt" o:hrstd="t" o:hr="t" fillcolor="#a0a0a0" stroked="f"/>
+        </w:pict>
+      </w:r>
+    </w:p>
+    <w:p>
+      <w:pPr>
+        <w:ind w:firstLine="0"/>
+      </w:pPr>
+    </w:p>
+    <w:p>
+      <w:pPr>
+        <w:ind w:firstLine="0"/>
+        <w:rPr>
+          <w:rFonts w:cs="Times New Roman"/>
+          <w:b/>
+          <w:bCs/>
+          <w:szCs w:val="24"/>
+        </w:rPr>
+      </w:pPr>
+      <w:r>
+        <w:rPr>
+          <w:b/>
+        </w:rPr>
+        <w:t>5</w:t>
+      </w:r>
+      <w:r>
+        <w:rPr>
+          <w:b/>
+        </w:rPr>
+        <w:t>)</w:t>
+      </w:r>
+      <w:r>
+        <w:t xml:space="preserve"> </w:t>
+      </w:r>
+      <w:r>
+        <w:pict>
+          <v:rect id="_x0000_i1054" style="width:0;height:1.5pt" o:hralign="center" o:hrstd="t" o:hr="t" fillcolor="#a0a0a0" stroked="f"/>
+        </w:pict>
+      </w:r>
+      <w:r>
+        <w:rPr>
+          <w:rFonts w:cstheme="minorHAnsi"/>
+          <w:i/>
+          <w:iCs/>
+          <w:szCs w:val="24"/>
+        </w:rPr>
+        <w:br/>
+      </w:r>
+      <w:r>
+        <w:rPr>
+          <w:rFonts w:cs="Times New Roman"/>
+          <w:i/>
+          <w:iCs/>
+          <w:szCs w:val="24"/>
+        </w:rPr>
+        <w:t>Use case name</w:t>
+      </w:r>
+      <w:r>
+        <w:rPr>
+          <w:rFonts w:cstheme="minorHAnsi"/>
+          <w:i/>
+          <w:iCs/>
+          <w:szCs w:val="24"/>
+        </w:rPr>
+        <w:t xml:space="preserve"> </w:t>
+      </w:r>
+      <w:r>
+        <w:rPr>
+          <w:rFonts w:cstheme="minorHAnsi"/>
+          <w:i/>
+          <w:iCs/>
+          <w:szCs w:val="24"/>
+        </w:rPr>
+        <w:tab/>
+      </w:r>
+      <w:r>
+        <w:rPr>
+          <w:rFonts w:cs="Times New Roman"/>
+          <w:b/>
+          <w:bCs/>
+          <w:szCs w:val="24"/>
+        </w:rPr>
+        <w:t>Change</w:t>
+      </w:r>
+      <w:r>
+        <w:rPr>
+          <w:rFonts w:cs="Times New Roman"/>
+          <w:b/>
+          <w:bCs/>
+          <w:szCs w:val="24"/>
+        </w:rPr>
+        <w:t>Password</w:t>
+      </w:r>
+      <w:r>
+        <w:pict>
+          <v:rect id="_x0000_i1055" style="width:0;height:1.5pt" o:hrstd="t" o:hr="t" fillcolor="#a0a0a0" stroked="f"/>
+        </w:pict>
+      </w:r>
+      <w:r>
+        <w:rPr>
+          <w:rFonts w:cs="Times New Roman"/>
+          <w:i/>
+          <w:iCs/>
+          <w:szCs w:val="24"/>
+        </w:rPr>
+        <w:t>Participating</w:t>
+      </w:r>
+      <w:r>
+        <w:rPr>
+          <w:i/>
+          <w:iCs/>
+          <w:szCs w:val="24"/>
+        </w:rPr>
+        <w:tab/>
+      </w:r>
+      <w:r>
+        <w:rPr>
+          <w:i/>
+          <w:iCs/>
+          <w:szCs w:val="24"/>
+        </w:rPr>
+        <w:tab/>
+      </w:r>
+      <w:r>
+        <w:rPr>
+          <w:rFonts w:cs="Times New Roman"/>
+          <w:szCs w:val="24"/>
+        </w:rPr>
+        <w:t xml:space="preserve">Initiated by </w:t>
+      </w:r>
+      <w:r>
+        <w:rPr>
+          <w:rFonts w:cs="Times New Roman"/>
+          <w:b/>
+          <w:szCs w:val="24"/>
+        </w:rPr>
+        <w:t>User</w:t>
+      </w:r>
+      <w:r>
+        <w:rPr>
+          <w:rFonts w:cs="Times New Roman"/>
+          <w:b/>
+          <w:bCs/>
+          <w:szCs w:val="24"/>
+        </w:rPr>
+        <w:tab/>
+      </w:r>
+      <w:r>
+        <w:rPr>
+          <w:i/>
+          <w:iCs/>
+          <w:szCs w:val="24"/>
+        </w:rPr>
+        <w:br/>
+      </w:r>
+      <w:r>
+        <w:rPr>
+          <w:rFonts w:cs="Times New Roman"/>
+          <w:i/>
+          <w:iCs/>
+          <w:szCs w:val="24"/>
+        </w:rPr>
+        <w:lastRenderedPageBreak/>
+        <w:t>actors</w:t>
+      </w:r>
+      <w:r>
+        <w:pict>
+          <v:rect id="_x0000_i1056" style="width:0;height:1.5pt" o:hrstd="t" o:hr="t" fillcolor="#a0a0a0" stroked="f"/>
+        </w:pict>
+      </w:r>
+      <w:r>
+        <w:rPr>
+          <w:rFonts w:cs="Times New Roman"/>
+          <w:i/>
+          <w:iCs/>
+          <w:szCs w:val="24"/>
+        </w:rPr>
+        <w:t>Flow of events</w:t>
+      </w:r>
+    </w:p>
+    <w:p>
+      <w:pPr>
+        <w:pStyle w:val="ListParagraph"/>
+        <w:numPr>
+          <w:ilvl w:val="0"/>
+          <w:numId w:val="33"/>
+        </w:numPr>
+        <w:spacing w:after="160" w:line="259" w:lineRule="auto"/>
+        <w:jc w:val="left"/>
+        <w:rPr>
+          <w:rFonts w:cs="Times New Roman"/>
+          <w:szCs w:val="24"/>
+        </w:rPr>
+      </w:pPr>
+      <w:r>
+        <w:rPr>
+          <w:rFonts w:cs="Times New Roman"/>
+          <w:szCs w:val="24"/>
+        </w:rPr>
+        <w:t xml:space="preserve">The </w:t>
+      </w:r>
+      <w:r>
+        <w:rPr>
+          <w:rFonts w:cs="Times New Roman"/>
+          <w:b/>
+          <w:bCs/>
+          <w:szCs w:val="24"/>
+        </w:rPr>
+        <w:t>User</w:t>
+      </w:r>
+      <w:r>
+        <w:rPr>
+          <w:rFonts w:cs="Times New Roman"/>
+          <w:b/>
+          <w:bCs/>
+          <w:szCs w:val="24"/>
+        </w:rPr>
+        <w:t xml:space="preserve"> </w:t>
+      </w:r>
+      <w:r>
+        <w:rPr>
+          <w:rFonts w:cs="Times New Roman"/>
+          <w:szCs w:val="24"/>
+        </w:rPr>
+        <w:t>activates the “</w:t>
+      </w:r>
+      <w:r>
+        <w:rPr>
+          <w:rFonts w:cs="Times New Roman"/>
+          <w:szCs w:val="24"/>
+        </w:rPr>
+        <w:t>Change Password</w:t>
+      </w:r>
+      <w:r>
+        <w:rPr>
+          <w:rFonts w:cs="Times New Roman"/>
+          <w:szCs w:val="24"/>
+        </w:rPr>
+        <w:t xml:space="preserve">” function from the </w:t>
+      </w:r>
+      <w:r>
+        <w:rPr>
+          <w:rFonts w:cs="Times New Roman"/>
+          <w:szCs w:val="24"/>
+        </w:rPr>
+        <w:t>profile</w:t>
+      </w:r>
+      <w:r>
+        <w:rPr>
+          <w:rFonts w:cs="Times New Roman"/>
+          <w:szCs w:val="24"/>
+        </w:rPr>
+        <w:t xml:space="preserve"> page of the application by clicking the “</w:t>
+      </w:r>
+      <w:r>
+        <w:rPr>
+          <w:rFonts w:cs="Times New Roman"/>
+          <w:szCs w:val="24"/>
+        </w:rPr>
+        <w:t>Change Password” option</w:t>
+      </w:r>
+      <w:r>
+        <w:rPr>
+          <w:rFonts w:cs="Times New Roman"/>
+          <w:szCs w:val="24"/>
+        </w:rPr>
+        <w:t>.</w:t>
+      </w:r>
+      <w:r>
+        <w:rPr>
+          <w:rFonts w:cs="Times New Roman"/>
+          <w:szCs w:val="24"/>
+        </w:rPr>
+        <w:br/>
+      </w:r>
+    </w:p>
+    <w:p>
+      <w:pPr>
+        <w:pStyle w:val="ListParagraph"/>
+        <w:numPr>
+          <w:ilvl w:val="2"/>
+          <w:numId w:val="33"/>
+        </w:numPr>
+        <w:spacing w:after="160" w:line="259" w:lineRule="auto"/>
+        <w:jc w:val="left"/>
+        <w:rPr>
+          <w:rFonts w:cs="Times New Roman"/>
+          <w:szCs w:val="24"/>
+        </w:rPr>
+      </w:pPr>
+      <w:r>
+        <w:rPr>
+          <w:rFonts w:cs="Times New Roman"/>
+          <w:b/>
+          <w:bCs/>
+          <w:szCs w:val="24"/>
+        </w:rPr>
+        <w:t xml:space="preserve">   </w:t>
+      </w:r>
+      <w:r>
+        <w:rPr>
+          <w:rFonts w:cs="Times New Roman"/>
+          <w:b/>
+          <w:bCs/>
+          <w:szCs w:val="24"/>
+        </w:rPr>
+        <w:t>SYSTEM</w:t>
+      </w:r>
+      <w:r>
+        <w:rPr>
+          <w:rFonts w:cs="Times New Roman"/>
+          <w:szCs w:val="24"/>
+        </w:rPr>
+        <w:t xml:space="preserve"> </w:t>
+      </w:r>
+      <w:r>
+        <w:rPr>
+          <w:rFonts w:cs="Times New Roman"/>
+          <w:szCs w:val="24"/>
+        </w:rPr>
+        <w:t>responds by</w:t>
+      </w:r>
+      <w:r>
+        <w:rPr>
+          <w:rFonts w:cs="Times New Roman"/>
+          <w:szCs w:val="24"/>
+        </w:rPr>
+        <w:t xml:space="preserve"> presenting a password form to</w:t>
+      </w:r>
+      <w:r>
+        <w:rPr>
+          <w:rFonts w:cs="Times New Roman"/>
+          <w:szCs w:val="24"/>
+        </w:rPr>
+        <w:t xml:space="preserve"> the </w:t>
+      </w:r>
+      <w:r>
+        <w:rPr>
+          <w:rFonts w:cs="Times New Roman"/>
+          <w:b/>
+          <w:szCs w:val="24"/>
+        </w:rPr>
+        <w:t>User</w:t>
+      </w:r>
+      <w:r>
+        <w:rPr>
+          <w:rFonts w:cs="Times New Roman"/>
+          <w:szCs w:val="24"/>
+        </w:rPr>
+        <w:t>.</w:t>
+      </w:r>
+      <w:r>
+        <w:rPr>
+          <w:rFonts w:cs="Times New Roman"/>
+          <w:szCs w:val="24"/>
+        </w:rPr>
+        <w:br/>
+      </w:r>
+    </w:p>
+    <w:p>
+      <w:pPr>
+        <w:pStyle w:val="ListParagraph"/>
+        <w:numPr>
+          <w:ilvl w:val="0"/>
+          <w:numId w:val="34"/>
+        </w:numPr>
+        <w:spacing w:after="160" w:line="259" w:lineRule="auto"/>
+        <w:jc w:val="left"/>
+        <w:rPr>
+          <w:rFonts w:cs="Times New Roman"/>
+          <w:szCs w:val="24"/>
+        </w:rPr>
+      </w:pPr>
+      <w:r>
+        <w:rPr>
+          <w:rFonts w:cs="Times New Roman"/>
+          <w:szCs w:val="24"/>
+        </w:rPr>
+        <w:t>The</w:t>
+      </w:r>
+      <w:r>
+        <w:rPr>
+          <w:rFonts w:cs="Times New Roman"/>
+          <w:b/>
+          <w:bCs/>
+          <w:szCs w:val="24"/>
+        </w:rPr>
+        <w:t xml:space="preserve"> </w:t>
+      </w:r>
+      <w:r>
+        <w:rPr>
+          <w:rFonts w:cs="Times New Roman"/>
+          <w:b/>
+          <w:bCs/>
+          <w:szCs w:val="24"/>
+        </w:rPr>
+        <w:t>User</w:t>
+      </w:r>
+      <w:r>
+        <w:rPr>
+          <w:rFonts w:cs="Times New Roman"/>
+          <w:b/>
+          <w:bCs/>
+          <w:szCs w:val="24"/>
+        </w:rPr>
+        <w:t xml:space="preserve"> </w:t>
+      </w:r>
+      <w:r>
+        <w:rPr>
+          <w:rFonts w:cs="Times New Roman"/>
+          <w:bCs/>
+          <w:szCs w:val="24"/>
+        </w:rPr>
+        <w:t xml:space="preserve">fills the form by entering the current password and a new password twice. </w:t>
+      </w:r>
+      <w:r>
+        <w:rPr>
+          <w:rFonts w:cs="Times New Roman"/>
+          <w:bCs/>
+          <w:szCs w:val="24"/>
+        </w:rPr>
+        <w:t xml:space="preserve">The </w:t>
+      </w:r>
+      <w:r>
+        <w:rPr>
+          <w:rFonts w:cs="Times New Roman"/>
+          <w:b/>
+          <w:bCs/>
+          <w:szCs w:val="24"/>
+        </w:rPr>
+        <w:t xml:space="preserve">User </w:t>
+      </w:r>
+      <w:r>
+        <w:rPr>
+          <w:rFonts w:cs="Times New Roman"/>
+          <w:szCs w:val="24"/>
+        </w:rPr>
+        <w:t>submits it by clicking the “</w:t>
+      </w:r>
+      <w:r>
+        <w:rPr>
+          <w:rFonts w:cs="Times New Roman"/>
+          <w:szCs w:val="24"/>
+        </w:rPr>
+        <w:t>Change</w:t>
+      </w:r>
+      <w:r>
+        <w:rPr>
+          <w:rFonts w:cs="Times New Roman"/>
+          <w:szCs w:val="24"/>
+        </w:rPr>
+        <w:t>” button.</w:t>
+      </w:r>
+    </w:p>
+    <w:p>
+      <w:pPr>
+        <w:pStyle w:val="ListParagraph"/>
+        <w:ind w:left="2484"/>
+        <w:rPr>
+          <w:rFonts w:cs="Times New Roman"/>
+          <w:szCs w:val="24"/>
+        </w:rPr>
+      </w:pPr>
+    </w:p>
+    <w:p>
+      <w:pPr>
+        <w:pStyle w:val="ListParagraph"/>
+        <w:numPr>
+          <w:ilvl w:val="2"/>
+          <w:numId w:val="35"/>
+        </w:numPr>
+        <w:spacing w:after="160" w:line="259" w:lineRule="auto"/>
+        <w:jc w:val="left"/>
+        <w:rPr>
+          <w:rFonts w:eastAsia="Times New Roman" w:cs="Times New Roman"/>
+          <w:color w:val="000000"/>
+          <w:szCs w:val="24"/>
+        </w:rPr>
+      </w:pPr>
+      <w:r>
+        <w:rPr>
+          <w:rFonts w:cs="Times New Roman"/>
+          <w:szCs w:val="24"/>
+        </w:rPr>
+        <w:t xml:space="preserve">  </w:t>
+      </w:r>
+      <w:r>
+        <w:rPr>
+          <w:rFonts w:cs="Times New Roman"/>
+          <w:b/>
+          <w:bCs/>
+          <w:szCs w:val="24"/>
+        </w:rPr>
+        <w:t>SYSTEM</w:t>
+      </w:r>
+      <w:r>
+        <w:rPr>
+          <w:rFonts w:cs="Times New Roman"/>
+          <w:szCs w:val="24"/>
+        </w:rPr>
+        <w:t xml:space="preserve"> </w:t>
+      </w:r>
+      <w:r>
+        <w:rPr>
+          <w:rFonts w:cs="Times New Roman"/>
+          <w:szCs w:val="24"/>
+        </w:rPr>
+        <w:t xml:space="preserve">receives the form, checks the given information and re-directs the </w:t>
+      </w:r>
+      <w:r>
+        <w:rPr>
+          <w:rFonts w:cs="Times New Roman"/>
+          <w:b/>
+          <w:szCs w:val="24"/>
+        </w:rPr>
+        <w:t>User</w:t>
+      </w:r>
+      <w:r>
+        <w:rPr>
+          <w:rFonts w:cs="Times New Roman"/>
+          <w:szCs w:val="24"/>
+        </w:rPr>
+        <w:t xml:space="preserve"> to the home page.</w:t>
+      </w:r>
+    </w:p>
+    <w:p>
+      <w:pPr>
+        <w:ind w:firstLine="0"/>
+        <w:rPr>
+          <w:rFonts w:cs="Times New Roman"/>
+          <w:szCs w:val="24"/>
+        </w:rPr>
+      </w:pPr>
+      <w:r>
+        <w:pict>
+          <v:rect id="_x0000_i1059" style="width:0;height:1.5pt" o:hrstd="t" o:hr="t" fillcolor="#a0a0a0" stroked="f"/>
+        </w:pict>
+      </w:r>
+      <w:r>
+        <w:rPr>
+          <w:rFonts w:cs="Times New Roman"/>
+          <w:i/>
+          <w:iCs/>
+          <w:szCs w:val="24"/>
+        </w:rPr>
+        <w:t>Entry condition</w:t>
+      </w:r>
+      <w:r>
+        <w:rPr>
+          <w:rFonts w:cs="Times New Roman"/>
+          <w:i/>
+          <w:iCs/>
+          <w:szCs w:val="24"/>
+        </w:rPr>
+        <w:tab/>
+      </w:r>
+      <w:r>
+        <w:rPr>
+          <w:rFonts w:cs="Times New Roman"/>
+          <w:szCs w:val="24"/>
+        </w:rPr>
+        <w:t xml:space="preserve">The </w:t>
+      </w:r>
+      <w:r>
+        <w:rPr>
+          <w:rFonts w:cs="Times New Roman"/>
+          <w:b/>
+          <w:bCs/>
+          <w:szCs w:val="24"/>
+        </w:rPr>
+        <w:t>User</w:t>
+      </w:r>
+      <w:r>
+        <w:rPr>
+          <w:rFonts w:cs="Times New Roman"/>
+          <w:szCs w:val="24"/>
+        </w:rPr>
+        <w:t xml:space="preserve"> </w:t>
+      </w:r>
+      <w:r>
+        <w:rPr>
+          <w:rFonts w:cs="Times New Roman"/>
+          <w:szCs w:val="24"/>
+        </w:rPr>
+        <w:t xml:space="preserve">has clicked the </w:t>
+      </w:r>
+      <w:r>
+        <w:rPr>
+          <w:rFonts w:cs="Times New Roman"/>
+          <w:szCs w:val="24"/>
+        </w:rPr>
+        <w:t>Change Password option</w:t>
+      </w:r>
+      <w:r>
+        <w:rPr>
+          <w:rFonts w:cs="Times New Roman"/>
+          <w:szCs w:val="24"/>
+        </w:rPr>
+        <w:t>.</w:t>
+      </w:r>
+      <w:r>
+        <w:pict>
+          <v:rect id="_x0000_i1060" style="width:0;height:1.5pt" o:hrstd="t" o:hr="t" fillcolor="#a0a0a0" stroked="f"/>
+        </w:pict>
+      </w:r>
+      <w:r>
+        <w:rPr>
+          <w:rFonts w:cs="Times New Roman"/>
+          <w:i/>
+          <w:iCs/>
+          <w:szCs w:val="24"/>
+        </w:rPr>
+        <w:t>Exit conditions</w:t>
+      </w:r>
+      <w:r>
+        <w:rPr>
+          <w:rFonts w:cs="Times New Roman"/>
+          <w:i/>
+          <w:iCs/>
+          <w:szCs w:val="24"/>
+        </w:rPr>
+        <w:tab/>
+      </w:r>
+      <w:r>
+        <w:rPr>
+          <w:rFonts w:cs="Times New Roman"/>
+          <w:szCs w:val="24"/>
+        </w:rPr>
+        <w:t xml:space="preserve">The </w:t>
+      </w:r>
+      <w:r>
+        <w:rPr>
+          <w:rFonts w:cs="Times New Roman"/>
+          <w:b/>
+          <w:bCs/>
+          <w:szCs w:val="24"/>
+        </w:rPr>
+        <w:t>Use</w:t>
+      </w:r>
+      <w:r>
+        <w:rPr>
+          <w:rFonts w:cs="Times New Roman"/>
+          <w:b/>
+          <w:bCs/>
+          <w:szCs w:val="24"/>
+        </w:rPr>
+        <w:t>r</w:t>
+      </w:r>
+      <w:r>
+        <w:rPr>
+          <w:rFonts w:cs="Times New Roman"/>
+          <w:szCs w:val="24"/>
+        </w:rPr>
+        <w:t xml:space="preserve"> </w:t>
+      </w:r>
+      <w:r>
+        <w:rPr>
+          <w:rFonts w:cs="Times New Roman"/>
+          <w:szCs w:val="24"/>
+        </w:rPr>
+        <w:t>has been re-directed to the home page.</w:t>
+      </w:r>
+    </w:p>
+    <w:p>
+      <w:pPr>
+        <w:rPr>
+          <w:rFonts w:cs="Times New Roman"/>
+          <w:szCs w:val="24"/>
+        </w:rPr>
+      </w:pPr>
+      <w:r>
+        <w:rPr>
+          <w:rFonts w:cs="Times New Roman"/>
+          <w:szCs w:val="24"/>
+        </w:rPr>
+        <w:tab/>
+      </w:r>
+      <w:r>
+        <w:rPr>
+          <w:rFonts w:cs="Times New Roman"/>
+          <w:szCs w:val="24"/>
+        </w:rPr>
+        <w:tab/>
+      </w:r>
+      <w:r>
+        <w:rPr>
+          <w:rFonts w:cs="Times New Roman"/>
+          <w:szCs w:val="24"/>
+        </w:rPr>
+        <w:tab/>
+        <w:t xml:space="preserve">The </w:t>
+      </w:r>
+      <w:r>
+        <w:rPr>
+          <w:rFonts w:cs="Times New Roman"/>
+          <w:b/>
+          <w:szCs w:val="24"/>
+        </w:rPr>
+        <w:t>User</w:t>
+      </w:r>
+      <w:r>
+        <w:rPr>
+          <w:rFonts w:cs="Times New Roman"/>
+          <w:szCs w:val="24"/>
+        </w:rPr>
+        <w:t xml:space="preserve"> has left the required fields empty.</w:t>
+      </w:r>
+    </w:p>
+    <w:p>
+      <w:pPr>
+        <w:rPr>
+          <w:rFonts w:cs="Times New Roman"/>
+          <w:szCs w:val="24"/>
+        </w:rPr>
+      </w:pPr>
+      <w:r>
+        <w:rPr>
+          <w:rFonts w:cs="Times New Roman"/>
+          <w:szCs w:val="24"/>
+        </w:rPr>
+        <w:tab/>
+      </w:r>
+      <w:r>
+        <w:rPr>
+          <w:rFonts w:cs="Times New Roman"/>
+          <w:szCs w:val="24"/>
+        </w:rPr>
+        <w:tab/>
+      </w:r>
+      <w:r>
+        <w:rPr>
+          <w:rFonts w:cs="Times New Roman"/>
+          <w:szCs w:val="24"/>
+        </w:rPr>
+        <w:tab/>
+        <w:t xml:space="preserve">The </w:t>
+      </w:r>
+      <w:r>
+        <w:rPr>
+          <w:rFonts w:cs="Times New Roman"/>
+          <w:b/>
+          <w:szCs w:val="24"/>
+        </w:rPr>
+        <w:t>User</w:t>
+      </w:r>
+      <w:r>
+        <w:rPr>
+          <w:rFonts w:cs="Times New Roman"/>
+          <w:szCs w:val="24"/>
+        </w:rPr>
+        <w:t xml:space="preserve"> has entered passwords that do not match.</w:t>
+      </w:r>
+      <w:r>
+        <w:rPr>
+          <w:rFonts w:cs="Times New Roman"/>
+          <w:szCs w:val="24"/>
+        </w:rPr>
+        <w:t xml:space="preserve"> </w:t>
+      </w:r>
+      <w:r>
+        <w:rPr>
+          <w:rFonts w:cs="Times New Roman"/>
+          <w:szCs w:val="24"/>
+        </w:rPr>
+        <w:tab/>
+      </w:r>
+      <w:r>
+        <w:rPr>
+          <w:rFonts w:cs="Times New Roman"/>
+          <w:szCs w:val="24"/>
+        </w:rPr>
+        <w:br/>
+      </w:r>
+      <w:r>
+        <w:pict>
+          <v:rect id="_x0000_i1057" style="width:0;height:1.5pt" o:hrstd="t" o:hr="t" fillcolor="#a0a0a0" stroked="f"/>
+        </w:pict>
+      </w:r>
+      <w:r>
+        <w:rPr>
+          <w:rFonts w:cs="Times New Roman"/>
+          <w:i/>
+          <w:iCs/>
+          <w:szCs w:val="24"/>
+        </w:rPr>
+        <w:t>Quality</w:t>
+      </w:r>
+      <w:r>
+        <w:rPr>
+          <w:rFonts w:cs="Times New Roman"/>
+          <w:i/>
+          <w:iCs/>
+          <w:szCs w:val="24"/>
+        </w:rPr>
+        <w:tab/>
+      </w:r>
+      <w:r>
+        <w:rPr>
+          <w:rFonts w:cs="Times New Roman"/>
+          <w:i/>
+          <w:iCs/>
+          <w:szCs w:val="24"/>
+        </w:rPr>
+        <w:tab/>
+      </w:r>
+      <w:r>
+        <w:rPr>
+          <w:rFonts w:cs="Times New Roman"/>
+          <w:szCs w:val="24"/>
+        </w:rPr>
+        <w:t xml:space="preserve">The </w:t>
+      </w:r>
+      <w:r>
+        <w:rPr>
+          <w:rFonts w:cs="Times New Roman"/>
+          <w:b/>
+          <w:szCs w:val="24"/>
+        </w:rPr>
+        <w:t>User</w:t>
+      </w:r>
+      <w:r>
+        <w:rPr>
+          <w:rFonts w:cs="Times New Roman"/>
+          <w:szCs w:val="24"/>
+        </w:rPr>
+        <w:t xml:space="preserve"> is immediately re-directed to the </w:t>
+      </w:r>
+      <w:r>
+        <w:rPr>
+          <w:rFonts w:cs="Times New Roman"/>
+          <w:szCs w:val="24"/>
+        </w:rPr>
+        <w:t>home</w:t>
+      </w:r>
+      <w:bookmarkStart w:id="22" w:name="_GoBack"/>
+      <w:bookmarkEnd w:id="22"/>
+      <w:r>
+        <w:rPr>
+          <w:rFonts w:cs="Times New Roman"/>
+          <w:szCs w:val="24"/>
+        </w:rPr>
+        <w:t xml:space="preserve"> page.</w:t>
+      </w:r>
+      <w:r>
+        <w:rPr>
+          <w:rFonts w:cs="Times New Roman"/>
+          <w:szCs w:val="24"/>
+        </w:rPr>
+        <w:tab/>
+      </w:r>
+      <w:r>
+        <w:rPr>
+          <w:rFonts w:cs="Times New Roman"/>
+          <w:i/>
+          <w:iCs/>
+          <w:szCs w:val="24"/>
+        </w:rPr>
+        <w:br/>
+        <w:t>Requirements</w:t>
+      </w:r>
+      <w:r>
+        <w:rPr>
+          <w:rFonts w:cs="Times New Roman"/>
+          <w:i/>
+          <w:iCs/>
+          <w:szCs w:val="24"/>
+        </w:rPr>
+        <w:tab/>
+      </w:r>
+      <w:r>
+        <w:rPr>
+          <w:rFonts w:cs="Times New Roman"/>
+          <w:i/>
+          <w:iCs/>
+          <w:szCs w:val="24"/>
+        </w:rPr>
+        <w:tab/>
+      </w:r>
+      <w:r>
+        <w:pict>
+          <v:rect id="_x0000_i1058" style="width:0;height:1.5pt" o:hrstd="t" o:hr="t" fillcolor="#a0a0a0" stroked="f"/>
+        </w:pict>
+      </w:r>
+    </w:p>
+    <w:p>
+      <w:pPr>
+        <w:ind w:firstLine="0"/>
+      </w:pPr>
+    </w:p>
     <w:p>
       <w:pPr>
         <w:pStyle w:val="Heading3"/>
@@ -5207,52 +7376,44 @@
       </w:pPr>
       <w:bookmarkStart w:id="23" w:name="_Toc33441050"/>
       <w:r>
+        <w:t>Object model</w:t>
+      </w:r>
+      <w:bookmarkEnd w:id="23"/>
+    </w:p>
+    <w:p>
+      <w:pPr>
+        <w:rPr>
+          <w:rFonts w:cs="Times New Roman"/>
+          <w:b/>
+          <w:szCs w:val="24"/>
+        </w:rPr>
+      </w:pPr>
+      <w:r>
+        <w:t>The analysis object model, depicted with UML class diagrams, includes classes, attributes, and operations. The analysis object model is a visual dictionary of the main concepts visible to the user.</w:t>
+      </w:r>
+    </w:p>
+    <w:p>
+      <w:pPr>
+        <w:pStyle w:val="Heading2"/>
+      </w:pPr>
+      <w:bookmarkStart w:id="24" w:name="_Toc33441051"/>
+      <w:r>
+        <w:t>Project Schedule</w:t>
+      </w:r>
+      <w:bookmarkEnd w:id="24"/>
+    </w:p>
+    <w:p>
+      <w:r>
+        <w:t>Prepare Gannt Chart, and add it to this section.</w:t>
+      </w:r>
+    </w:p>
+    <w:p>
+      <w:pPr>
+        <w:pStyle w:val="Heading1"/>
+      </w:pPr>
+      <w:bookmarkStart w:id="25" w:name="_Toc33441052"/>
+      <w:r>
         <w:lastRenderedPageBreak/>
-        <w:t>Object model</w:t>
-      </w:r>
-      <w:bookmarkEnd w:id="23"/>
-    </w:p>
-    <w:p>
-      <w:pPr>
-        <w:rPr>
-          <w:rFonts w:cs="Times New Roman"/>
-          <w:b/>
-          <w:szCs w:val="24"/>
-        </w:rPr>
-      </w:pPr>
-      <w:r>
-        <w:t>The analysis object model, depicted with UML class diagrams, includes classes, attributes, and operations. The analysis object model is a visual dictionary of the main concepts visible to the user.</w:t>
-      </w:r>
-    </w:p>
-    <w:p>
-      <w:pPr>
-        <w:pStyle w:val="Heading2"/>
-      </w:pPr>
-      <w:bookmarkStart w:id="24" w:name="_Toc33441051"/>
-      <w:r>
-        <w:t>Project Schedule</w:t>
-      </w:r>
-      <w:bookmarkEnd w:id="24"/>
-    </w:p>
-    <w:p>
-      <w:r>
-        <w:t xml:space="preserve">Prepare </w:t>
-      </w:r>
-      <w:proofErr w:type="spellStart"/>
-      <w:r>
-        <w:t>Gannt</w:t>
-      </w:r>
-      <w:proofErr w:type="spellEnd"/>
-      <w:r>
-        <w:t xml:space="preserve"> Chart, and add it to this section.</w:t>
-      </w:r>
-    </w:p>
-    <w:p>
-      <w:pPr>
-        <w:pStyle w:val="Heading1"/>
-      </w:pPr>
-      <w:bookmarkStart w:id="25" w:name="_Toc33441052"/>
-      <w:r>
         <w:t>Glossary</w:t>
       </w:r>
       <w:bookmarkEnd w:id="25"/>
@@ -5399,50 +7560,13 @@
         <w:spacing w:before="240"/>
       </w:pPr>
       <w:bookmarkStart w:id="27" w:name="_Ref431126989"/>
-      <w:proofErr w:type="spellStart"/>
       <w:r>
         <w:rPr>
           <w:rFonts w:cs="Times New Roman"/>
           <w:color w:val="000000"/>
           <w:szCs w:val="24"/>
         </w:rPr>
-        <w:t>Bruegge</w:t>
-      </w:r>
-      <w:proofErr w:type="spellEnd"/>
-      <w:r>
-        <w:rPr>
-          <w:rFonts w:cs="Times New Roman"/>
-          <w:color w:val="000000"/>
-          <w:szCs w:val="24"/>
-        </w:rPr>
-        <w:t xml:space="preserve"> B. &amp; </w:t>
-      </w:r>
-      <w:proofErr w:type="spellStart"/>
-      <w:r>
-        <w:rPr>
-          <w:rFonts w:cs="Times New Roman"/>
-          <w:color w:val="000000"/>
-          <w:szCs w:val="24"/>
-        </w:rPr>
-        <w:t>Dutoit</w:t>
-      </w:r>
-      <w:proofErr w:type="spellEnd"/>
-      <w:r>
-        <w:rPr>
-          <w:rFonts w:cs="Times New Roman"/>
-          <w:color w:val="000000"/>
-          <w:szCs w:val="24"/>
-        </w:rPr>
-        <w:t xml:space="preserve"> </w:t>
-      </w:r>
-      <w:proofErr w:type="gramStart"/>
-      <w:r>
-        <w:rPr>
-          <w:rFonts w:cs="Times New Roman"/>
-          <w:color w:val="000000"/>
-          <w:szCs w:val="24"/>
-        </w:rPr>
-        <w:t>A.H.</w:t>
+        <w:t>Bruegge B. &amp; Dutoit A.H.</w:t>
       </w:r>
       <w:r>
         <w:rPr>
@@ -5451,7 +7575,6 @@
         </w:rPr>
         <w:t>.</w:t>
       </w:r>
-      <w:proofErr w:type="gramEnd"/>
       <w:r>
         <w:t xml:space="preserve"> (</w:t>
       </w:r>
@@ -5495,13 +7618,8 @@
         <w:t>rd</w:t>
       </w:r>
       <w:r>
-        <w:t xml:space="preserve"> </w:t>
-      </w:r>
-      <w:proofErr w:type="gramStart"/>
-      <w:r>
-        <w:t>ed</w:t>
-      </w:r>
-      <w:proofErr w:type="gramEnd"/>
+        <w:t xml:space="preserve"> ed</w:t>
+      </w:r>
       <w:r>
         <w:t>.</w:t>
       </w:r>
@@ -5616,7 +7734,7 @@
       <w:rPr>
         <w:noProof/>
       </w:rPr>
-      <w:t>5</w:t>
+      <w:t>7</w:t>
     </w:r>
     <w:r>
       <w:rPr>
@@ -6269,6 +8387,119 @@
     </w:lvl>
   </w:abstractNum>
   <w:abstractNum w:abstractNumId="5">
+    <w:nsid w:val="12870BF0"/>
+    <w:multiLevelType w:val="multilevel"/>
+    <w:tmpl w:val="59BE25B2"/>
+    <w:lvl w:ilvl="0">
+      <w:start w:val="3"/>
+      <w:numFmt w:val="decimal"/>
+      <w:lvlText w:val="%1."/>
+      <w:lvlJc w:val="left"/>
+      <w:pPr>
+        <w:ind w:left="2484" w:hanging="360"/>
+      </w:pPr>
+      <w:rPr>
+        <w:rFonts w:hint="default"/>
+      </w:rPr>
+    </w:lvl>
+    <w:lvl w:ilvl="1">
+      <w:start w:val="1"/>
+      <w:numFmt w:val="none"/>
+      <w:lvlText w:val="2."/>
+      <w:lvlJc w:val="left"/>
+      <w:pPr>
+        <w:ind w:left="3204" w:hanging="360"/>
+      </w:pPr>
+      <w:rPr>
+        <w:rFonts w:hint="default"/>
+      </w:rPr>
+    </w:lvl>
+    <w:lvl w:ilvl="2">
+      <w:start w:val="4"/>
+      <w:numFmt w:val="decimal"/>
+      <w:lvlText w:val="%3."/>
+      <w:lvlJc w:val="left"/>
+      <w:pPr>
+        <w:ind w:left="4149" w:hanging="180"/>
+      </w:pPr>
+      <w:rPr>
+        <w:rFonts w:hint="default"/>
+      </w:rPr>
+    </w:lvl>
+    <w:lvl w:ilvl="3">
+      <w:start w:val="1"/>
+      <w:numFmt w:val="decimal"/>
+      <w:lvlText w:val="%4."/>
+      <w:lvlJc w:val="left"/>
+      <w:pPr>
+        <w:ind w:left="4644" w:hanging="360"/>
+      </w:pPr>
+      <w:rPr>
+        <w:rFonts w:hint="default"/>
+      </w:rPr>
+    </w:lvl>
+    <w:lvl w:ilvl="4">
+      <w:start w:val="1"/>
+      <w:numFmt w:val="lowerLetter"/>
+      <w:lvlText w:val="%5."/>
+      <w:lvlJc w:val="left"/>
+      <w:pPr>
+        <w:ind w:left="5364" w:hanging="360"/>
+      </w:pPr>
+      <w:rPr>
+        <w:rFonts w:hint="default"/>
+      </w:rPr>
+    </w:lvl>
+    <w:lvl w:ilvl="5">
+      <w:start w:val="1"/>
+      <w:numFmt w:val="lowerRoman"/>
+      <w:lvlText w:val="%6."/>
+      <w:lvlJc w:val="right"/>
+      <w:pPr>
+        <w:ind w:left="6084" w:hanging="180"/>
+      </w:pPr>
+      <w:rPr>
+        <w:rFonts w:hint="default"/>
+      </w:rPr>
+    </w:lvl>
+    <w:lvl w:ilvl="6">
+      <w:start w:val="1"/>
+      <w:numFmt w:val="decimal"/>
+      <w:lvlText w:val="%7."/>
+      <w:lvlJc w:val="left"/>
+      <w:pPr>
+        <w:ind w:left="6804" w:hanging="360"/>
+      </w:pPr>
+      <w:rPr>
+        <w:rFonts w:hint="default"/>
+      </w:rPr>
+    </w:lvl>
+    <w:lvl w:ilvl="7">
+      <w:start w:val="1"/>
+      <w:numFmt w:val="lowerLetter"/>
+      <w:lvlText w:val="%8."/>
+      <w:lvlJc w:val="left"/>
+      <w:pPr>
+        <w:ind w:left="7524" w:hanging="360"/>
+      </w:pPr>
+      <w:rPr>
+        <w:rFonts w:hint="default"/>
+      </w:rPr>
+    </w:lvl>
+    <w:lvl w:ilvl="8">
+      <w:start w:val="1"/>
+      <w:numFmt w:val="lowerRoman"/>
+      <w:lvlText w:val="%9."/>
+      <w:lvlJc w:val="right"/>
+      <w:pPr>
+        <w:ind w:left="8244" w:hanging="180"/>
+      </w:pPr>
+      <w:rPr>
+        <w:rFonts w:hint="default"/>
+      </w:rPr>
+    </w:lvl>
+  </w:abstractNum>
+  <w:abstractNum w:abstractNumId="6">
     <w:nsid w:val="182A499B"/>
     <w:multiLevelType w:val="multilevel"/>
     <w:tmpl w:val="192A1AB3"/>
@@ -6381,7 +8612,7 @@
       </w:rPr>
     </w:lvl>
   </w:abstractNum>
-  <w:abstractNum w:abstractNumId="6">
+  <w:abstractNum w:abstractNumId="7">
     <w:nsid w:val="18F21E9F"/>
     <w:multiLevelType w:val="hybridMultilevel"/>
     <w:tmpl w:val="03064874"/>
@@ -6494,7 +8725,7 @@
       </w:rPr>
     </w:lvl>
   </w:abstractNum>
-  <w:abstractNum w:abstractNumId="7">
+  <w:abstractNum w:abstractNumId="8">
     <w:nsid w:val="192A1AB3"/>
     <w:multiLevelType w:val="multilevel"/>
     <w:tmpl w:val="192A1AB3"/>
@@ -6607,7 +8838,7 @@
       </w:rPr>
     </w:lvl>
   </w:abstractNum>
-  <w:abstractNum w:abstractNumId="8">
+  <w:abstractNum w:abstractNumId="9">
     <w:nsid w:val="192D107F"/>
     <w:multiLevelType w:val="multilevel"/>
     <w:tmpl w:val="192D107F"/>
@@ -6720,7 +8951,7 @@
       </w:rPr>
     </w:lvl>
   </w:abstractNum>
-  <w:abstractNum w:abstractNumId="9">
+  <w:abstractNum w:abstractNumId="10">
     <w:nsid w:val="1BA66E7E"/>
     <w:multiLevelType w:val="multilevel"/>
     <w:tmpl w:val="20F828BE"/>
@@ -6833,7 +9064,120 @@
       </w:rPr>
     </w:lvl>
   </w:abstractNum>
-  <w:abstractNum w:abstractNumId="10">
+  <w:abstractNum w:abstractNumId="11">
+    <w:nsid w:val="24F46694"/>
+    <w:multiLevelType w:val="multilevel"/>
+    <w:tmpl w:val="192A1AB3"/>
+    <w:lvl w:ilvl="0">
+      <w:start w:val="3"/>
+      <w:numFmt w:val="decimal"/>
+      <w:lvlText w:val="%1."/>
+      <w:lvlJc w:val="left"/>
+      <w:pPr>
+        <w:ind w:left="2486" w:hanging="360"/>
+      </w:pPr>
+      <w:rPr>
+        <w:rFonts w:hint="default"/>
+      </w:rPr>
+    </w:lvl>
+    <w:lvl w:ilvl="1">
+      <w:start w:val="1"/>
+      <w:numFmt w:val="none"/>
+      <w:lvlText w:val="2."/>
+      <w:lvlJc w:val="left"/>
+      <w:pPr>
+        <w:ind w:left="3204" w:hanging="360"/>
+      </w:pPr>
+      <w:rPr>
+        <w:rFonts w:hint="default"/>
+      </w:rPr>
+    </w:lvl>
+    <w:lvl w:ilvl="2">
+      <w:start w:val="1"/>
+      <w:numFmt w:val="decimal"/>
+      <w:lvlText w:val="%3."/>
+      <w:lvlJc w:val="left"/>
+      <w:pPr>
+        <w:ind w:left="4007" w:hanging="180"/>
+      </w:pPr>
+      <w:rPr>
+        <w:rFonts w:hint="default"/>
+      </w:rPr>
+    </w:lvl>
+    <w:lvl w:ilvl="3">
+      <w:start w:val="1"/>
+      <w:numFmt w:val="decimal"/>
+      <w:lvlText w:val="%4."/>
+      <w:lvlJc w:val="left"/>
+      <w:pPr>
+        <w:ind w:left="4644" w:hanging="360"/>
+      </w:pPr>
+      <w:rPr>
+        <w:rFonts w:hint="default"/>
+      </w:rPr>
+    </w:lvl>
+    <w:lvl w:ilvl="4">
+      <w:start w:val="1"/>
+      <w:numFmt w:val="lowerLetter"/>
+      <w:lvlText w:val="%5."/>
+      <w:lvlJc w:val="left"/>
+      <w:pPr>
+        <w:ind w:left="5364" w:hanging="360"/>
+      </w:pPr>
+      <w:rPr>
+        <w:rFonts w:hint="default"/>
+      </w:rPr>
+    </w:lvl>
+    <w:lvl w:ilvl="5">
+      <w:start w:val="1"/>
+      <w:numFmt w:val="lowerRoman"/>
+      <w:lvlText w:val="%6."/>
+      <w:lvlJc w:val="right"/>
+      <w:pPr>
+        <w:ind w:left="6084" w:hanging="180"/>
+      </w:pPr>
+      <w:rPr>
+        <w:rFonts w:hint="default"/>
+      </w:rPr>
+    </w:lvl>
+    <w:lvl w:ilvl="6">
+      <w:start w:val="1"/>
+      <w:numFmt w:val="decimal"/>
+      <w:lvlText w:val="%7."/>
+      <w:lvlJc w:val="left"/>
+      <w:pPr>
+        <w:ind w:left="6804" w:hanging="360"/>
+      </w:pPr>
+      <w:rPr>
+        <w:rFonts w:hint="default"/>
+      </w:rPr>
+    </w:lvl>
+    <w:lvl w:ilvl="7">
+      <w:start w:val="1"/>
+      <w:numFmt w:val="lowerLetter"/>
+      <w:lvlText w:val="%8."/>
+      <w:lvlJc w:val="left"/>
+      <w:pPr>
+        <w:ind w:left="7524" w:hanging="360"/>
+      </w:pPr>
+      <w:rPr>
+        <w:rFonts w:hint="default"/>
+      </w:rPr>
+    </w:lvl>
+    <w:lvl w:ilvl="8">
+      <w:start w:val="1"/>
+      <w:numFmt w:val="lowerRoman"/>
+      <w:lvlText w:val="%9."/>
+      <w:lvlJc w:val="right"/>
+      <w:pPr>
+        <w:ind w:left="8244" w:hanging="180"/>
+      </w:pPr>
+      <w:rPr>
+        <w:rFonts w:hint="default"/>
+      </w:rPr>
+    </w:lvl>
+  </w:abstractNum>
+  <w:abstractNum w:abstractNumId="12">
     <w:nsid w:val="37C95004"/>
     <w:multiLevelType w:val="multilevel"/>
     <w:tmpl w:val="192A1AB3"/>
@@ -6946,7 +9290,233 @@
       </w:rPr>
     </w:lvl>
   </w:abstractNum>
-  <w:abstractNum w:abstractNumId="11">
+  <w:abstractNum w:abstractNumId="13">
+    <w:nsid w:val="3A0F17CF"/>
+    <w:multiLevelType w:val="multilevel"/>
+    <w:tmpl w:val="59BE25B2"/>
+    <w:lvl w:ilvl="0">
+      <w:start w:val="3"/>
+      <w:numFmt w:val="decimal"/>
+      <w:lvlText w:val="%1."/>
+      <w:lvlJc w:val="left"/>
+      <w:pPr>
+        <w:ind w:left="2484" w:hanging="360"/>
+      </w:pPr>
+      <w:rPr>
+        <w:rFonts w:hint="default"/>
+      </w:rPr>
+    </w:lvl>
+    <w:lvl w:ilvl="1">
+      <w:start w:val="1"/>
+      <w:numFmt w:val="none"/>
+      <w:lvlText w:val="2."/>
+      <w:lvlJc w:val="left"/>
+      <w:pPr>
+        <w:ind w:left="3204" w:hanging="360"/>
+      </w:pPr>
+      <w:rPr>
+        <w:rFonts w:hint="default"/>
+      </w:rPr>
+    </w:lvl>
+    <w:lvl w:ilvl="2">
+      <w:start w:val="4"/>
+      <w:numFmt w:val="decimal"/>
+      <w:lvlText w:val="%3."/>
+      <w:lvlJc w:val="left"/>
+      <w:pPr>
+        <w:ind w:left="4149" w:hanging="180"/>
+      </w:pPr>
+      <w:rPr>
+        <w:rFonts w:hint="default"/>
+      </w:rPr>
+    </w:lvl>
+    <w:lvl w:ilvl="3">
+      <w:start w:val="1"/>
+      <w:numFmt w:val="decimal"/>
+      <w:lvlText w:val="%4."/>
+      <w:lvlJc w:val="left"/>
+      <w:pPr>
+        <w:ind w:left="4644" w:hanging="360"/>
+      </w:pPr>
+      <w:rPr>
+        <w:rFonts w:hint="default"/>
+      </w:rPr>
+    </w:lvl>
+    <w:lvl w:ilvl="4">
+      <w:start w:val="1"/>
+      <w:numFmt w:val="lowerLetter"/>
+      <w:lvlText w:val="%5."/>
+      <w:lvlJc w:val="left"/>
+      <w:pPr>
+        <w:ind w:left="5364" w:hanging="360"/>
+      </w:pPr>
+      <w:rPr>
+        <w:rFonts w:hint="default"/>
+      </w:rPr>
+    </w:lvl>
+    <w:lvl w:ilvl="5">
+      <w:start w:val="1"/>
+      <w:numFmt w:val="lowerRoman"/>
+      <w:lvlText w:val="%6."/>
+      <w:lvlJc w:val="right"/>
+      <w:pPr>
+        <w:ind w:left="6084" w:hanging="180"/>
+      </w:pPr>
+      <w:rPr>
+        <w:rFonts w:hint="default"/>
+      </w:rPr>
+    </w:lvl>
+    <w:lvl w:ilvl="6">
+      <w:start w:val="1"/>
+      <w:numFmt w:val="decimal"/>
+      <w:lvlText w:val="%7."/>
+      <w:lvlJc w:val="left"/>
+      <w:pPr>
+        <w:ind w:left="6804" w:hanging="360"/>
+      </w:pPr>
+      <w:rPr>
+        <w:rFonts w:hint="default"/>
+      </w:rPr>
+    </w:lvl>
+    <w:lvl w:ilvl="7">
+      <w:start w:val="1"/>
+      <w:numFmt w:val="lowerLetter"/>
+      <w:lvlText w:val="%8."/>
+      <w:lvlJc w:val="left"/>
+      <w:pPr>
+        <w:ind w:left="7524" w:hanging="360"/>
+      </w:pPr>
+      <w:rPr>
+        <w:rFonts w:hint="default"/>
+      </w:rPr>
+    </w:lvl>
+    <w:lvl w:ilvl="8">
+      <w:start w:val="1"/>
+      <w:numFmt w:val="lowerRoman"/>
+      <w:lvlText w:val="%9."/>
+      <w:lvlJc w:val="right"/>
+      <w:pPr>
+        <w:ind w:left="8244" w:hanging="180"/>
+      </w:pPr>
+      <w:rPr>
+        <w:rFonts w:hint="default"/>
+      </w:rPr>
+    </w:lvl>
+  </w:abstractNum>
+  <w:abstractNum w:abstractNumId="14">
+    <w:nsid w:val="3BED3B1B"/>
+    <w:multiLevelType w:val="multilevel"/>
+    <w:tmpl w:val="192A1AB3"/>
+    <w:lvl w:ilvl="0">
+      <w:start w:val="3"/>
+      <w:numFmt w:val="decimal"/>
+      <w:lvlText w:val="%1."/>
+      <w:lvlJc w:val="left"/>
+      <w:pPr>
+        <w:ind w:left="2486" w:hanging="360"/>
+      </w:pPr>
+      <w:rPr>
+        <w:rFonts w:hint="default"/>
+      </w:rPr>
+    </w:lvl>
+    <w:lvl w:ilvl="1">
+      <w:start w:val="1"/>
+      <w:numFmt w:val="none"/>
+      <w:lvlText w:val="2."/>
+      <w:lvlJc w:val="left"/>
+      <w:pPr>
+        <w:ind w:left="3204" w:hanging="360"/>
+      </w:pPr>
+      <w:rPr>
+        <w:rFonts w:hint="default"/>
+      </w:rPr>
+    </w:lvl>
+    <w:lvl w:ilvl="2">
+      <w:start w:val="1"/>
+      <w:numFmt w:val="decimal"/>
+      <w:lvlText w:val="%3."/>
+      <w:lvlJc w:val="left"/>
+      <w:pPr>
+        <w:ind w:left="4007" w:hanging="180"/>
+      </w:pPr>
+      <w:rPr>
+        <w:rFonts w:hint="default"/>
+      </w:rPr>
+    </w:lvl>
+    <w:lvl w:ilvl="3">
+      <w:start w:val="1"/>
+      <w:numFmt w:val="decimal"/>
+      <w:lvlText w:val="%4."/>
+      <w:lvlJc w:val="left"/>
+      <w:pPr>
+        <w:ind w:left="4644" w:hanging="360"/>
+      </w:pPr>
+      <w:rPr>
+        <w:rFonts w:hint="default"/>
+      </w:rPr>
+    </w:lvl>
+    <w:lvl w:ilvl="4">
+      <w:start w:val="1"/>
+      <w:numFmt w:val="lowerLetter"/>
+      <w:lvlText w:val="%5."/>
+      <w:lvlJc w:val="left"/>
+      <w:pPr>
+        <w:ind w:left="5364" w:hanging="360"/>
+      </w:pPr>
+      <w:rPr>
+        <w:rFonts w:hint="default"/>
+      </w:rPr>
+    </w:lvl>
+    <w:lvl w:ilvl="5">
+      <w:start w:val="1"/>
+      <w:numFmt w:val="lowerRoman"/>
+      <w:lvlText w:val="%6."/>
+      <w:lvlJc w:val="right"/>
+      <w:pPr>
+        <w:ind w:left="6084" w:hanging="180"/>
+      </w:pPr>
+      <w:rPr>
+        <w:rFonts w:hint="default"/>
+      </w:rPr>
+    </w:lvl>
+    <w:lvl w:ilvl="6">
+      <w:start w:val="1"/>
+      <w:numFmt w:val="decimal"/>
+      <w:lvlText w:val="%7."/>
+      <w:lvlJc w:val="left"/>
+      <w:pPr>
+        <w:ind w:left="6804" w:hanging="360"/>
+      </w:pPr>
+      <w:rPr>
+        <w:rFonts w:hint="default"/>
+      </w:rPr>
+    </w:lvl>
+    <w:lvl w:ilvl="7">
+      <w:start w:val="1"/>
+      <w:numFmt w:val="lowerLetter"/>
+      <w:lvlText w:val="%8."/>
+      <w:lvlJc w:val="left"/>
+      <w:pPr>
+        <w:ind w:left="7524" w:hanging="360"/>
+      </w:pPr>
+      <w:rPr>
+        <w:rFonts w:hint="default"/>
+      </w:rPr>
+    </w:lvl>
+    <w:lvl w:ilvl="8">
+      <w:start w:val="1"/>
+      <w:numFmt w:val="lowerRoman"/>
+      <w:lvlText w:val="%9."/>
+      <w:lvlJc w:val="right"/>
+      <w:pPr>
+        <w:ind w:left="8244" w:hanging="180"/>
+      </w:pPr>
+      <w:rPr>
+        <w:rFonts w:hint="default"/>
+      </w:rPr>
+    </w:lvl>
+  </w:abstractNum>
+  <w:abstractNum w:abstractNumId="15">
     <w:nsid w:val="41F50C03"/>
     <w:multiLevelType w:val="hybridMultilevel"/>
     <w:tmpl w:val="0450A8F0"/>
@@ -7035,7 +9605,7 @@
       </w:pPr>
     </w:lvl>
   </w:abstractNum>
-  <w:abstractNum w:abstractNumId="12">
+  <w:abstractNum w:abstractNumId="16">
     <w:nsid w:val="42881AA9"/>
     <w:multiLevelType w:val="multilevel"/>
     <w:tmpl w:val="20F828BE"/>
@@ -7148,7 +9718,7 @@
       </w:rPr>
     </w:lvl>
   </w:abstractNum>
-  <w:abstractNum w:abstractNumId="13">
+  <w:abstractNum w:abstractNumId="17">
     <w:nsid w:val="495214C6"/>
     <w:multiLevelType w:val="multilevel"/>
     <w:tmpl w:val="3858E83E"/>
@@ -7261,7 +9831,7 @@
       </w:rPr>
     </w:lvl>
   </w:abstractNum>
-  <w:abstractNum w:abstractNumId="14">
+  <w:abstractNum w:abstractNumId="18">
     <w:nsid w:val="4C7973FD"/>
     <w:multiLevelType w:val="multilevel"/>
     <w:tmpl w:val="041F001D"/>
@@ -7347,7 +9917,7 @@
       </w:pPr>
     </w:lvl>
   </w:abstractNum>
-  <w:abstractNum w:abstractNumId="15">
+  <w:abstractNum w:abstractNumId="19">
     <w:nsid w:val="4EDE4F90"/>
     <w:multiLevelType w:val="multilevel"/>
     <w:tmpl w:val="041F001F"/>
@@ -7433,7 +10003,7 @@
       </w:pPr>
     </w:lvl>
   </w:abstractNum>
-  <w:abstractNum w:abstractNumId="16">
+  <w:abstractNum w:abstractNumId="20">
     <w:nsid w:val="520561A8"/>
     <w:multiLevelType w:val="multilevel"/>
     <w:tmpl w:val="A19414B4"/>
@@ -7546,7 +10116,120 @@
       </w:rPr>
     </w:lvl>
   </w:abstractNum>
-  <w:abstractNum w:abstractNumId="17">
+  <w:abstractNum w:abstractNumId="21">
+    <w:nsid w:val="55B95752"/>
+    <w:multiLevelType w:val="multilevel"/>
+    <w:tmpl w:val="20F828BE"/>
+    <w:lvl w:ilvl="0">
+      <w:start w:val="1"/>
+      <w:numFmt w:val="decimal"/>
+      <w:lvlText w:val="%1."/>
+      <w:lvlJc w:val="left"/>
+      <w:pPr>
+        <w:ind w:left="2484" w:hanging="360"/>
+      </w:pPr>
+      <w:rPr>
+        <w:rFonts w:hint="default"/>
+      </w:rPr>
+    </w:lvl>
+    <w:lvl w:ilvl="1">
+      <w:start w:val="1"/>
+      <w:numFmt w:val="none"/>
+      <w:lvlText w:val="2."/>
+      <w:lvlJc w:val="left"/>
+      <w:pPr>
+        <w:ind w:left="3204" w:hanging="360"/>
+      </w:pPr>
+      <w:rPr>
+        <w:rFonts w:hint="default"/>
+      </w:rPr>
+    </w:lvl>
+    <w:lvl w:ilvl="2">
+      <w:start w:val="2"/>
+      <w:numFmt w:val="decimal"/>
+      <w:lvlText w:val="%3."/>
+      <w:lvlJc w:val="left"/>
+      <w:pPr>
+        <w:ind w:left="3924" w:hanging="180"/>
+      </w:pPr>
+      <w:rPr>
+        <w:rFonts w:hint="default"/>
+      </w:rPr>
+    </w:lvl>
+    <w:lvl w:ilvl="3">
+      <w:start w:val="1"/>
+      <w:numFmt w:val="decimal"/>
+      <w:lvlText w:val="%4."/>
+      <w:lvlJc w:val="left"/>
+      <w:pPr>
+        <w:ind w:left="4644" w:hanging="360"/>
+      </w:pPr>
+      <w:rPr>
+        <w:rFonts w:hint="default"/>
+      </w:rPr>
+    </w:lvl>
+    <w:lvl w:ilvl="4">
+      <w:start w:val="1"/>
+      <w:numFmt w:val="lowerLetter"/>
+      <w:lvlText w:val="%5."/>
+      <w:lvlJc w:val="left"/>
+      <w:pPr>
+        <w:ind w:left="5364" w:hanging="360"/>
+      </w:pPr>
+      <w:rPr>
+        <w:rFonts w:hint="default"/>
+      </w:rPr>
+    </w:lvl>
+    <w:lvl w:ilvl="5">
+      <w:start w:val="1"/>
+      <w:numFmt w:val="lowerRoman"/>
+      <w:lvlText w:val="%6."/>
+      <w:lvlJc w:val="right"/>
+      <w:pPr>
+        <w:ind w:left="6084" w:hanging="180"/>
+      </w:pPr>
+      <w:rPr>
+        <w:rFonts w:hint="default"/>
+      </w:rPr>
+    </w:lvl>
+    <w:lvl w:ilvl="6">
+      <w:start w:val="1"/>
+      <w:numFmt w:val="decimal"/>
+      <w:lvlText w:val="%7."/>
+      <w:lvlJc w:val="left"/>
+      <w:pPr>
+        <w:ind w:left="6804" w:hanging="360"/>
+      </w:pPr>
+      <w:rPr>
+        <w:rFonts w:hint="default"/>
+      </w:rPr>
+    </w:lvl>
+    <w:lvl w:ilvl="7">
+      <w:start w:val="1"/>
+      <w:numFmt w:val="lowerLetter"/>
+      <w:lvlText w:val="%8."/>
+      <w:lvlJc w:val="left"/>
+      <w:pPr>
+        <w:ind w:left="7524" w:hanging="360"/>
+      </w:pPr>
+      <w:rPr>
+        <w:rFonts w:hint="default"/>
+      </w:rPr>
+    </w:lvl>
+    <w:lvl w:ilvl="8">
+      <w:start w:val="1"/>
+      <w:numFmt w:val="lowerRoman"/>
+      <w:lvlText w:val="%9."/>
+      <w:lvlJc w:val="right"/>
+      <w:pPr>
+        <w:ind w:left="8244" w:hanging="180"/>
+      </w:pPr>
+      <w:rPr>
+        <w:rFonts w:hint="default"/>
+      </w:rPr>
+    </w:lvl>
+  </w:abstractNum>
+  <w:abstractNum w:abstractNumId="22">
     <w:nsid w:val="59BE25B2"/>
     <w:multiLevelType w:val="multilevel"/>
     <w:tmpl w:val="59BE25B2"/>
@@ -7659,7 +10342,7 @@
       </w:rPr>
     </w:lvl>
   </w:abstractNum>
-  <w:abstractNum w:abstractNumId="18">
+  <w:abstractNum w:abstractNumId="23">
     <w:nsid w:val="62756718"/>
     <w:multiLevelType w:val="multilevel"/>
     <w:tmpl w:val="E83605D6"/>
@@ -7779,7 +10462,7 @@
       </w:rPr>
     </w:lvl>
   </w:abstractNum>
-  <w:abstractNum w:abstractNumId="19">
+  <w:abstractNum w:abstractNumId="24">
     <w:nsid w:val="647F36AC"/>
     <w:multiLevelType w:val="multilevel"/>
     <w:tmpl w:val="20F828BE"/>
@@ -7892,7 +10575,7 @@
       </w:rPr>
     </w:lvl>
   </w:abstractNum>
-  <w:abstractNum w:abstractNumId="20">
+  <w:abstractNum w:abstractNumId="25">
     <w:nsid w:val="65542343"/>
     <w:multiLevelType w:val="hybridMultilevel"/>
     <w:tmpl w:val="C0CCFDB8"/>
@@ -7983,7 +10666,7 @@
       </w:pPr>
     </w:lvl>
   </w:abstractNum>
-  <w:abstractNum w:abstractNumId="21">
+  <w:abstractNum w:abstractNumId="26">
     <w:nsid w:val="71BE60D0"/>
     <w:multiLevelType w:val="multilevel"/>
     <w:tmpl w:val="59BE25B2"/>
@@ -8096,7 +10779,7 @@
       </w:rPr>
     </w:lvl>
   </w:abstractNum>
-  <w:abstractNum w:abstractNumId="22">
+  <w:abstractNum w:abstractNumId="27">
     <w:nsid w:val="762F3573"/>
     <w:multiLevelType w:val="hybridMultilevel"/>
     <w:tmpl w:val="8C32DE0A"/>
@@ -8206,6 +10889,119 @@
       </w:pPr>
       <w:rPr>
         <w:rFonts w:ascii="Wingdings" w:hAnsi="Wingdings" w:hint="default"/>
+      </w:rPr>
+    </w:lvl>
+  </w:abstractNum>
+  <w:abstractNum w:abstractNumId="28">
+    <w:nsid w:val="770122E4"/>
+    <w:multiLevelType w:val="multilevel"/>
+    <w:tmpl w:val="20F828BE"/>
+    <w:lvl w:ilvl="0">
+      <w:start w:val="1"/>
+      <w:numFmt w:val="decimal"/>
+      <w:lvlText w:val="%1."/>
+      <w:lvlJc w:val="left"/>
+      <w:pPr>
+        <w:ind w:left="2484" w:hanging="360"/>
+      </w:pPr>
+      <w:rPr>
+        <w:rFonts w:hint="default"/>
+      </w:rPr>
+    </w:lvl>
+    <w:lvl w:ilvl="1">
+      <w:start w:val="1"/>
+      <w:numFmt w:val="none"/>
+      <w:lvlText w:val="2."/>
+      <w:lvlJc w:val="left"/>
+      <w:pPr>
+        <w:ind w:left="3204" w:hanging="360"/>
+      </w:pPr>
+      <w:rPr>
+        <w:rFonts w:hint="default"/>
+      </w:rPr>
+    </w:lvl>
+    <w:lvl w:ilvl="2">
+      <w:start w:val="2"/>
+      <w:numFmt w:val="decimal"/>
+      <w:lvlText w:val="%3."/>
+      <w:lvlJc w:val="left"/>
+      <w:pPr>
+        <w:ind w:left="3924" w:hanging="180"/>
+      </w:pPr>
+      <w:rPr>
+        <w:rFonts w:hint="default"/>
+      </w:rPr>
+    </w:lvl>
+    <w:lvl w:ilvl="3">
+      <w:start w:val="1"/>
+      <w:numFmt w:val="decimal"/>
+      <w:lvlText w:val="%4."/>
+      <w:lvlJc w:val="left"/>
+      <w:pPr>
+        <w:ind w:left="4644" w:hanging="360"/>
+      </w:pPr>
+      <w:rPr>
+        <w:rFonts w:hint="default"/>
+      </w:rPr>
+    </w:lvl>
+    <w:lvl w:ilvl="4">
+      <w:start w:val="1"/>
+      <w:numFmt w:val="lowerLetter"/>
+      <w:lvlText w:val="%5."/>
+      <w:lvlJc w:val="left"/>
+      <w:pPr>
+        <w:ind w:left="5364" w:hanging="360"/>
+      </w:pPr>
+      <w:rPr>
+        <w:rFonts w:hint="default"/>
+      </w:rPr>
+    </w:lvl>
+    <w:lvl w:ilvl="5">
+      <w:start w:val="1"/>
+      <w:numFmt w:val="lowerRoman"/>
+      <w:lvlText w:val="%6."/>
+      <w:lvlJc w:val="right"/>
+      <w:pPr>
+        <w:ind w:left="6084" w:hanging="180"/>
+      </w:pPr>
+      <w:rPr>
+        <w:rFonts w:hint="default"/>
+      </w:rPr>
+    </w:lvl>
+    <w:lvl w:ilvl="6">
+      <w:start w:val="1"/>
+      <w:numFmt w:val="decimal"/>
+      <w:lvlText w:val="%7."/>
+      <w:lvlJc w:val="left"/>
+      <w:pPr>
+        <w:ind w:left="6804" w:hanging="360"/>
+      </w:pPr>
+      <w:rPr>
+        <w:rFonts w:hint="default"/>
+      </w:rPr>
+    </w:lvl>
+    <w:lvl w:ilvl="7">
+      <w:start w:val="1"/>
+      <w:numFmt w:val="lowerLetter"/>
+      <w:lvlText w:val="%8."/>
+      <w:lvlJc w:val="left"/>
+      <w:pPr>
+        <w:ind w:left="7524" w:hanging="360"/>
+      </w:pPr>
+      <w:rPr>
+        <w:rFonts w:hint="default"/>
+      </w:rPr>
+    </w:lvl>
+    <w:lvl w:ilvl="8">
+      <w:start w:val="1"/>
+      <w:numFmt w:val="lowerRoman"/>
+      <w:lvlText w:val="%9."/>
+      <w:lvlJc w:val="right"/>
+      <w:pPr>
+        <w:ind w:left="8244" w:hanging="180"/>
+      </w:pPr>
+      <w:rPr>
+        <w:rFonts w:hint="default"/>
       </w:rPr>
     </w:lvl>
   </w:abstractNum>
@@ -8213,22 +11009,22 @@
     <w:abstractNumId w:val="1"/>
   </w:num>
   <w:num w:numId="2">
-    <w:abstractNumId w:val="11"/>
+    <w:abstractNumId w:val="15"/>
   </w:num>
   <w:num w:numId="3">
-    <w:abstractNumId w:val="11"/>
+    <w:abstractNumId w:val="15"/>
     <w:lvlOverride w:ilvl="0">
       <w:startOverride w:val="3"/>
     </w:lvlOverride>
   </w:num>
   <w:num w:numId="4">
-    <w:abstractNumId w:val="11"/>
+    <w:abstractNumId w:val="15"/>
   </w:num>
   <w:num w:numId="5">
-    <w:abstractNumId w:val="18"/>
+    <w:abstractNumId w:val="23"/>
   </w:num>
   <w:num w:numId="6">
-    <w:abstractNumId w:val="18"/>
+    <w:abstractNumId w:val="23"/>
     <w:lvlOverride w:ilvl="0">
       <w:startOverride w:val="1"/>
     </w:lvlOverride>
@@ -8258,73 +11054,91 @@
     </w:lvlOverride>
   </w:num>
   <w:num w:numId="7">
-    <w:abstractNumId w:val="18"/>
+    <w:abstractNumId w:val="23"/>
   </w:num>
   <w:num w:numId="8">
-    <w:abstractNumId w:val="15"/>
+    <w:abstractNumId w:val="19"/>
   </w:num>
   <w:num w:numId="9">
-    <w:abstractNumId w:val="14"/>
+    <w:abstractNumId w:val="18"/>
   </w:num>
   <w:num w:numId="10">
     <w:abstractNumId w:val="0"/>
   </w:num>
   <w:num w:numId="11">
-    <w:abstractNumId w:val="13"/>
+    <w:abstractNumId w:val="17"/>
   </w:num>
   <w:num w:numId="12">
-    <w:abstractNumId w:val="16"/>
+    <w:abstractNumId w:val="20"/>
   </w:num>
   <w:num w:numId="13">
     <w:abstractNumId w:val="3"/>
   </w:num>
   <w:num w:numId="14">
-    <w:abstractNumId w:val="22"/>
+    <w:abstractNumId w:val="27"/>
   </w:num>
   <w:num w:numId="15">
-    <w:abstractNumId w:val="6"/>
+    <w:abstractNumId w:val="7"/>
   </w:num>
   <w:num w:numId="16">
-    <w:abstractNumId w:val="20"/>
+    <w:abstractNumId w:val="25"/>
   </w:num>
   <w:num w:numId="17">
-    <w:abstractNumId w:val="18"/>
+    <w:abstractNumId w:val="23"/>
   </w:num>
   <w:num w:numId="18">
-    <w:abstractNumId w:val="18"/>
+    <w:abstractNumId w:val="23"/>
   </w:num>
   <w:num w:numId="19">
     <w:abstractNumId w:val="2"/>
   </w:num>
   <w:num w:numId="20">
+    <w:abstractNumId w:val="9"/>
+  </w:num>
+  <w:num w:numId="21">
     <w:abstractNumId w:val="8"/>
   </w:num>
-  <w:num w:numId="21">
-    <w:abstractNumId w:val="7"/>
-  </w:num>
   <w:num w:numId="22">
-    <w:abstractNumId w:val="17"/>
+    <w:abstractNumId w:val="22"/>
   </w:num>
   <w:num w:numId="23">
-    <w:abstractNumId w:val="12"/>
+    <w:abstractNumId w:val="16"/>
   </w:num>
   <w:num w:numId="24">
-    <w:abstractNumId w:val="19"/>
+    <w:abstractNumId w:val="24"/>
   </w:num>
   <w:num w:numId="25">
-    <w:abstractNumId w:val="5"/>
+    <w:abstractNumId w:val="6"/>
   </w:num>
   <w:num w:numId="26">
     <w:abstractNumId w:val="4"/>
   </w:num>
   <w:num w:numId="27">
-    <w:abstractNumId w:val="9"/>
+    <w:abstractNumId w:val="10"/>
   </w:num>
   <w:num w:numId="28">
-    <w:abstractNumId w:val="10"/>
+    <w:abstractNumId w:val="12"/>
   </w:num>
   <w:num w:numId="29">
+    <w:abstractNumId w:val="26"/>
+  </w:num>
+  <w:num w:numId="30">
+    <w:abstractNumId w:val="28"/>
+  </w:num>
+  <w:num w:numId="31">
+    <w:abstractNumId w:val="14"/>
+  </w:num>
+  <w:num w:numId="32">
+    <w:abstractNumId w:val="13"/>
+  </w:num>
+  <w:num w:numId="33">
     <w:abstractNumId w:val="21"/>
+  </w:num>
+  <w:num w:numId="34">
+    <w:abstractNumId w:val="11"/>
+  </w:num>
+  <w:num w:numId="35">
+    <w:abstractNumId w:val="5"/>
   </w:num>
 </w:numbering>
 </file>
@@ -8805,6 +11619,7 @@
   <w:style w:type="character" w:default="1" w:styleId="DefaultParagraphFont">
     <w:name w:val="Default Paragraph Font"/>
     <w:uiPriority w:val="1"/>
+    <w:semiHidden/>
     <w:unhideWhenUsed/>
   </w:style>
   <w:style w:type="table" w:default="1" w:styleId="TableNormal">
@@ -9381,7 +12196,7 @@
 </file>
 
 <file path=customXml/itemProps1.xml><?xml version="1.0" encoding="utf-8"?>
-<ds:datastoreItem xmlns:ds="http://schemas.openxmlformats.org/officeDocument/2006/customXml" ds:itemID="{A641EA75-B90E-4102-92D3-2AD463D414FD}">
+<ds:datastoreItem xmlns:ds="http://schemas.openxmlformats.org/officeDocument/2006/customXml" ds:itemID="{C65A9A15-A851-4C01-AAA9-70F06B48E1A0}">
   <ds:schemaRefs>
     <ds:schemaRef ds:uri="http://schemas.openxmlformats.org/officeDocument/2006/bibliography"/>
   </ds:schemaRefs>

</xml_diff>

<commit_message>
RAD of Photonest / VPP
* Object model added.
* VPP project added.
</commit_message>
<xml_diff>
--- a/RAD/Photonest_RAD.docx
+++ b/RAD/Photonest_RAD.docx
@@ -26,12 +26,14 @@
           <w:sz w:val="48"/>
         </w:rPr>
       </w:pPr>
+      <w:proofErr w:type="spellStart"/>
       <w:r>
         <w:rPr>
           <w:sz w:val="48"/>
         </w:rPr>
         <w:t>Photonest</w:t>
       </w:r>
+      <w:proofErr w:type="spellEnd"/>
     </w:p>
     <w:p>
       <w:pPr>
@@ -158,8 +160,16 @@
         <w:rPr>
           <w:sz w:val="48"/>
         </w:rPr>
-        <w:t>Dilara Ünbay</w:t>
-      </w:r>
+        <w:t xml:space="preserve">Dilara </w:t>
+      </w:r>
+      <w:proofErr w:type="spellStart"/>
+      <w:r>
+        <w:rPr>
+          <w:sz w:val="48"/>
+        </w:rPr>
+        <w:t>Ünbay</w:t>
+      </w:r>
+      <w:proofErr w:type="spellEnd"/>
     </w:p>
     <w:p>
       <w:pPr>
@@ -169,12 +179,28 @@
           <w:sz w:val="48"/>
         </w:rPr>
       </w:pPr>
+      <w:proofErr w:type="spellStart"/>
       <w:r>
         <w:rPr>
           <w:sz w:val="48"/>
         </w:rPr>
-        <w:t>Nursena Karakulah</w:t>
-      </w:r>
+        <w:t>Nursena</w:t>
+      </w:r>
+      <w:proofErr w:type="spellEnd"/>
+      <w:r>
+        <w:rPr>
+          <w:sz w:val="48"/>
+        </w:rPr>
+        <w:t xml:space="preserve"> </w:t>
+      </w:r>
+      <w:proofErr w:type="spellStart"/>
+      <w:r>
+        <w:rPr>
+          <w:sz w:val="48"/>
+        </w:rPr>
+        <w:t>Karakulah</w:t>
+      </w:r>
+      <w:proofErr w:type="spellEnd"/>
     </w:p>
     <w:p>
       <w:pPr>
@@ -184,12 +210,42 @@
           <w:sz w:val="48"/>
         </w:rPr>
       </w:pPr>
+      <w:proofErr w:type="spellStart"/>
       <w:r>
         <w:rPr>
           <w:sz w:val="48"/>
         </w:rPr>
-        <w:t>Feyzullah Berkay Danış</w:t>
-      </w:r>
+        <w:t>Feyzullah</w:t>
+      </w:r>
+      <w:proofErr w:type="spellEnd"/>
+      <w:r>
+        <w:rPr>
+          <w:sz w:val="48"/>
+        </w:rPr>
+        <w:t xml:space="preserve"> </w:t>
+      </w:r>
+      <w:proofErr w:type="spellStart"/>
+      <w:r>
+        <w:rPr>
+          <w:sz w:val="48"/>
+        </w:rPr>
+        <w:t>Berkay</w:t>
+      </w:r>
+      <w:proofErr w:type="spellEnd"/>
+      <w:r>
+        <w:rPr>
+          <w:sz w:val="48"/>
+        </w:rPr>
+        <w:t xml:space="preserve"> </w:t>
+      </w:r>
+      <w:proofErr w:type="spellStart"/>
+      <w:r>
+        <w:rPr>
+          <w:sz w:val="48"/>
+        </w:rPr>
+        <w:t>Danış</w:t>
+      </w:r>
+      <w:proofErr w:type="spellEnd"/>
     </w:p>
     <w:p>
       <w:pPr>
@@ -199,12 +255,28 @@
           <w:sz w:val="48"/>
         </w:rPr>
       </w:pPr>
+      <w:proofErr w:type="spellStart"/>
       <w:r>
         <w:rPr>
           <w:sz w:val="48"/>
         </w:rPr>
-        <w:t>Özay Ezerceli</w:t>
-      </w:r>
+        <w:t>Özay</w:t>
+      </w:r>
+      <w:proofErr w:type="spellEnd"/>
+      <w:r>
+        <w:rPr>
+          <w:sz w:val="48"/>
+        </w:rPr>
+        <w:t xml:space="preserve"> </w:t>
+      </w:r>
+      <w:proofErr w:type="spellStart"/>
+      <w:r>
+        <w:rPr>
+          <w:sz w:val="48"/>
+        </w:rPr>
+        <w:t>Ezerceli</w:t>
+      </w:r>
+      <w:proofErr w:type="spellEnd"/>
     </w:p>
     <w:p>
       <w:pPr>
@@ -340,7 +412,7 @@
           <v:shape id="_x0000_i1025" type="#_x0000_t75" style="width:168pt;height:63.75pt" o:ole="">
             <v:imagedata r:id="rId8" o:title=""/>
           </v:shape>
-          <o:OLEObject Type="Embed" ProgID="PBrush" ShapeID="_x0000_i1025" DrawAspect="Content" ObjectID="_1645125673" r:id="rId9"/>
+          <o:OLEObject Type="Embed" ProgID="PBrush" ShapeID="_x0000_i1025" DrawAspect="Content" ObjectID="_1645195996" r:id="rId9"/>
         </w:object>
       </w:r>
     </w:p>
@@ -1634,7 +1706,7 @@
             <w:fldChar w:fldCharType="separate"/>
           </w:r>
           <w:r>
-            <w:t>9</w:t>
+            <w:t>11</w:t>
           </w:r>
           <w:r>
             <w:fldChar w:fldCharType="end"/>
@@ -1665,7 +1737,7 @@
             <w:fldChar w:fldCharType="separate"/>
           </w:r>
           <w:r>
-            <w:t>22</w:t>
+            <w:t>24</w:t>
           </w:r>
           <w:r>
             <w:fldChar w:fldCharType="end"/>
@@ -1696,7 +1768,7 @@
             <w:fldChar w:fldCharType="separate"/>
           </w:r>
           <w:r>
-            <w:t>22</w:t>
+            <w:t>25</w:t>
           </w:r>
           <w:r>
             <w:fldChar w:fldCharType="end"/>
@@ -1770,7 +1842,7 @@
             <w:rPr>
               <w:noProof/>
             </w:rPr>
-            <w:t>22</w:t>
+            <w:t>25</w:t>
           </w:r>
           <w:r>
             <w:rPr>
@@ -1847,7 +1919,7 @@
             <w:rPr>
               <w:noProof/>
             </w:rPr>
-            <w:t>22</w:t>
+            <w:t>25</w:t>
           </w:r>
           <w:r>
             <w:rPr>
@@ -1916,7 +1988,15 @@
     </w:p>
     <w:p>
       <w:r>
-        <w:t>There are several social media applications that include photo sharing. Purpose of the Photonest is to set photo sharing as the main focus through a</w:t>
+        <w:t xml:space="preserve">There are several social media applications that include photo sharing. Purpose of the </w:t>
+      </w:r>
+      <w:proofErr w:type="spellStart"/>
+      <w:r>
+        <w:t>Photonest</w:t>
+      </w:r>
+      <w:proofErr w:type="spellEnd"/>
+      <w:r>
+        <w:t xml:space="preserve"> is to set photo sharing as the main focus through a</w:t>
       </w:r>
       <w:r>
         <w:t xml:space="preserve"> simplified user interface</w:t>
@@ -1968,8 +2048,13 @@
       <w:r>
         <w:t xml:space="preserve">, </w:t>
       </w:r>
-      <w:r>
-        <w:t>Photonest targets to be a quick</w:t>
+      <w:proofErr w:type="spellStart"/>
+      <w:r>
+        <w:t>Photonest</w:t>
+      </w:r>
+      <w:proofErr w:type="spellEnd"/>
+      <w:r>
+        <w:t xml:space="preserve"> targets to be a quick</w:t>
       </w:r>
       <w:r>
         <w:t>, easy and enjoyable option</w:t>
@@ -1995,8 +2080,13 @@
       <w:bookmarkEnd w:id="2"/>
     </w:p>
     <w:p>
-      <w:r>
-        <w:t xml:space="preserve">Photonest is a social media application in which users share photos as posts. Each user can have a profile, </w:t>
+      <w:proofErr w:type="spellStart"/>
+      <w:r>
+        <w:t>Photonest</w:t>
+      </w:r>
+      <w:proofErr w:type="spellEnd"/>
+      <w:r>
+        <w:t xml:space="preserve"> is a social media application in which users share photos as posts. Each user can have a profile, </w:t>
       </w:r>
       <w:r>
         <w:t xml:space="preserve">follow users, </w:t>
@@ -2295,8 +2385,21 @@
       <w:bookmarkEnd w:id="6"/>
     </w:p>
     <w:p>
-      <w:r>
-        <w:t xml:space="preserve">Photonest is a photo sharing based social media app similar to Instagram. Photonest, uses Firebase </w:t>
+      <w:proofErr w:type="spellStart"/>
+      <w:r>
+        <w:t>Photonest</w:t>
+      </w:r>
+      <w:proofErr w:type="spellEnd"/>
+      <w:r>
+        <w:t xml:space="preserve"> is a photo sharing based social media app similar to Instagram. </w:t>
+      </w:r>
+      <w:proofErr w:type="spellStart"/>
+      <w:r>
+        <w:t>Photonest</w:t>
+      </w:r>
+      <w:proofErr w:type="spellEnd"/>
+      <w:r>
+        <w:t xml:space="preserve">, uses Firebase </w:t>
       </w:r>
       <w:r>
         <w:t xml:space="preserve">Realtime Database </w:t>
@@ -2326,7 +2429,15 @@
         <w:t>.</w:t>
       </w:r>
       <w:r>
-        <w:t xml:space="preserve"> Photonest, aims to sustain a persistent user group through its </w:t>
+        <w:t xml:space="preserve"> </w:t>
+      </w:r>
+      <w:proofErr w:type="spellStart"/>
+      <w:r>
+        <w:t>Photonest</w:t>
+      </w:r>
+      <w:proofErr w:type="spellEnd"/>
+      <w:r>
+        <w:t xml:space="preserve">, aims to sustain a persistent user group through its </w:t>
       </w:r>
       <w:r>
         <w:t>simple, fun and competitive nature.</w:t>
@@ -2791,8 +2902,6 @@
         <w:pStyle w:val="Heading3"/>
       </w:pPr>
       <w:bookmarkStart w:id="20" w:name="_Toc34500475"/>
-      <w:bookmarkStart w:id="21" w:name="_GoBack"/>
-      <w:bookmarkEnd w:id="21"/>
       <w:r>
         <w:t>Scenarios</w:t>
       </w:r>
@@ -2867,6 +2976,7 @@
         </w:rPr>
         <w:tab/>
       </w:r>
+      <w:proofErr w:type="spellStart"/>
       <w:r>
         <w:rPr>
           <w:rFonts w:cs="Times New Roman"/>
@@ -2885,6 +2995,7 @@
         </w:rPr>
         <w:t>uteGuy</w:t>
       </w:r>
+      <w:proofErr w:type="spellEnd"/>
       <w:r>
         <w:pict w14:anchorId="625D3777">
           <v:rect id="_x0000_i1027" style="width:0;height:1.5pt" o:hrstd="t" o:hr="t" fillcolor="#a0a0a0" stroked="f"/>
@@ -2915,13 +3026,25 @@
         </w:rPr>
         <w:tab/>
       </w:r>
+      <w:proofErr w:type="spellStart"/>
+      <w:proofErr w:type="gramStart"/>
       <w:r>
         <w:rPr>
           <w:rFonts w:cs="Times New Roman"/>
           <w:szCs w:val="24"/>
           <w:u w:val="single"/>
         </w:rPr>
-        <w:t>Anna:The User</w:t>
+        <w:t>Anna:The</w:t>
+      </w:r>
+      <w:proofErr w:type="spellEnd"/>
+      <w:proofErr w:type="gramEnd"/>
+      <w:r>
+        <w:rPr>
+          <w:rFonts w:cs="Times New Roman"/>
+          <w:szCs w:val="24"/>
+          <w:u w:val="single"/>
+        </w:rPr>
+        <w:t xml:space="preserve"> User</w:t>
       </w:r>
       <w:r>
         <w:rPr>
@@ -3141,6 +3264,7 @@
         </w:rPr>
         <w:tab/>
       </w:r>
+      <w:proofErr w:type="spellStart"/>
       <w:r>
         <w:rPr>
           <w:rFonts w:cs="Times New Roman"/>
@@ -3159,6 +3283,7 @@
         </w:rPr>
         <w:t>rinkingGame</w:t>
       </w:r>
+      <w:proofErr w:type="spellEnd"/>
       <w:r>
         <w:pict w14:anchorId="5D3F8707">
           <v:rect id="_x0000_i1031" style="width:0;height:1.5pt" o:hrstd="t" o:hr="t" fillcolor="#a0a0a0" stroked="f"/>
@@ -3189,13 +3314,25 @@
         </w:rPr>
         <w:tab/>
       </w:r>
+      <w:proofErr w:type="spellStart"/>
+      <w:proofErr w:type="gramStart"/>
       <w:r>
         <w:rPr>
           <w:rFonts w:cs="Times New Roman"/>
           <w:szCs w:val="24"/>
           <w:u w:val="single"/>
         </w:rPr>
-        <w:t>Boris:The Visitor</w:t>
+        <w:t>Boris:The</w:t>
+      </w:r>
+      <w:proofErr w:type="spellEnd"/>
+      <w:proofErr w:type="gramEnd"/>
+      <w:r>
+        <w:rPr>
+          <w:rFonts w:cs="Times New Roman"/>
+          <w:szCs w:val="24"/>
+          <w:u w:val="single"/>
+        </w:rPr>
+        <w:t xml:space="preserve"> Visitor</w:t>
       </w:r>
       <w:r>
         <w:rPr>
@@ -3270,7 +3407,23 @@
           <w:rFonts w:cs="Times New Roman"/>
           <w:szCs w:val="24"/>
         </w:rPr>
-        <w:t xml:space="preserve"> His friends challenge him in a game suggesting that if he loses, he will join Photonest like the </w:t>
+        <w:t xml:space="preserve"> His friends challenge him in a game suggesting that if he loses, he will join </w:t>
+      </w:r>
+      <w:proofErr w:type="spellStart"/>
+      <w:r>
+        <w:rPr>
+          <w:rFonts w:cs="Times New Roman"/>
+          <w:szCs w:val="24"/>
+        </w:rPr>
+        <w:t>Photonest</w:t>
+      </w:r>
+      <w:proofErr w:type="spellEnd"/>
+      <w:r>
+        <w:rPr>
+          <w:rFonts w:cs="Times New Roman"/>
+          <w:szCs w:val="24"/>
+        </w:rPr>
+        <w:t xml:space="preserve"> like the </w:t>
       </w:r>
       <w:r>
         <w:rPr>
@@ -3381,14 +3534,30 @@
           <w:rFonts w:cs="Times New Roman"/>
           <w:szCs w:val="24"/>
         </w:rPr>
-        <w:t>a while</w:t>
-      </w:r>
-      <w:r>
-        <w:rPr>
-          <w:rFonts w:cs="Times New Roman"/>
-          <w:szCs w:val="24"/>
-        </w:rPr>
-        <w:t xml:space="preserve"> he decides on a username and enters it too. Finally, he enters a password and submits the form.</w:t>
+        <w:t xml:space="preserve">a </w:t>
+      </w:r>
+      <w:r>
+        <w:rPr>
+          <w:rFonts w:cs="Times New Roman"/>
+          <w:szCs w:val="24"/>
+        </w:rPr>
+        <w:t>while,</w:t>
+      </w:r>
+      <w:r>
+        <w:rPr>
+          <w:rFonts w:cs="Times New Roman"/>
+          <w:szCs w:val="24"/>
+        </w:rPr>
+        <w:t xml:space="preserve"> he decides on a username and enters it too. Finally, he enters a </w:t>
+      </w:r>
+      <w:bookmarkStart w:id="21" w:name="_GoBack"/>
+      <w:bookmarkEnd w:id="21"/>
+      <w:r>
+        <w:rPr>
+          <w:rFonts w:cs="Times New Roman"/>
+          <w:szCs w:val="24"/>
+        </w:rPr>
+        <w:t>password and submits the form.</w:t>
       </w:r>
     </w:p>
     <w:p>
@@ -3419,7 +3588,23 @@
           <w:rFonts w:cs="Times New Roman"/>
           <w:szCs w:val="24"/>
         </w:rPr>
-        <w:t>Boris checks his e-mail and sees a mail from Photonest.</w:t>
+        <w:t xml:space="preserve">Boris checks his e-mail and sees a mail from </w:t>
+      </w:r>
+      <w:proofErr w:type="spellStart"/>
+      <w:r>
+        <w:rPr>
+          <w:rFonts w:cs="Times New Roman"/>
+          <w:szCs w:val="24"/>
+        </w:rPr>
+        <w:t>Photonest</w:t>
+      </w:r>
+      <w:proofErr w:type="spellEnd"/>
+      <w:r>
+        <w:rPr>
+          <w:rFonts w:cs="Times New Roman"/>
+          <w:szCs w:val="24"/>
+        </w:rPr>
+        <w:t>.</w:t>
       </w:r>
       <w:r>
         <w:rPr>
@@ -3550,6 +3735,7 @@
         </w:rPr>
         <w:tab/>
       </w:r>
+      <w:proofErr w:type="spellStart"/>
       <w:r>
         <w:rPr>
           <w:rFonts w:cs="Times New Roman"/>
@@ -3577,6 +3763,7 @@
         </w:rPr>
         <w:t>e</w:t>
       </w:r>
+      <w:proofErr w:type="spellEnd"/>
       <w:r>
         <w:pict w14:anchorId="7938C49C">
           <v:rect id="_x0000_i1035" style="width:0;height:1.5pt" o:hrstd="t" o:hr="t" fillcolor="#a0a0a0" stroked="f"/>
@@ -3607,6 +3794,8 @@
         </w:rPr>
         <w:tab/>
       </w:r>
+      <w:proofErr w:type="spellStart"/>
+      <w:proofErr w:type="gramStart"/>
       <w:r>
         <w:rPr>
           <w:rFonts w:cs="Times New Roman"/>
@@ -3621,7 +3810,17 @@
           <w:szCs w:val="24"/>
           <w:u w:val="single"/>
         </w:rPr>
-        <w:t>:The Visitor</w:t>
+        <w:t>:The</w:t>
+      </w:r>
+      <w:proofErr w:type="spellEnd"/>
+      <w:proofErr w:type="gramEnd"/>
+      <w:r>
+        <w:rPr>
+          <w:rFonts w:cs="Times New Roman"/>
+          <w:szCs w:val="24"/>
+          <w:u w:val="single"/>
+        </w:rPr>
+        <w:t xml:space="preserve"> Visitor</w:t>
       </w:r>
       <w:r>
         <w:rPr>
@@ -3731,8 +3930,17 @@
           <w:rFonts w:cs="Times New Roman"/>
           <w:szCs w:val="24"/>
         </w:rPr>
-        <w:t xml:space="preserve"> She decided to start with Photonest</w:t>
-      </w:r>
+        <w:t xml:space="preserve"> She decided to start with </w:t>
+      </w:r>
+      <w:proofErr w:type="spellStart"/>
+      <w:r>
+        <w:rPr>
+          <w:rFonts w:cs="Times New Roman"/>
+          <w:szCs w:val="24"/>
+        </w:rPr>
+        <w:t>Photonest</w:t>
+      </w:r>
+      <w:proofErr w:type="spellEnd"/>
       <w:r>
         <w:rPr>
           <w:rFonts w:cs="Times New Roman"/>
@@ -3890,6 +4098,7 @@
         </w:rPr>
         <w:tab/>
       </w:r>
+      <w:proofErr w:type="spellStart"/>
       <w:r>
         <w:rPr>
           <w:rFonts w:cs="Times New Roman"/>
@@ -3899,6 +4108,7 @@
         </w:rPr>
         <w:t>SickAndBored</w:t>
       </w:r>
+      <w:proofErr w:type="spellEnd"/>
       <w:r>
         <w:pict w14:anchorId="48F01431">
           <v:rect id="_x0000_i1039" style="width:0;height:1.5pt" o:hrstd="t" o:hr="t" fillcolor="#a0a0a0" stroked="f"/>
@@ -3929,13 +4139,25 @@
         </w:rPr>
         <w:tab/>
       </w:r>
+      <w:proofErr w:type="spellStart"/>
+      <w:proofErr w:type="gramStart"/>
       <w:r>
         <w:rPr>
           <w:rFonts w:cs="Times New Roman"/>
           <w:szCs w:val="24"/>
           <w:u w:val="single"/>
         </w:rPr>
-        <w:t>Laura:The Visitor</w:t>
+        <w:t>Laura:The</w:t>
+      </w:r>
+      <w:proofErr w:type="spellEnd"/>
+      <w:proofErr w:type="gramEnd"/>
+      <w:r>
+        <w:rPr>
+          <w:rFonts w:cs="Times New Roman"/>
+          <w:szCs w:val="24"/>
+          <w:u w:val="single"/>
+        </w:rPr>
+        <w:t xml:space="preserve"> Visitor</w:t>
       </w:r>
       <w:r>
         <w:rPr>
@@ -4012,6 +4234,7 @@
         </w:rPr>
         <w:t xml:space="preserve">her </w:t>
       </w:r>
+      <w:proofErr w:type="spellStart"/>
       <w:r>
         <w:rPr>
           <w:rFonts w:cs="Times New Roman"/>
@@ -4019,6 +4242,7 @@
         </w:rPr>
         <w:t>Photonest</w:t>
       </w:r>
+      <w:proofErr w:type="spellEnd"/>
       <w:r>
         <w:rPr>
           <w:rFonts w:cs="Times New Roman"/>
@@ -4124,7 +4348,23 @@
           <w:rFonts w:cs="Times New Roman"/>
           <w:szCs w:val="24"/>
         </w:rPr>
-        <w:t>Laura receives a mail from Photonest and happily clicks on the link</w:t>
+        <w:t xml:space="preserve">Laura receives a mail from </w:t>
+      </w:r>
+      <w:proofErr w:type="spellStart"/>
+      <w:r>
+        <w:rPr>
+          <w:rFonts w:cs="Times New Roman"/>
+          <w:szCs w:val="24"/>
+        </w:rPr>
+        <w:t>Photonest</w:t>
+      </w:r>
+      <w:proofErr w:type="spellEnd"/>
+      <w:r>
+        <w:rPr>
+          <w:rFonts w:cs="Times New Roman"/>
+          <w:szCs w:val="24"/>
+        </w:rPr>
+        <w:t xml:space="preserve"> and happily clicks on the link</w:t>
       </w:r>
       <w:r>
         <w:rPr>
@@ -4287,6 +4527,7 @@
         </w:rPr>
         <w:tab/>
       </w:r>
+      <w:proofErr w:type="spellStart"/>
       <w:r>
         <w:rPr>
           <w:rFonts w:cs="Times New Roman"/>
@@ -4296,6 +4537,7 @@
         </w:rPr>
         <w:t>BadBreakup</w:t>
       </w:r>
+      <w:proofErr w:type="spellEnd"/>
       <w:r>
         <w:pict w14:anchorId="3CEAF50E">
           <v:rect id="_x0000_i1043" style="width:0;height:1.5pt" o:hrstd="t" o:hr="t" fillcolor="#a0a0a0" stroked="f"/>
@@ -4326,6 +4568,8 @@
         </w:rPr>
         <w:tab/>
       </w:r>
+      <w:proofErr w:type="spellStart"/>
+      <w:proofErr w:type="gramStart"/>
       <w:r>
         <w:rPr>
           <w:rFonts w:cs="Times New Roman"/>
@@ -4340,7 +4584,17 @@
           <w:szCs w:val="24"/>
           <w:u w:val="single"/>
         </w:rPr>
-        <w:t xml:space="preserve">:The </w:t>
+        <w:t>:The</w:t>
+      </w:r>
+      <w:proofErr w:type="spellEnd"/>
+      <w:proofErr w:type="gramEnd"/>
+      <w:r>
+        <w:rPr>
+          <w:rFonts w:cs="Times New Roman"/>
+          <w:szCs w:val="24"/>
+          <w:u w:val="single"/>
+        </w:rPr>
+        <w:t xml:space="preserve"> </w:t>
       </w:r>
       <w:r>
         <w:rPr>
@@ -4437,7 +4691,23 @@
           <w:rFonts w:cs="Times New Roman"/>
           <w:szCs w:val="24"/>
         </w:rPr>
-        <w:t>her Photonest password</w:t>
+        <w:t xml:space="preserve">her </w:t>
+      </w:r>
+      <w:proofErr w:type="spellStart"/>
+      <w:r>
+        <w:rPr>
+          <w:rFonts w:cs="Times New Roman"/>
+          <w:szCs w:val="24"/>
+        </w:rPr>
+        <w:t>Photonest</w:t>
+      </w:r>
+      <w:proofErr w:type="spellEnd"/>
+      <w:r>
+        <w:rPr>
+          <w:rFonts w:cs="Times New Roman"/>
+          <w:szCs w:val="24"/>
+        </w:rPr>
+        <w:t xml:space="preserve"> password</w:t>
       </w:r>
       <w:r>
         <w:rPr>
@@ -4596,6 +4866,7 @@
         </w:rPr>
         <w:tab/>
       </w:r>
+      <w:proofErr w:type="spellStart"/>
       <w:r>
         <w:rPr>
           <w:rFonts w:cs="Times New Roman"/>
@@ -4605,6 +4876,7 @@
         </w:rPr>
         <w:t>VacationPhoto</w:t>
       </w:r>
+      <w:proofErr w:type="spellEnd"/>
       <w:r>
         <w:pict w14:anchorId="6F5F8E56">
           <v:rect id="_x0000_i1047" style="width:0;height:1.5pt" o:hrstd="t" o:hr="t" fillcolor="#a0a0a0" stroked="f"/>
@@ -4635,6 +4907,8 @@
         </w:rPr>
         <w:tab/>
       </w:r>
+      <w:proofErr w:type="spellStart"/>
+      <w:proofErr w:type="gramStart"/>
       <w:r>
         <w:rPr>
           <w:rFonts w:cs="Times New Roman"/>
@@ -4649,7 +4923,17 @@
           <w:szCs w:val="24"/>
           <w:u w:val="single"/>
         </w:rPr>
-        <w:t xml:space="preserve">:The </w:t>
+        <w:t>:The</w:t>
+      </w:r>
+      <w:proofErr w:type="spellEnd"/>
+      <w:proofErr w:type="gramEnd"/>
+      <w:r>
+        <w:rPr>
+          <w:rFonts w:cs="Times New Roman"/>
+          <w:szCs w:val="24"/>
+          <w:u w:val="single"/>
+        </w:rPr>
+        <w:t xml:space="preserve"> </w:t>
       </w:r>
       <w:r>
         <w:rPr>
@@ -4978,6 +5262,7 @@
         </w:rPr>
         <w:tab/>
       </w:r>
+      <w:proofErr w:type="spellStart"/>
       <w:r>
         <w:rPr>
           <w:rFonts w:cs="Times New Roman"/>
@@ -4987,6 +5272,7 @@
         </w:rPr>
         <w:t>MisspellingMom</w:t>
       </w:r>
+      <w:proofErr w:type="spellEnd"/>
       <w:r>
         <w:pict w14:anchorId="0E7C66FF">
           <v:rect id="_x0000_i1051" style="width:0;height:1.5pt" o:hrstd="t" o:hr="t" fillcolor="#a0a0a0" stroked="f"/>
@@ -5017,6 +5303,8 @@
         </w:rPr>
         <w:tab/>
       </w:r>
+      <w:proofErr w:type="spellStart"/>
+      <w:proofErr w:type="gramStart"/>
       <w:r>
         <w:rPr>
           <w:rFonts w:cs="Times New Roman"/>
@@ -5031,7 +5319,17 @@
           <w:szCs w:val="24"/>
           <w:u w:val="single"/>
         </w:rPr>
-        <w:t>:The User</w:t>
+        <w:t>:The</w:t>
+      </w:r>
+      <w:proofErr w:type="spellEnd"/>
+      <w:proofErr w:type="gramEnd"/>
+      <w:r>
+        <w:rPr>
+          <w:rFonts w:cs="Times New Roman"/>
+          <w:szCs w:val="24"/>
+          <w:u w:val="single"/>
+        </w:rPr>
+        <w:t xml:space="preserve"> User</w:t>
       </w:r>
       <w:r>
         <w:rPr>
@@ -5300,6 +5598,7 @@
         </w:rPr>
         <w:tab/>
       </w:r>
+      <w:proofErr w:type="spellStart"/>
       <w:r>
         <w:rPr>
           <w:rFonts w:cs="Times New Roman"/>
@@ -5309,6 +5608,7 @@
         </w:rPr>
         <w:t>GetIntoUniversity</w:t>
       </w:r>
+      <w:proofErr w:type="spellEnd"/>
       <w:r>
         <w:pict w14:anchorId="258E7E83">
           <v:rect id="_x0000_i1055" style="width:0;height:1.5pt" o:hrstd="t" o:hr="t" fillcolor="#a0a0a0" stroked="f"/>
@@ -5339,6 +5639,8 @@
         </w:rPr>
         <w:tab/>
       </w:r>
+      <w:proofErr w:type="spellStart"/>
+      <w:proofErr w:type="gramStart"/>
       <w:r>
         <w:rPr>
           <w:rFonts w:cs="Times New Roman"/>
@@ -5353,7 +5655,17 @@
           <w:szCs w:val="24"/>
           <w:u w:val="single"/>
         </w:rPr>
-        <w:t>:The User</w:t>
+        <w:t>:The</w:t>
+      </w:r>
+      <w:proofErr w:type="spellEnd"/>
+      <w:proofErr w:type="gramEnd"/>
+      <w:r>
+        <w:rPr>
+          <w:rFonts w:cs="Times New Roman"/>
+          <w:szCs w:val="24"/>
+          <w:u w:val="single"/>
+        </w:rPr>
+        <w:t xml:space="preserve"> User</w:t>
       </w:r>
       <w:r>
         <w:rPr>
@@ -5560,6 +5872,7 @@
         </w:rPr>
         <w:tab/>
       </w:r>
+      <w:proofErr w:type="spellStart"/>
       <w:r>
         <w:rPr>
           <w:rFonts w:cs="Times New Roman"/>
@@ -5569,6 +5882,7 @@
         </w:rPr>
         <w:t>NewHaircut</w:t>
       </w:r>
+      <w:proofErr w:type="spellEnd"/>
       <w:r>
         <w:pict w14:anchorId="499A1144">
           <v:rect id="_x0000_i1059" style="width:0;height:1.5pt" o:hrstd="t" o:hr="t" fillcolor="#a0a0a0" stroked="f"/>
@@ -5599,6 +5913,8 @@
         </w:rPr>
         <w:tab/>
       </w:r>
+      <w:proofErr w:type="spellStart"/>
+      <w:proofErr w:type="gramStart"/>
       <w:r>
         <w:rPr>
           <w:rFonts w:cs="Times New Roman"/>
@@ -5613,7 +5929,17 @@
           <w:szCs w:val="24"/>
           <w:u w:val="single"/>
         </w:rPr>
-        <w:t>:The User</w:t>
+        <w:t>:The</w:t>
+      </w:r>
+      <w:proofErr w:type="spellEnd"/>
+      <w:proofErr w:type="gramEnd"/>
+      <w:r>
+        <w:rPr>
+          <w:rFonts w:cs="Times New Roman"/>
+          <w:szCs w:val="24"/>
+          <w:u w:val="single"/>
+        </w:rPr>
+        <w:t xml:space="preserve"> User</w:t>
       </w:r>
       <w:r>
         <w:rPr>
@@ -5943,6 +6269,7 @@
         </w:rPr>
         <w:tab/>
       </w:r>
+      <w:proofErr w:type="spellStart"/>
       <w:r>
         <w:rPr>
           <w:rFonts w:cs="Times New Roman"/>
@@ -5952,6 +6279,7 @@
         </w:rPr>
         <w:t>FightWithFriend</w:t>
       </w:r>
+      <w:proofErr w:type="spellEnd"/>
       <w:r>
         <w:pict w14:anchorId="361B578C">
           <v:rect id="_x0000_i1063" style="width:0;height:1.5pt" o:hrstd="t" o:hr="t" fillcolor="#a0a0a0" stroked="f"/>
@@ -5982,6 +6310,8 @@
         </w:rPr>
         <w:tab/>
       </w:r>
+      <w:proofErr w:type="spellStart"/>
+      <w:proofErr w:type="gramStart"/>
       <w:r>
         <w:rPr>
           <w:rFonts w:cs="Times New Roman"/>
@@ -5996,7 +6326,17 @@
           <w:szCs w:val="24"/>
           <w:u w:val="single"/>
         </w:rPr>
-        <w:t>:The User</w:t>
+        <w:t>:The</w:t>
+      </w:r>
+      <w:proofErr w:type="spellEnd"/>
+      <w:proofErr w:type="gramEnd"/>
+      <w:r>
+        <w:rPr>
+          <w:rFonts w:cs="Times New Roman"/>
+          <w:szCs w:val="24"/>
+          <w:u w:val="single"/>
+        </w:rPr>
+        <w:t xml:space="preserve"> User</w:t>
       </w:r>
       <w:r>
         <w:rPr>
@@ -6085,7 +6425,23 @@
           <w:rFonts w:cs="Times New Roman"/>
           <w:szCs w:val="24"/>
         </w:rPr>
-        <w:t xml:space="preserve"> she thinks that its not okay to use it anymore</w:t>
+        <w:t xml:space="preserve"> she thinks that </w:t>
+      </w:r>
+      <w:proofErr w:type="spellStart"/>
+      <w:r>
+        <w:rPr>
+          <w:rFonts w:cs="Times New Roman"/>
+          <w:szCs w:val="24"/>
+        </w:rPr>
+        <w:t>its</w:t>
+      </w:r>
+      <w:proofErr w:type="spellEnd"/>
+      <w:r>
+        <w:rPr>
+          <w:rFonts w:cs="Times New Roman"/>
+          <w:szCs w:val="24"/>
+        </w:rPr>
+        <w:t xml:space="preserve"> not okay to use it anymore</w:t>
       </w:r>
       <w:r>
         <w:rPr>
@@ -6175,7 +6531,7 @@
       </w:r>
       <w:r>
         <w:pict w14:anchorId="4E05BE7F">
-          <v:rect id="_x0000_i1524" style="width:0;height:1.5pt" o:hralign="center" o:hrstd="t" o:hr="t" fillcolor="#a0a0a0" stroked="f"/>
+          <v:rect id="_x0000_i1066" style="width:0;height:1.5pt" o:hralign="center" o:hrstd="t" o:hr="t" fillcolor="#a0a0a0" stroked="f"/>
         </w:pict>
       </w:r>
       <w:r>
@@ -6224,6 +6580,7 @@
         </w:rPr>
         <w:tab/>
       </w:r>
+      <w:proofErr w:type="spellStart"/>
       <w:r>
         <w:rPr>
           <w:rFonts w:cs="Times New Roman"/>
@@ -6233,9 +6590,10 @@
         </w:rPr>
         <w:t>AntiVaxxerPosts</w:t>
       </w:r>
+      <w:proofErr w:type="spellEnd"/>
       <w:r>
         <w:pict w14:anchorId="4D69E368">
-          <v:rect id="_x0000_i1525" style="width:0;height:1.5pt" o:hrstd="t" o:hr="t" fillcolor="#a0a0a0" stroked="f"/>
+          <v:rect id="_x0000_i1067" style="width:0;height:1.5pt" o:hrstd="t" o:hr="t" fillcolor="#a0a0a0" stroked="f"/>
         </w:pict>
       </w:r>
       <w:r>
@@ -6263,6 +6621,8 @@
         </w:rPr>
         <w:tab/>
       </w:r>
+      <w:proofErr w:type="spellStart"/>
+      <w:proofErr w:type="gramStart"/>
       <w:r>
         <w:rPr>
           <w:rFonts w:cs="Times New Roman"/>
@@ -6277,7 +6637,17 @@
           <w:szCs w:val="24"/>
           <w:u w:val="single"/>
         </w:rPr>
-        <w:t>:The User</w:t>
+        <w:t>:The</w:t>
+      </w:r>
+      <w:proofErr w:type="spellEnd"/>
+      <w:proofErr w:type="gramEnd"/>
+      <w:r>
+        <w:rPr>
+          <w:rFonts w:cs="Times New Roman"/>
+          <w:szCs w:val="24"/>
+          <w:u w:val="single"/>
+        </w:rPr>
+        <w:t xml:space="preserve"> User</w:t>
       </w:r>
       <w:r>
         <w:rPr>
@@ -6307,7 +6677,7 @@
       </w:r>
       <w:r>
         <w:pict w14:anchorId="7245DB61">
-          <v:rect id="_x0000_i1526" style="width:0;height:1.5pt" o:hrstd="t" o:hr="t" fillcolor="#a0a0a0" stroked="f"/>
+          <v:rect id="_x0000_i1068" style="width:0;height:1.5pt" o:hrstd="t" o:hr="t" fillcolor="#a0a0a0" stroked="f"/>
         </w:pict>
       </w:r>
       <w:r>
@@ -6422,7 +6792,7 @@
       </w:pPr>
       <w:r>
         <w:pict w14:anchorId="7CFE06D4">
-          <v:rect id="_x0000_i1527" style="width:0;height:1.5pt" o:hrstd="t" o:hr="t" fillcolor="#a0a0a0" stroked="f"/>
+          <v:rect id="_x0000_i1069" style="width:0;height:1.5pt" o:hrstd="t" o:hr="t" fillcolor="#a0a0a0" stroked="f"/>
         </w:pict>
       </w:r>
       <w:r>
@@ -6443,13 +6813,7 @@
         <w:rPr>
           <w:b/>
         </w:rPr>
-        <w:t>1</w:t>
-      </w:r>
-      <w:r>
-        <w:rPr>
-          <w:b/>
-        </w:rPr>
-        <w:t>2</w:t>
+        <w:t>12</w:t>
       </w:r>
       <w:r>
         <w:rPr>
@@ -6462,7 +6826,7 @@
       </w:r>
       <w:r>
         <w:pict w14:anchorId="5D1A665C">
-          <v:rect id="_x0000_i1532" style="width:0;height:1.5pt" o:hralign="center" o:hrstd="t" o:hr="t" fillcolor="#a0a0a0" stroked="f"/>
+          <v:rect id="_x0000_i1070" style="width:0;height:1.5pt" o:hralign="center" o:hrstd="t" o:hr="t" fillcolor="#a0a0a0" stroked="f"/>
         </w:pict>
       </w:r>
       <w:r>
@@ -6510,6 +6874,7 @@
         </w:rPr>
         <w:tab/>
       </w:r>
+      <w:proofErr w:type="spellStart"/>
       <w:r>
         <w:rPr>
           <w:rFonts w:cs="Times New Roman"/>
@@ -6519,9 +6884,10 @@
         </w:rPr>
         <w:t>LostBrother</w:t>
       </w:r>
+      <w:proofErr w:type="spellEnd"/>
       <w:r>
         <w:pict w14:anchorId="58D5BA2D">
-          <v:rect id="_x0000_i1533" style="width:0;height:1.5pt" o:hrstd="t" o:hr="t" fillcolor="#a0a0a0" stroked="f"/>
+          <v:rect id="_x0000_i1071" style="width:0;height:1.5pt" o:hrstd="t" o:hr="t" fillcolor="#a0a0a0" stroked="f"/>
         </w:pict>
       </w:r>
       <w:r>
@@ -6549,6 +6915,8 @@
         </w:rPr>
         <w:tab/>
       </w:r>
+      <w:proofErr w:type="spellStart"/>
+      <w:proofErr w:type="gramStart"/>
       <w:r>
         <w:rPr>
           <w:rFonts w:cs="Times New Roman"/>
@@ -6563,7 +6931,17 @@
           <w:szCs w:val="24"/>
           <w:u w:val="single"/>
         </w:rPr>
-        <w:t>:The User</w:t>
+        <w:t>:The</w:t>
+      </w:r>
+      <w:proofErr w:type="spellEnd"/>
+      <w:proofErr w:type="gramEnd"/>
+      <w:r>
+        <w:rPr>
+          <w:rFonts w:cs="Times New Roman"/>
+          <w:szCs w:val="24"/>
+          <w:u w:val="single"/>
+        </w:rPr>
+        <w:t xml:space="preserve"> User</w:t>
       </w:r>
       <w:r>
         <w:rPr>
@@ -6593,7 +6971,7 @@
       </w:r>
       <w:r>
         <w:pict w14:anchorId="1A5439A0">
-          <v:rect id="_x0000_i1534" style="width:0;height:1.5pt" o:hrstd="t" o:hr="t" fillcolor="#a0a0a0" stroked="f"/>
+          <v:rect id="_x0000_i1072" style="width:0;height:1.5pt" o:hrstd="t" o:hr="t" fillcolor="#a0a0a0" stroked="f"/>
         </w:pict>
       </w:r>
       <w:r>
@@ -6764,7 +7142,7 @@
       </w:pPr>
       <w:r>
         <w:pict w14:anchorId="2C336A78">
-          <v:rect id="_x0000_i1535" style="width:0;height:1.5pt" o:hrstd="t" o:hr="t" fillcolor="#a0a0a0" stroked="f"/>
+          <v:rect id="_x0000_i1073" style="width:0;height:1.5pt" o:hrstd="t" o:hr="t" fillcolor="#a0a0a0" stroked="f"/>
         </w:pict>
       </w:r>
       <w:r>
@@ -6785,13 +7163,7 @@
         <w:rPr>
           <w:b/>
         </w:rPr>
-        <w:t>1</w:t>
-      </w:r>
-      <w:r>
-        <w:rPr>
-          <w:b/>
-        </w:rPr>
-        <w:t>3</w:t>
+        <w:t>13</w:t>
       </w:r>
       <w:r>
         <w:rPr>
@@ -6804,7 +7176,7 @@
       </w:r>
       <w:r>
         <w:pict w14:anchorId="101DA22E">
-          <v:rect id="_x0000_i1540" style="width:0;height:1.5pt" o:hralign="center" o:hrstd="t" o:hr="t" fillcolor="#a0a0a0" stroked="f"/>
+          <v:rect id="_x0000_i1074" style="width:0;height:1.5pt" o:hralign="center" o:hrstd="t" o:hr="t" fillcolor="#a0a0a0" stroked="f"/>
         </w:pict>
       </w:r>
       <w:r>
@@ -6852,6 +7224,7 @@
         </w:rPr>
         <w:tab/>
       </w:r>
+      <w:proofErr w:type="spellStart"/>
       <w:r>
         <w:rPr>
           <w:rFonts w:cs="Times New Roman"/>
@@ -6861,9 +7234,10 @@
         </w:rPr>
         <w:t>OldFriend</w:t>
       </w:r>
+      <w:proofErr w:type="spellEnd"/>
       <w:r>
         <w:pict w14:anchorId="5BE376AE">
-          <v:rect id="_x0000_i1541" style="width:0;height:1.5pt" o:hrstd="t" o:hr="t" fillcolor="#a0a0a0" stroked="f"/>
+          <v:rect id="_x0000_i1075" style="width:0;height:1.5pt" o:hrstd="t" o:hr="t" fillcolor="#a0a0a0" stroked="f"/>
         </w:pict>
       </w:r>
       <w:r>
@@ -6891,6 +7265,8 @@
         </w:rPr>
         <w:tab/>
       </w:r>
+      <w:proofErr w:type="spellStart"/>
+      <w:proofErr w:type="gramStart"/>
       <w:r>
         <w:rPr>
           <w:rFonts w:cs="Times New Roman"/>
@@ -6905,7 +7281,17 @@
           <w:szCs w:val="24"/>
           <w:u w:val="single"/>
         </w:rPr>
-        <w:t>:The User</w:t>
+        <w:t>:The</w:t>
+      </w:r>
+      <w:proofErr w:type="spellEnd"/>
+      <w:proofErr w:type="gramEnd"/>
+      <w:r>
+        <w:rPr>
+          <w:rFonts w:cs="Times New Roman"/>
+          <w:szCs w:val="24"/>
+          <w:u w:val="single"/>
+        </w:rPr>
+        <w:t xml:space="preserve"> User</w:t>
       </w:r>
       <w:r>
         <w:rPr>
@@ -6935,7 +7321,7 @@
       </w:r>
       <w:r>
         <w:pict w14:anchorId="404CE55A">
-          <v:rect id="_x0000_i1542" style="width:0;height:1.5pt" o:hrstd="t" o:hr="t" fillcolor="#a0a0a0" stroked="f"/>
+          <v:rect id="_x0000_i1076" style="width:0;height:1.5pt" o:hrstd="t" o:hr="t" fillcolor="#a0a0a0" stroked="f"/>
         </w:pict>
       </w:r>
       <w:r>
@@ -6988,7 +7374,23 @@
           <w:rFonts w:cs="Times New Roman"/>
           <w:szCs w:val="24"/>
         </w:rPr>
-        <w:t>. He decides to look for her thinking maybe she is using Photonest as well.</w:t>
+        <w:t xml:space="preserve">. He decides to look for her thinking maybe she is using </w:t>
+      </w:r>
+      <w:proofErr w:type="spellStart"/>
+      <w:r>
+        <w:rPr>
+          <w:rFonts w:cs="Times New Roman"/>
+          <w:szCs w:val="24"/>
+        </w:rPr>
+        <w:t>Photonest</w:t>
+      </w:r>
+      <w:proofErr w:type="spellEnd"/>
+      <w:r>
+        <w:rPr>
+          <w:rFonts w:cs="Times New Roman"/>
+          <w:szCs w:val="24"/>
+        </w:rPr>
+        <w:t xml:space="preserve"> as well.</w:t>
       </w:r>
       <w:r>
         <w:rPr>
@@ -7051,7 +7453,7 @@
       </w:pPr>
       <w:r>
         <w:pict w14:anchorId="61077600">
-          <v:rect id="_x0000_i1543" style="width:0;height:1.5pt" o:hrstd="t" o:hr="t" fillcolor="#a0a0a0" stroked="f"/>
+          <v:rect id="_x0000_i1077" style="width:0;height:1.5pt" o:hrstd="t" o:hr="t" fillcolor="#a0a0a0" stroked="f"/>
         </w:pict>
       </w:r>
       <w:r>
@@ -7072,13 +7474,7 @@
         <w:rPr>
           <w:b/>
         </w:rPr>
-        <w:t>1</w:t>
-      </w:r>
-      <w:r>
-        <w:rPr>
-          <w:b/>
-        </w:rPr>
-        <w:t>4</w:t>
+        <w:t>14</w:t>
       </w:r>
       <w:r>
         <w:rPr>
@@ -7091,7 +7487,7 @@
       </w:r>
       <w:r>
         <w:pict w14:anchorId="1691F206">
-          <v:rect id="_x0000_i1548" style="width:0;height:1.5pt" o:hralign="center" o:hrstd="t" o:hr="t" fillcolor="#a0a0a0" stroked="f"/>
+          <v:rect id="_x0000_i1078" style="width:0;height:1.5pt" o:hralign="center" o:hrstd="t" o:hr="t" fillcolor="#a0a0a0" stroked="f"/>
         </w:pict>
       </w:r>
       <w:r>
@@ -7139,6 +7535,7 @@
         </w:rPr>
         <w:tab/>
       </w:r>
+      <w:proofErr w:type="spellStart"/>
       <w:r>
         <w:rPr>
           <w:rFonts w:cs="Times New Roman"/>
@@ -7148,9 +7545,10 @@
         </w:rPr>
         <w:t>ValentinesCake</w:t>
       </w:r>
+      <w:proofErr w:type="spellEnd"/>
       <w:r>
         <w:pict w14:anchorId="77FE9EE4">
-          <v:rect id="_x0000_i1549" style="width:0;height:1.5pt" o:hrstd="t" o:hr="t" fillcolor="#a0a0a0" stroked="f"/>
+          <v:rect id="_x0000_i1079" style="width:0;height:1.5pt" o:hrstd="t" o:hr="t" fillcolor="#a0a0a0" stroked="f"/>
         </w:pict>
       </w:r>
       <w:r>
@@ -7178,6 +7576,8 @@
         </w:rPr>
         <w:tab/>
       </w:r>
+      <w:proofErr w:type="spellStart"/>
+      <w:proofErr w:type="gramStart"/>
       <w:r>
         <w:rPr>
           <w:rFonts w:cs="Times New Roman"/>
@@ -7192,7 +7592,17 @@
           <w:szCs w:val="24"/>
           <w:u w:val="single"/>
         </w:rPr>
-        <w:t>:The User</w:t>
+        <w:t>:The</w:t>
+      </w:r>
+      <w:proofErr w:type="spellEnd"/>
+      <w:proofErr w:type="gramEnd"/>
+      <w:r>
+        <w:rPr>
+          <w:rFonts w:cs="Times New Roman"/>
+          <w:szCs w:val="24"/>
+          <w:u w:val="single"/>
+        </w:rPr>
+        <w:t xml:space="preserve"> User</w:t>
       </w:r>
       <w:r>
         <w:rPr>
@@ -7222,7 +7632,7 @@
       </w:r>
       <w:r>
         <w:pict w14:anchorId="7E2276B1">
-          <v:rect id="_x0000_i1550" style="width:0;height:1.5pt" o:hrstd="t" o:hr="t" fillcolor="#a0a0a0" stroked="f"/>
+          <v:rect id="_x0000_i1080" style="width:0;height:1.5pt" o:hrstd="t" o:hr="t" fillcolor="#a0a0a0" stroked="f"/>
         </w:pict>
       </w:r>
       <w:r>
@@ -7365,7 +7775,7 @@
       </w:pPr>
       <w:r>
         <w:pict w14:anchorId="0B304F14">
-          <v:rect id="_x0000_i1551" style="width:0;height:1.5pt" o:hrstd="t" o:hr="t" fillcolor="#a0a0a0" stroked="f"/>
+          <v:rect id="_x0000_i1081" style="width:0;height:1.5pt" o:hrstd="t" o:hr="t" fillcolor="#a0a0a0" stroked="f"/>
         </w:pict>
       </w:r>
       <w:r>
@@ -7386,13 +7796,7 @@
         <w:rPr>
           <w:b/>
         </w:rPr>
-        <w:t>1</w:t>
-      </w:r>
-      <w:r>
-        <w:rPr>
-          <w:b/>
-        </w:rPr>
-        <w:t>5</w:t>
+        <w:t>15</w:t>
       </w:r>
       <w:r>
         <w:rPr>
@@ -7405,7 +7809,7 @@
       </w:r>
       <w:r>
         <w:pict w14:anchorId="20390168">
-          <v:rect id="_x0000_i1556" style="width:0;height:1.5pt" o:hralign="center" o:hrstd="t" o:hr="t" fillcolor="#a0a0a0" stroked="f"/>
+          <v:rect id="_x0000_i1082" style="width:0;height:1.5pt" o:hralign="center" o:hrstd="t" o:hr="t" fillcolor="#a0a0a0" stroked="f"/>
         </w:pict>
       </w:r>
       <w:r>
@@ -7453,6 +7857,7 @@
         </w:rPr>
         <w:tab/>
       </w:r>
+      <w:proofErr w:type="spellStart"/>
       <w:r>
         <w:rPr>
           <w:rFonts w:cs="Times New Roman"/>
@@ -7471,9 +7876,10 @@
         </w:rPr>
         <w:t>Sister</w:t>
       </w:r>
+      <w:proofErr w:type="spellEnd"/>
       <w:r>
         <w:pict w14:anchorId="45F7A67B">
-          <v:rect id="_x0000_i1557" style="width:0;height:1.5pt" o:hrstd="t" o:hr="t" fillcolor="#a0a0a0" stroked="f"/>
+          <v:rect id="_x0000_i1083" style="width:0;height:1.5pt" o:hrstd="t" o:hr="t" fillcolor="#a0a0a0" stroked="f"/>
         </w:pict>
       </w:r>
       <w:r>
@@ -7501,6 +7907,8 @@
         </w:rPr>
         <w:tab/>
       </w:r>
+      <w:proofErr w:type="spellStart"/>
+      <w:proofErr w:type="gramStart"/>
       <w:r>
         <w:rPr>
           <w:rFonts w:cs="Times New Roman"/>
@@ -7515,7 +7923,17 @@
           <w:szCs w:val="24"/>
           <w:u w:val="single"/>
         </w:rPr>
-        <w:t>:The User</w:t>
+        <w:t>:The</w:t>
+      </w:r>
+      <w:proofErr w:type="spellEnd"/>
+      <w:proofErr w:type="gramEnd"/>
+      <w:r>
+        <w:rPr>
+          <w:rFonts w:cs="Times New Roman"/>
+          <w:szCs w:val="24"/>
+          <w:u w:val="single"/>
+        </w:rPr>
+        <w:t xml:space="preserve"> User</w:t>
       </w:r>
       <w:r>
         <w:rPr>
@@ -7545,7 +7963,7 @@
       </w:r>
       <w:r>
         <w:pict w14:anchorId="48BAA343">
-          <v:rect id="_x0000_i1558" style="width:0;height:1.5pt" o:hrstd="t" o:hr="t" fillcolor="#a0a0a0" stroked="f"/>
+          <v:rect id="_x0000_i1084" style="width:0;height:1.5pt" o:hrstd="t" o:hr="t" fillcolor="#a0a0a0" stroked="f"/>
         </w:pict>
       </w:r>
       <w:r>
@@ -7590,7 +8008,23 @@
           <w:rFonts w:cs="Times New Roman"/>
           <w:szCs w:val="24"/>
         </w:rPr>
-        <w:t xml:space="preserve"> His sister writes that she joined Photonest and followed him there.</w:t>
+        <w:t xml:space="preserve"> His sister writes that she joined </w:t>
+      </w:r>
+      <w:proofErr w:type="spellStart"/>
+      <w:r>
+        <w:rPr>
+          <w:rFonts w:cs="Times New Roman"/>
+          <w:szCs w:val="24"/>
+        </w:rPr>
+        <w:t>Photonest</w:t>
+      </w:r>
+      <w:proofErr w:type="spellEnd"/>
+      <w:r>
+        <w:rPr>
+          <w:rFonts w:cs="Times New Roman"/>
+          <w:szCs w:val="24"/>
+        </w:rPr>
+        <w:t xml:space="preserve"> and followed him there.</w:t>
       </w:r>
       <w:r>
         <w:rPr>
@@ -7628,7 +8062,7 @@
       <w:r>
         <w:lastRenderedPageBreak/>
         <w:pict w14:anchorId="3B160E5E">
-          <v:rect id="_x0000_i1559" style="width:0;height:1.5pt" o:hrstd="t" o:hr="t" fillcolor="#a0a0a0" stroked="f"/>
+          <v:rect id="_x0000_i1085" style="width:0;height:1.5pt" o:hrstd="t" o:hr="t" fillcolor="#a0a0a0" stroked="f"/>
         </w:pict>
       </w:r>
       <w:r>
@@ -7649,13 +8083,7 @@
         <w:rPr>
           <w:b/>
         </w:rPr>
-        <w:t>1</w:t>
-      </w:r>
-      <w:r>
-        <w:rPr>
-          <w:b/>
-        </w:rPr>
-        <w:t>6</w:t>
+        <w:t>16</w:t>
       </w:r>
       <w:r>
         <w:rPr>
@@ -7668,7 +8096,7 @@
       </w:r>
       <w:r>
         <w:pict w14:anchorId="2010563A">
-          <v:rect id="_x0000_i1564" style="width:0;height:1.5pt" o:hralign="center" o:hrstd="t" o:hr="t" fillcolor="#a0a0a0" stroked="f"/>
+          <v:rect id="_x0000_i1086" style="width:0;height:1.5pt" o:hralign="center" o:hrstd="t" o:hr="t" fillcolor="#a0a0a0" stroked="f"/>
         </w:pict>
       </w:r>
       <w:r>
@@ -7716,6 +8144,7 @@
         </w:rPr>
         <w:tab/>
       </w:r>
+      <w:proofErr w:type="spellStart"/>
       <w:r>
         <w:rPr>
           <w:rFonts w:cs="Times New Roman"/>
@@ -7725,9 +8154,10 @@
         </w:rPr>
         <w:t>BirthdayMessage</w:t>
       </w:r>
+      <w:proofErr w:type="spellEnd"/>
       <w:r>
         <w:pict w14:anchorId="2DC8B3A2">
-          <v:rect id="_x0000_i1565" style="width:0;height:1.5pt" o:hrstd="t" o:hr="t" fillcolor="#a0a0a0" stroked="f"/>
+          <v:rect id="_x0000_i1087" style="width:0;height:1.5pt" o:hrstd="t" o:hr="t" fillcolor="#a0a0a0" stroked="f"/>
         </w:pict>
       </w:r>
       <w:r>
@@ -7755,6 +8185,8 @@
         </w:rPr>
         <w:tab/>
       </w:r>
+      <w:proofErr w:type="spellStart"/>
+      <w:proofErr w:type="gramStart"/>
       <w:r>
         <w:rPr>
           <w:rFonts w:cs="Times New Roman"/>
@@ -7769,7 +8201,17 @@
           <w:szCs w:val="24"/>
           <w:u w:val="single"/>
         </w:rPr>
-        <w:t>:The User</w:t>
+        <w:t>:The</w:t>
+      </w:r>
+      <w:proofErr w:type="spellEnd"/>
+      <w:proofErr w:type="gramEnd"/>
+      <w:r>
+        <w:rPr>
+          <w:rFonts w:cs="Times New Roman"/>
+          <w:szCs w:val="24"/>
+          <w:u w:val="single"/>
+        </w:rPr>
+        <w:t xml:space="preserve"> User</w:t>
       </w:r>
       <w:r>
         <w:rPr>
@@ -7799,7 +8241,7 @@
       </w:r>
       <w:r>
         <w:pict w14:anchorId="07A0090C">
-          <v:rect id="_x0000_i1566" style="width:0;height:1.5pt" o:hrstd="t" o:hr="t" fillcolor="#a0a0a0" stroked="f"/>
+          <v:rect id="_x0000_i1088" style="width:0;height:1.5pt" o:hrstd="t" o:hr="t" fillcolor="#a0a0a0" stroked="f"/>
         </w:pict>
       </w:r>
       <w:r>
@@ -7907,7 +8349,7 @@
       </w:pPr>
       <w:r>
         <w:pict w14:anchorId="2187D7DE">
-          <v:rect id="_x0000_i1567" style="width:0;height:1.5pt" o:hrstd="t" o:hr="t" fillcolor="#a0a0a0" stroked="f"/>
+          <v:rect id="_x0000_i1089" style="width:0;height:1.5pt" o:hrstd="t" o:hr="t" fillcolor="#a0a0a0" stroked="f"/>
         </w:pict>
       </w:r>
       <w:r>
@@ -7928,13 +8370,7 @@
         <w:rPr>
           <w:b/>
         </w:rPr>
-        <w:t>1</w:t>
-      </w:r>
-      <w:r>
-        <w:rPr>
-          <w:b/>
-        </w:rPr>
-        <w:t>7</w:t>
+        <w:t>17</w:t>
       </w:r>
       <w:r>
         <w:rPr>
@@ -7947,7 +8383,7 @@
       </w:r>
       <w:r>
         <w:pict w14:anchorId="703A72B8">
-          <v:rect id="_x0000_i1572" style="width:0;height:1.5pt" o:hralign="center" o:hrstd="t" o:hr="t" fillcolor="#a0a0a0" stroked="f"/>
+          <v:rect id="_x0000_i1090" style="width:0;height:1.5pt" o:hralign="center" o:hrstd="t" o:hr="t" fillcolor="#a0a0a0" stroked="f"/>
         </w:pict>
       </w:r>
       <w:r>
@@ -7995,6 +8431,7 @@
         </w:rPr>
         <w:tab/>
       </w:r>
+      <w:proofErr w:type="spellStart"/>
       <w:r>
         <w:rPr>
           <w:rFonts w:cs="Times New Roman"/>
@@ -8022,9 +8459,10 @@
         </w:rPr>
         <w:t>mment</w:t>
       </w:r>
+      <w:proofErr w:type="spellEnd"/>
       <w:r>
         <w:pict w14:anchorId="0D4FE39C">
-          <v:rect id="_x0000_i1573" style="width:0;height:1.5pt" o:hrstd="t" o:hr="t" fillcolor="#a0a0a0" stroked="f"/>
+          <v:rect id="_x0000_i1091" style="width:0;height:1.5pt" o:hrstd="t" o:hr="t" fillcolor="#a0a0a0" stroked="f"/>
         </w:pict>
       </w:r>
       <w:r>
@@ -8052,6 +8490,8 @@
         </w:rPr>
         <w:tab/>
       </w:r>
+      <w:proofErr w:type="spellStart"/>
+      <w:proofErr w:type="gramStart"/>
       <w:r>
         <w:rPr>
           <w:rFonts w:cs="Times New Roman"/>
@@ -8066,7 +8506,17 @@
           <w:szCs w:val="24"/>
           <w:u w:val="single"/>
         </w:rPr>
-        <w:t>:The User</w:t>
+        <w:t>:The</w:t>
+      </w:r>
+      <w:proofErr w:type="spellEnd"/>
+      <w:proofErr w:type="gramEnd"/>
+      <w:r>
+        <w:rPr>
+          <w:rFonts w:cs="Times New Roman"/>
+          <w:szCs w:val="24"/>
+          <w:u w:val="single"/>
+        </w:rPr>
+        <w:t xml:space="preserve"> User</w:t>
       </w:r>
       <w:r>
         <w:rPr>
@@ -8096,7 +8546,7 @@
       </w:r>
       <w:r>
         <w:pict w14:anchorId="4CDBA2F9">
-          <v:rect id="_x0000_i1574" style="width:0;height:1.5pt" o:hrstd="t" o:hr="t" fillcolor="#a0a0a0" stroked="f"/>
+          <v:rect id="_x0000_i1092" style="width:0;height:1.5pt" o:hrstd="t" o:hr="t" fillcolor="#a0a0a0" stroked="f"/>
         </w:pict>
       </w:r>
       <w:r>
@@ -8211,7 +8661,7 @@
       </w:pPr>
       <w:r>
         <w:pict w14:anchorId="2108195A">
-          <v:rect id="_x0000_i1575" style="width:0;height:1.5pt" o:hrstd="t" o:hr="t" fillcolor="#a0a0a0" stroked="f"/>
+          <v:rect id="_x0000_i1093" style="width:0;height:1.5pt" o:hrstd="t" o:hr="t" fillcolor="#a0a0a0" stroked="f"/>
         </w:pict>
       </w:r>
       <w:r>
@@ -8232,13 +8682,7 @@
         <w:rPr>
           <w:b/>
         </w:rPr>
-        <w:t>1</w:t>
-      </w:r>
-      <w:r>
-        <w:rPr>
-          <w:b/>
-        </w:rPr>
-        <w:t>8</w:t>
+        <w:t>18</w:t>
       </w:r>
       <w:r>
         <w:rPr>
@@ -8251,7 +8695,7 @@
       </w:r>
       <w:r>
         <w:pict w14:anchorId="241BC9BA">
-          <v:rect id="_x0000_i1580" style="width:0;height:1.5pt" o:hralign="center" o:hrstd="t" o:hr="t" fillcolor="#a0a0a0" stroked="f"/>
+          <v:rect id="_x0000_i1094" style="width:0;height:1.5pt" o:hralign="center" o:hrstd="t" o:hr="t" fillcolor="#a0a0a0" stroked="f"/>
         </w:pict>
       </w:r>
       <w:r>
@@ -8299,6 +8743,7 @@
         </w:rPr>
         <w:tab/>
       </w:r>
+      <w:proofErr w:type="spellStart"/>
       <w:r>
         <w:rPr>
           <w:rFonts w:cs="Times New Roman"/>
@@ -8317,9 +8762,10 @@
         </w:rPr>
         <w:t>Friend</w:t>
       </w:r>
+      <w:proofErr w:type="spellEnd"/>
       <w:r>
         <w:pict w14:anchorId="5916A861">
-          <v:rect id="_x0000_i1581" style="width:0;height:1.5pt" o:hrstd="t" o:hr="t" fillcolor="#a0a0a0" stroked="f"/>
+          <v:rect id="_x0000_i1095" style="width:0;height:1.5pt" o:hrstd="t" o:hr="t" fillcolor="#a0a0a0" stroked="f"/>
         </w:pict>
       </w:r>
       <w:r>
@@ -8347,6 +8793,8 @@
         </w:rPr>
         <w:tab/>
       </w:r>
+      <w:proofErr w:type="spellStart"/>
+      <w:proofErr w:type="gramStart"/>
       <w:r>
         <w:rPr>
           <w:rFonts w:cs="Times New Roman"/>
@@ -8361,7 +8809,17 @@
           <w:szCs w:val="24"/>
           <w:u w:val="single"/>
         </w:rPr>
-        <w:t>:The User</w:t>
+        <w:t>:The</w:t>
+      </w:r>
+      <w:proofErr w:type="spellEnd"/>
+      <w:proofErr w:type="gramEnd"/>
+      <w:r>
+        <w:rPr>
+          <w:rFonts w:cs="Times New Roman"/>
+          <w:szCs w:val="24"/>
+          <w:u w:val="single"/>
+        </w:rPr>
+        <w:t xml:space="preserve"> User</w:t>
       </w:r>
       <w:r>
         <w:rPr>
@@ -8392,7 +8850,7 @@
       </w:r>
       <w:r>
         <w:pict w14:anchorId="554679D6">
-          <v:rect id="_x0000_i1582" style="width:0;height:1.5pt" o:hrstd="t" o:hr="t" fillcolor="#a0a0a0" stroked="f"/>
+          <v:rect id="_x0000_i1096" style="width:0;height:1.5pt" o:hrstd="t" o:hr="t" fillcolor="#a0a0a0" stroked="f"/>
         </w:pict>
       </w:r>
       <w:r>
@@ -8514,7 +8972,7 @@
       </w:pPr>
       <w:r>
         <w:pict w14:anchorId="0BBCF677">
-          <v:rect id="_x0000_i1583" style="width:0;height:1.5pt" o:hrstd="t" o:hr="t" fillcolor="#a0a0a0" stroked="f"/>
+          <v:rect id="_x0000_i1097" style="width:0;height:1.5pt" o:hrstd="t" o:hr="t" fillcolor="#a0a0a0" stroked="f"/>
         </w:pict>
       </w:r>
     </w:p>
@@ -8554,7 +9012,7 @@
       </w:r>
       <w:r>
         <w:pict w14:anchorId="284B2098">
-          <v:rect id="_x0000_i1066" style="width:0;height:1.5pt" o:hralign="center" o:hrstd="t" o:hr="t" fillcolor="#a0a0a0" stroked="f"/>
+          <v:rect id="_x0000_i1098" style="width:0;height:1.5pt" o:hralign="center" o:hrstd="t" o:hr="t" fillcolor="#a0a0a0" stroked="f"/>
         </w:pict>
       </w:r>
       <w:r>
@@ -8604,7 +9062,7 @@
       </w:r>
       <w:r>
         <w:pict w14:anchorId="652E20E9">
-          <v:rect id="_x0000_i1067" style="width:0;height:1.5pt" o:hrstd="t" o:hr="t" fillcolor="#a0a0a0" stroked="f"/>
+          <v:rect id="_x0000_i1099" style="width:0;height:1.5pt" o:hrstd="t" o:hr="t" fillcolor="#a0a0a0" stroked="f"/>
         </w:pict>
       </w:r>
       <w:r>
@@ -8676,7 +9134,7 @@
       </w:r>
       <w:r>
         <w:pict w14:anchorId="35B1859A">
-          <v:rect id="_x0000_i1068" style="width:0;height:1.5pt" o:hrstd="t" o:hr="t" fillcolor="#a0a0a0" stroked="f"/>
+          <v:rect id="_x0000_i1100" style="width:0;height:1.5pt" o:hrstd="t" o:hr="t" fillcolor="#a0a0a0" stroked="f"/>
         </w:pict>
       </w:r>
       <w:r>
@@ -9048,7 +9506,7 @@
       </w:pPr>
       <w:r>
         <w:pict w14:anchorId="765F418E">
-          <v:rect id="_x0000_i1069" style="width:0;height:1.5pt" o:hrstd="t" o:hr="t" fillcolor="#a0a0a0" stroked="f"/>
+          <v:rect id="_x0000_i1101" style="width:0;height:1.5pt" o:hrstd="t" o:hr="t" fillcolor="#a0a0a0" stroked="f"/>
         </w:pict>
       </w:r>
       <w:r>
@@ -9115,7 +9573,7 @@
       </w:r>
       <w:r>
         <w:pict w14:anchorId="3F62D1E8">
-          <v:rect id="_x0000_i1070" style="width:0;height:1.5pt" o:hrstd="t" o:hr="t" fillcolor="#a0a0a0" stroked="f"/>
+          <v:rect id="_x0000_i1102" style="width:0;height:1.5pt" o:hrstd="t" o:hr="t" fillcolor="#a0a0a0" stroked="f"/>
         </w:pict>
       </w:r>
       <w:r>
@@ -9263,7 +9721,7 @@
       </w:r>
       <w:r>
         <w:pict w14:anchorId="4D1B8BB8">
-          <v:rect id="_x0000_i1071" style="width:0;height:1.5pt" o:hrstd="t" o:hr="t" fillcolor="#a0a0a0" stroked="f"/>
+          <v:rect id="_x0000_i1103" style="width:0;height:1.5pt" o:hrstd="t" o:hr="t" fillcolor="#a0a0a0" stroked="f"/>
         </w:pict>
       </w:r>
       <w:r>
@@ -9293,12 +9751,21 @@
         </w:rPr>
         <w:tab/>
       </w:r>
-      <w:r>
-        <w:rPr>
-          <w:rFonts w:cs="Times New Roman"/>
-          <w:szCs w:val="24"/>
-        </w:rPr>
-        <w:t xml:space="preserve">The </w:t>
+      <w:proofErr w:type="gramStart"/>
+      <w:r>
+        <w:rPr>
+          <w:rFonts w:cs="Times New Roman"/>
+          <w:szCs w:val="24"/>
+        </w:rPr>
+        <w:t>The</w:t>
+      </w:r>
+      <w:proofErr w:type="gramEnd"/>
+      <w:r>
+        <w:rPr>
+          <w:rFonts w:cs="Times New Roman"/>
+          <w:szCs w:val="24"/>
+        </w:rPr>
+        <w:t xml:space="preserve"> </w:t>
       </w:r>
       <w:r>
         <w:rPr>
@@ -9374,7 +9841,7 @@
       </w:r>
       <w:r>
         <w:pict w14:anchorId="34CBF4E6">
-          <v:rect id="_x0000_i1072" style="width:0;height:1.5pt" o:hrstd="t" o:hr="t" fillcolor="#a0a0a0" stroked="f"/>
+          <v:rect id="_x0000_i1104" style="width:0;height:1.5pt" o:hrstd="t" o:hr="t" fillcolor="#a0a0a0" stroked="f"/>
         </w:pict>
       </w:r>
     </w:p>
@@ -9401,7 +9868,7 @@
       </w:r>
       <w:r>
         <w:pict w14:anchorId="0F7EFA58">
-          <v:rect id="_x0000_i1073" style="width:0;height:1.5pt" o:hralign="center" o:hrstd="t" o:hr="t" fillcolor="#a0a0a0" stroked="f"/>
+          <v:rect id="_x0000_i1105" style="width:0;height:1.5pt" o:hralign="center" o:hrstd="t" o:hr="t" fillcolor="#a0a0a0" stroked="f"/>
         </w:pict>
       </w:r>
       <w:r>
@@ -9440,6 +9907,7 @@
         </w:rPr>
         <w:tab/>
       </w:r>
+      <w:proofErr w:type="spellStart"/>
       <w:r>
         <w:rPr>
           <w:rFonts w:cs="Times New Roman"/>
@@ -9449,9 +9917,10 @@
         </w:rPr>
         <w:t>RegisterUser</w:t>
       </w:r>
+      <w:proofErr w:type="spellEnd"/>
       <w:r>
         <w:pict w14:anchorId="1556ACD5">
-          <v:rect id="_x0000_i1074" style="width:0;height:1.5pt" o:hrstd="t" o:hr="t" fillcolor="#a0a0a0" stroked="f"/>
+          <v:rect id="_x0000_i1106" style="width:0;height:1.5pt" o:hrstd="t" o:hr="t" fillcolor="#a0a0a0" stroked="f"/>
         </w:pict>
       </w:r>
       <w:r>
@@ -9529,7 +9998,7 @@
       </w:r>
       <w:r>
         <w:pict w14:anchorId="393116F6">
-          <v:rect id="_x0000_i1075" style="width:0;height:1.5pt" o:hrstd="t" o:hr="t" fillcolor="#a0a0a0" stroked="f"/>
+          <v:rect id="_x0000_i1107" style="width:0;height:1.5pt" o:hrstd="t" o:hr="t" fillcolor="#a0a0a0" stroked="f"/>
         </w:pict>
       </w:r>
       <w:r>
@@ -10166,7 +10635,7 @@
       </w:pPr>
       <w:r>
         <w:pict w14:anchorId="2B4A9BF5">
-          <v:rect id="_x0000_i1076" style="width:0;height:1.5pt" o:hrstd="t" o:hr="t" fillcolor="#a0a0a0" stroked="f"/>
+          <v:rect id="_x0000_i1108" style="width:0;height:1.5pt" o:hrstd="t" o:hr="t" fillcolor="#a0a0a0" stroked="f"/>
         </w:pict>
       </w:r>
       <w:r>
@@ -10233,7 +10702,7 @@
       </w:r>
       <w:r>
         <w:pict w14:anchorId="684DCF82">
-          <v:rect id="_x0000_i1077" style="width:0;height:1.5pt" o:hrstd="t" o:hr="t" fillcolor="#a0a0a0" stroked="f"/>
+          <v:rect id="_x0000_i1109" style="width:0;height:1.5pt" o:hrstd="t" o:hr="t" fillcolor="#a0a0a0" stroked="f"/>
         </w:pict>
       </w:r>
       <w:r>
@@ -10300,7 +10769,7 @@
       </w:r>
       <w:r>
         <w:pict w14:anchorId="0C1E8F56">
-          <v:rect id="_x0000_i1078" style="width:0;height:1.5pt" o:hrstd="t" o:hr="t" fillcolor="#a0a0a0" stroked="f"/>
+          <v:rect id="_x0000_i1110" style="width:0;height:1.5pt" o:hrstd="t" o:hr="t" fillcolor="#a0a0a0" stroked="f"/>
         </w:pict>
       </w:r>
       <w:r>
@@ -10390,7 +10859,7 @@
       </w:r>
       <w:r>
         <w:pict w14:anchorId="0B6D994E">
-          <v:rect id="_x0000_i1079" style="width:0;height:1.5pt" o:hrstd="t" o:hr="t" fillcolor="#a0a0a0" stroked="f"/>
+          <v:rect id="_x0000_i1111" style="width:0;height:1.5pt" o:hrstd="t" o:hr="t" fillcolor="#a0a0a0" stroked="f"/>
         </w:pict>
       </w:r>
     </w:p>
@@ -10429,7 +10898,7 @@
       </w:r>
       <w:r>
         <w:pict w14:anchorId="069F0E9F">
-          <v:rect id="_x0000_i1080" style="width:0;height:1.5pt" o:hralign="center" o:hrstd="t" o:hr="t" fillcolor="#a0a0a0" stroked="f"/>
+          <v:rect id="_x0000_i1112" style="width:0;height:1.5pt" o:hralign="center" o:hrstd="t" o:hr="t" fillcolor="#a0a0a0" stroked="f"/>
         </w:pict>
       </w:r>
       <w:r>
@@ -10479,7 +10948,7 @@
       </w:r>
       <w:r>
         <w:pict w14:anchorId="1F008F9A">
-          <v:rect id="_x0000_i1081" style="width:0;height:1.5pt" o:hrstd="t" o:hr="t" fillcolor="#a0a0a0" stroked="f"/>
+          <v:rect id="_x0000_i1113" style="width:0;height:1.5pt" o:hrstd="t" o:hr="t" fillcolor="#a0a0a0" stroked="f"/>
         </w:pict>
       </w:r>
       <w:r>
@@ -10551,7 +11020,7 @@
       </w:r>
       <w:r>
         <w:pict w14:anchorId="7391D65E">
-          <v:rect id="_x0000_i1082" style="width:0;height:1.5pt" o:hrstd="t" o:hr="t" fillcolor="#a0a0a0" stroked="f"/>
+          <v:rect id="_x0000_i1114" style="width:0;height:1.5pt" o:hrstd="t" o:hr="t" fillcolor="#a0a0a0" stroked="f"/>
         </w:pict>
       </w:r>
       <w:r>
@@ -10892,7 +11361,7 @@
       </w:pPr>
       <w:r>
         <w:pict w14:anchorId="3CD9C2AB">
-          <v:rect id="_x0000_i1083" style="width:0;height:1.5pt" o:hrstd="t" o:hr="t" fillcolor="#a0a0a0" stroked="f"/>
+          <v:rect id="_x0000_i1115" style="width:0;height:1.5pt" o:hrstd="t" o:hr="t" fillcolor="#a0a0a0" stroked="f"/>
         </w:pict>
       </w:r>
       <w:r>
@@ -10959,7 +11428,7 @@
       </w:r>
       <w:r>
         <w:pict w14:anchorId="090DF0F7">
-          <v:rect id="_x0000_i1084" style="width:0;height:1.5pt" o:hrstd="t" o:hr="t" fillcolor="#a0a0a0" stroked="f"/>
+          <v:rect id="_x0000_i1116" style="width:0;height:1.5pt" o:hrstd="t" o:hr="t" fillcolor="#a0a0a0" stroked="f"/>
         </w:pict>
       </w:r>
       <w:r>
@@ -11040,7 +11509,7 @@
       </w:r>
       <w:r>
         <w:pict w14:anchorId="76E1FB36">
-          <v:rect id="_x0000_i1085" style="width:0;height:1.5pt" o:hrstd="t" o:hr="t" fillcolor="#a0a0a0" stroked="f"/>
+          <v:rect id="_x0000_i1117" style="width:0;height:1.5pt" o:hrstd="t" o:hr="t" fillcolor="#a0a0a0" stroked="f"/>
         </w:pict>
       </w:r>
       <w:r>
@@ -11070,12 +11539,21 @@
         </w:rPr>
         <w:tab/>
       </w:r>
-      <w:r>
-        <w:rPr>
-          <w:rFonts w:cs="Times New Roman"/>
-          <w:szCs w:val="24"/>
-        </w:rPr>
-        <w:t xml:space="preserve">The </w:t>
+      <w:proofErr w:type="gramStart"/>
+      <w:r>
+        <w:rPr>
+          <w:rFonts w:cs="Times New Roman"/>
+          <w:szCs w:val="24"/>
+        </w:rPr>
+        <w:t>The</w:t>
+      </w:r>
+      <w:proofErr w:type="gramEnd"/>
+      <w:r>
+        <w:rPr>
+          <w:rFonts w:cs="Times New Roman"/>
+          <w:szCs w:val="24"/>
+        </w:rPr>
+        <w:t xml:space="preserve"> </w:t>
       </w:r>
       <w:r>
         <w:rPr>
@@ -11165,7 +11643,7 @@
       </w:r>
       <w:r>
         <w:pict w14:anchorId="566F2B65">
-          <v:rect id="_x0000_i1086" style="width:0;height:1.5pt" o:hrstd="t" o:hr="t" fillcolor="#a0a0a0" stroked="f"/>
+          <v:rect id="_x0000_i1118" style="width:0;height:1.5pt" o:hrstd="t" o:hr="t" fillcolor="#a0a0a0" stroked="f"/>
         </w:pict>
       </w:r>
     </w:p>
@@ -11197,7 +11675,7 @@
       </w:r>
       <w:r>
         <w:pict w14:anchorId="01E0A760">
-          <v:rect id="_x0000_i1087" style="width:0;height:1.5pt" o:hralign="center" o:hrstd="t" o:hr="t" fillcolor="#a0a0a0" stroked="f"/>
+          <v:rect id="_x0000_i1119" style="width:0;height:1.5pt" o:hralign="center" o:hrstd="t" o:hr="t" fillcolor="#a0a0a0" stroked="f"/>
         </w:pict>
       </w:r>
       <w:r>
@@ -11236,6 +11714,7 @@
         </w:rPr>
         <w:tab/>
       </w:r>
+      <w:proofErr w:type="spellStart"/>
       <w:r>
         <w:rPr>
           <w:rFonts w:cs="Times New Roman"/>
@@ -11245,9 +11724,10 @@
         </w:rPr>
         <w:t>ForgotPassword</w:t>
       </w:r>
+      <w:proofErr w:type="spellEnd"/>
       <w:r>
         <w:pict w14:anchorId="2281ADA6">
-          <v:rect id="_x0000_i1088" style="width:0;height:1.5pt" o:hrstd="t" o:hr="t" fillcolor="#a0a0a0" stroked="f"/>
+          <v:rect id="_x0000_i1120" style="width:0;height:1.5pt" o:hrstd="t" o:hr="t" fillcolor="#a0a0a0" stroked="f"/>
         </w:pict>
       </w:r>
       <w:r>
@@ -11318,7 +11798,7 @@
       </w:r>
       <w:r>
         <w:pict w14:anchorId="63EF6D61">
-          <v:rect id="_x0000_i1089" style="width:0;height:1.5pt" o:hrstd="t" o:hr="t" fillcolor="#a0a0a0" stroked="f"/>
+          <v:rect id="_x0000_i1121" style="width:0;height:1.5pt" o:hrstd="t" o:hr="t" fillcolor="#a0a0a0" stroked="f"/>
         </w:pict>
       </w:r>
       <w:r>
@@ -12038,7 +12518,7 @@
       </w:pPr>
       <w:r>
         <w:pict w14:anchorId="73441C4B">
-          <v:rect id="_x0000_i1090" style="width:0;height:1.5pt" o:hrstd="t" o:hr="t" fillcolor="#a0a0a0" stroked="f"/>
+          <v:rect id="_x0000_i1122" style="width:0;height:1.5pt" o:hrstd="t" o:hr="t" fillcolor="#a0a0a0" stroked="f"/>
         </w:pict>
       </w:r>
       <w:r>
@@ -12098,7 +12578,7 @@
       </w:r>
       <w:r>
         <w:pict w14:anchorId="16FE6555">
-          <v:rect id="_x0000_i1091" style="width:0;height:1.5pt" o:hrstd="t" o:hr="t" fillcolor="#a0a0a0" stroked="f"/>
+          <v:rect id="_x0000_i1123" style="width:0;height:1.5pt" o:hrstd="t" o:hr="t" fillcolor="#a0a0a0" stroked="f"/>
         </w:pict>
       </w:r>
       <w:r>
@@ -12165,7 +12645,7 @@
       </w:r>
       <w:r>
         <w:pict w14:anchorId="38821990">
-          <v:rect id="_x0000_i1092" style="width:0;height:1.5pt" o:hrstd="t" o:hr="t" fillcolor="#a0a0a0" stroked="f"/>
+          <v:rect id="_x0000_i1124" style="width:0;height:1.5pt" o:hrstd="t" o:hr="t" fillcolor="#a0a0a0" stroked="f"/>
         </w:pict>
       </w:r>
       <w:r>
@@ -12195,12 +12675,21 @@
         </w:rPr>
         <w:tab/>
       </w:r>
-      <w:r>
-        <w:rPr>
-          <w:rFonts w:cs="Times New Roman"/>
-          <w:szCs w:val="24"/>
-        </w:rPr>
-        <w:t xml:space="preserve">The </w:t>
+      <w:proofErr w:type="gramStart"/>
+      <w:r>
+        <w:rPr>
+          <w:rFonts w:cs="Times New Roman"/>
+          <w:szCs w:val="24"/>
+        </w:rPr>
+        <w:t>The</w:t>
+      </w:r>
+      <w:proofErr w:type="gramEnd"/>
+      <w:r>
+        <w:rPr>
+          <w:rFonts w:cs="Times New Roman"/>
+          <w:szCs w:val="24"/>
+        </w:rPr>
+        <w:t xml:space="preserve"> </w:t>
       </w:r>
       <w:r>
         <w:rPr>
@@ -12268,7 +12757,7 @@
       </w:r>
       <w:r>
         <w:pict w14:anchorId="721B7F2D">
-          <v:rect id="_x0000_i1093" style="width:0;height:1.5pt" o:hrstd="t" o:hr="t" fillcolor="#a0a0a0" stroked="f"/>
+          <v:rect id="_x0000_i1125" style="width:0;height:1.5pt" o:hrstd="t" o:hr="t" fillcolor="#a0a0a0" stroked="f"/>
         </w:pict>
       </w:r>
     </w:p>
@@ -12304,7 +12793,7 @@
       </w:r>
       <w:r>
         <w:pict w14:anchorId="23EAE7B2">
-          <v:rect id="_x0000_i1094" style="width:0;height:1.5pt" o:hralign="center" o:hrstd="t" o:hr="t" fillcolor="#a0a0a0" stroked="f"/>
+          <v:rect id="_x0000_i1126" style="width:0;height:1.5pt" o:hralign="center" o:hrstd="t" o:hr="t" fillcolor="#a0a0a0" stroked="f"/>
         </w:pict>
       </w:r>
       <w:r>
@@ -12343,6 +12832,7 @@
         </w:rPr>
         <w:tab/>
       </w:r>
+      <w:proofErr w:type="spellStart"/>
       <w:r>
         <w:rPr>
           <w:rFonts w:cs="Times New Roman"/>
@@ -12361,9 +12851,10 @@
         </w:rPr>
         <w:t>Password</w:t>
       </w:r>
+      <w:proofErr w:type="spellEnd"/>
       <w:r>
         <w:pict w14:anchorId="05C7655E">
-          <v:rect id="_x0000_i1095" style="width:0;height:1.5pt" o:hrstd="t" o:hr="t" fillcolor="#a0a0a0" stroked="f"/>
+          <v:rect id="_x0000_i1127" style="width:0;height:1.5pt" o:hrstd="t" o:hr="t" fillcolor="#a0a0a0" stroked="f"/>
         </w:pict>
       </w:r>
       <w:r>
@@ -12434,7 +12925,7 @@
       </w:r>
       <w:r>
         <w:pict w14:anchorId="4D88887C">
-          <v:rect id="_x0000_i1096" style="width:0;height:1.5pt" o:hrstd="t" o:hr="t" fillcolor="#a0a0a0" stroked="f"/>
+          <v:rect id="_x0000_i1128" style="width:0;height:1.5pt" o:hrstd="t" o:hr="t" fillcolor="#a0a0a0" stroked="f"/>
         </w:pict>
       </w:r>
       <w:r>
@@ -12788,7 +13279,7 @@
       </w:pPr>
       <w:r>
         <w:pict w14:anchorId="09E8E5E0">
-          <v:rect id="_x0000_i1097" style="width:0;height:1.5pt" o:hrstd="t" o:hr="t" fillcolor="#a0a0a0" stroked="f"/>
+          <v:rect id="_x0000_i1129" style="width:0;height:1.5pt" o:hrstd="t" o:hr="t" fillcolor="#a0a0a0" stroked="f"/>
         </w:pict>
       </w:r>
       <w:r>
@@ -12855,7 +13346,7 @@
       </w:r>
       <w:r>
         <w:pict w14:anchorId="46C77A45">
-          <v:rect id="_x0000_i1098" style="width:0;height:1.5pt" o:hrstd="t" o:hr="t" fillcolor="#a0a0a0" stroked="f"/>
+          <v:rect id="_x0000_i1130" style="width:0;height:1.5pt" o:hrstd="t" o:hr="t" fillcolor="#a0a0a0" stroked="f"/>
         </w:pict>
       </w:r>
       <w:r>
@@ -12932,7 +13423,7 @@
       </w:r>
       <w:r>
         <w:pict w14:anchorId="6DAA963C">
-          <v:rect id="_x0000_i1099" style="width:0;height:1.5pt" o:hrstd="t" o:hr="t" fillcolor="#a0a0a0" stroked="f"/>
+          <v:rect id="_x0000_i1131" style="width:0;height:1.5pt" o:hrstd="t" o:hr="t" fillcolor="#a0a0a0" stroked="f"/>
         </w:pict>
       </w:r>
       <w:r>
@@ -12962,12 +13453,21 @@
         </w:rPr>
         <w:tab/>
       </w:r>
-      <w:r>
-        <w:rPr>
-          <w:rFonts w:cs="Times New Roman"/>
-          <w:szCs w:val="24"/>
-        </w:rPr>
-        <w:t xml:space="preserve">The </w:t>
+      <w:proofErr w:type="gramStart"/>
+      <w:r>
+        <w:rPr>
+          <w:rFonts w:cs="Times New Roman"/>
+          <w:szCs w:val="24"/>
+        </w:rPr>
+        <w:t>The</w:t>
+      </w:r>
+      <w:proofErr w:type="gramEnd"/>
+      <w:r>
+        <w:rPr>
+          <w:rFonts w:cs="Times New Roman"/>
+          <w:szCs w:val="24"/>
+        </w:rPr>
+        <w:t xml:space="preserve"> </w:t>
       </w:r>
       <w:r>
         <w:rPr>
@@ -13035,7 +13535,7 @@
       </w:r>
       <w:r>
         <w:pict w14:anchorId="44526E96">
-          <v:rect id="_x0000_i1100" style="width:0;height:1.5pt" o:hrstd="t" o:hr="t" fillcolor="#a0a0a0" stroked="f"/>
+          <v:rect id="_x0000_i1132" style="width:0;height:1.5pt" o:hrstd="t" o:hr="t" fillcolor="#a0a0a0" stroked="f"/>
         </w:pict>
       </w:r>
     </w:p>
@@ -13074,7 +13574,7 @@
       </w:r>
       <w:r>
         <w:pict w14:anchorId="296954D3">
-          <v:rect id="_x0000_i1101" style="width:0;height:1.5pt" o:hralign="center" o:hrstd="t" o:hr="t" fillcolor="#a0a0a0" stroked="f"/>
+          <v:rect id="_x0000_i1133" style="width:0;height:1.5pt" o:hralign="center" o:hrstd="t" o:hr="t" fillcolor="#a0a0a0" stroked="f"/>
         </w:pict>
       </w:r>
       <w:r>
@@ -13113,6 +13613,7 @@
         </w:rPr>
         <w:tab/>
       </w:r>
+      <w:proofErr w:type="spellStart"/>
       <w:r>
         <w:rPr>
           <w:rFonts w:cs="Times New Roman"/>
@@ -13122,9 +13623,10 @@
         </w:rPr>
         <w:t>CreatePost</w:t>
       </w:r>
+      <w:proofErr w:type="spellEnd"/>
       <w:r>
         <w:pict w14:anchorId="48E7DE72">
-          <v:rect id="_x0000_i1102" style="width:0;height:1.5pt" o:hrstd="t" o:hr="t" fillcolor="#a0a0a0" stroked="f"/>
+          <v:rect id="_x0000_i1134" style="width:0;height:1.5pt" o:hrstd="t" o:hr="t" fillcolor="#a0a0a0" stroked="f"/>
         </w:pict>
       </w:r>
       <w:r>
@@ -13195,7 +13697,7 @@
       </w:r>
       <w:r>
         <w:pict w14:anchorId="024D934F">
-          <v:rect id="_x0000_i1103" style="width:0;height:1.5pt" o:hrstd="t" o:hr="t" fillcolor="#a0a0a0" stroked="f"/>
+          <v:rect id="_x0000_i1135" style="width:0;height:1.5pt" o:hrstd="t" o:hr="t" fillcolor="#a0a0a0" stroked="f"/>
         </w:pict>
       </w:r>
       <w:r>
@@ -13746,7 +14248,7 @@
       </w:pPr>
       <w:r>
         <w:pict w14:anchorId="7518F3A5">
-          <v:rect id="_x0000_i1104" style="width:0;height:1.5pt" o:hrstd="t" o:hr="t" fillcolor="#a0a0a0" stroked="f"/>
+          <v:rect id="_x0000_i1136" style="width:0;height:1.5pt" o:hrstd="t" o:hr="t" fillcolor="#a0a0a0" stroked="f"/>
         </w:pict>
       </w:r>
       <w:r>
@@ -13813,7 +14315,7 @@
       </w:r>
       <w:r>
         <w:pict w14:anchorId="5947F8C1">
-          <v:rect id="_x0000_i1105" style="width:0;height:1.5pt" o:hrstd="t" o:hr="t" fillcolor="#a0a0a0" stroked="f"/>
+          <v:rect id="_x0000_i1137" style="width:0;height:1.5pt" o:hrstd="t" o:hr="t" fillcolor="#a0a0a0" stroked="f"/>
         </w:pict>
       </w:r>
       <w:r>
@@ -13932,7 +14434,7 @@
       </w:r>
       <w:r>
         <w:pict w14:anchorId="391EDF9A">
-          <v:rect id="_x0000_i1106" style="width:0;height:1.5pt" o:hrstd="t" o:hr="t" fillcolor="#a0a0a0" stroked="f"/>
+          <v:rect id="_x0000_i1138" style="width:0;height:1.5pt" o:hrstd="t" o:hr="t" fillcolor="#a0a0a0" stroked="f"/>
         </w:pict>
       </w:r>
       <w:r>
@@ -13962,12 +14464,21 @@
         </w:rPr>
         <w:tab/>
       </w:r>
-      <w:r>
-        <w:rPr>
-          <w:rFonts w:cs="Times New Roman"/>
-          <w:szCs w:val="24"/>
-        </w:rPr>
-        <w:t xml:space="preserve">The </w:t>
+      <w:proofErr w:type="gramStart"/>
+      <w:r>
+        <w:rPr>
+          <w:rFonts w:cs="Times New Roman"/>
+          <w:szCs w:val="24"/>
+        </w:rPr>
+        <w:t>The</w:t>
+      </w:r>
+      <w:proofErr w:type="gramEnd"/>
+      <w:r>
+        <w:rPr>
+          <w:rFonts w:cs="Times New Roman"/>
+          <w:szCs w:val="24"/>
+        </w:rPr>
+        <w:t xml:space="preserve"> </w:t>
       </w:r>
       <w:r>
         <w:rPr>
@@ -14021,7 +14532,7 @@
       </w:r>
       <w:r>
         <w:pict w14:anchorId="7074E877">
-          <v:rect id="_x0000_i1107" style="width:0;height:1.5pt" o:hrstd="t" o:hr="t" fillcolor="#a0a0a0" stroked="f"/>
+          <v:rect id="_x0000_i1139" style="width:0;height:1.5pt" o:hrstd="t" o:hr="t" fillcolor="#a0a0a0" stroked="f"/>
         </w:pict>
       </w:r>
     </w:p>
@@ -14060,7 +14571,7 @@
       </w:r>
       <w:r>
         <w:pict w14:anchorId="50070F0C">
-          <v:rect id="_x0000_i1108" style="width:0;height:1.5pt" o:hralign="center" o:hrstd="t" o:hr="t" fillcolor="#a0a0a0" stroked="f"/>
+          <v:rect id="_x0000_i1140" style="width:0;height:1.5pt" o:hralign="center" o:hrstd="t" o:hr="t" fillcolor="#a0a0a0" stroked="f"/>
         </w:pict>
       </w:r>
       <w:r>
@@ -14099,6 +14610,7 @@
         </w:rPr>
         <w:tab/>
       </w:r>
+      <w:proofErr w:type="spellStart"/>
       <w:r>
         <w:rPr>
           <w:rFonts w:cs="Times New Roman"/>
@@ -14117,10 +14629,11 @@
         </w:rPr>
         <w:t>Post</w:t>
       </w:r>
+      <w:proofErr w:type="spellEnd"/>
       <w:r>
         <w:lastRenderedPageBreak/>
         <w:pict w14:anchorId="39D915E7">
-          <v:rect id="_x0000_i1109" style="width:0;height:1.5pt" o:hrstd="t" o:hr="t" fillcolor="#a0a0a0" stroked="f"/>
+          <v:rect id="_x0000_i1141" style="width:0;height:1.5pt" o:hrstd="t" o:hr="t" fillcolor="#a0a0a0" stroked="f"/>
         </w:pict>
       </w:r>
       <w:r>
@@ -14191,7 +14704,7 @@
       </w:r>
       <w:r>
         <w:pict w14:anchorId="582A10E3">
-          <v:rect id="_x0000_i1110" style="width:0;height:1.5pt" o:hrstd="t" o:hr="t" fillcolor="#a0a0a0" stroked="f"/>
+          <v:rect id="_x0000_i1142" style="width:0;height:1.5pt" o:hrstd="t" o:hr="t" fillcolor="#a0a0a0" stroked="f"/>
         </w:pict>
       </w:r>
       <w:r>
@@ -14651,7 +15164,7 @@
       </w:pPr>
       <w:r>
         <w:pict w14:anchorId="60D6C9BA">
-          <v:rect id="_x0000_i1111" style="width:0;height:1.5pt" o:hrstd="t" o:hr="t" fillcolor="#a0a0a0" stroked="f"/>
+          <v:rect id="_x0000_i1143" style="width:0;height:1.5pt" o:hrstd="t" o:hr="t" fillcolor="#a0a0a0" stroked="f"/>
         </w:pict>
       </w:r>
       <w:r>
@@ -14718,7 +15231,7 @@
       </w:r>
       <w:r>
         <w:pict w14:anchorId="2B05C8AD">
-          <v:rect id="_x0000_i1112" style="width:0;height:1.5pt" o:hrstd="t" o:hr="t" fillcolor="#a0a0a0" stroked="f"/>
+          <v:rect id="_x0000_i1144" style="width:0;height:1.5pt" o:hrstd="t" o:hr="t" fillcolor="#a0a0a0" stroked="f"/>
         </w:pict>
       </w:r>
       <w:r>
@@ -14880,7 +15393,7 @@
       </w:r>
       <w:r>
         <w:pict w14:anchorId="17F0621A">
-          <v:rect id="_x0000_i1113" style="width:0;height:1.5pt" o:hrstd="t" o:hr="t" fillcolor="#a0a0a0" stroked="f"/>
+          <v:rect id="_x0000_i1145" style="width:0;height:1.5pt" o:hrstd="t" o:hr="t" fillcolor="#a0a0a0" stroked="f"/>
         </w:pict>
       </w:r>
       <w:r>
@@ -14910,12 +15423,21 @@
         </w:rPr>
         <w:tab/>
       </w:r>
-      <w:r>
-        <w:rPr>
-          <w:rFonts w:cs="Times New Roman"/>
-          <w:szCs w:val="24"/>
-        </w:rPr>
-        <w:t xml:space="preserve">The </w:t>
+      <w:proofErr w:type="gramStart"/>
+      <w:r>
+        <w:rPr>
+          <w:rFonts w:cs="Times New Roman"/>
+          <w:szCs w:val="24"/>
+        </w:rPr>
+        <w:t>The</w:t>
+      </w:r>
+      <w:proofErr w:type="gramEnd"/>
+      <w:r>
+        <w:rPr>
+          <w:rFonts w:cs="Times New Roman"/>
+          <w:szCs w:val="24"/>
+        </w:rPr>
+        <w:t xml:space="preserve"> </w:t>
       </w:r>
       <w:r>
         <w:rPr>
@@ -14983,7 +15505,7 @@
       </w:r>
       <w:r>
         <w:pict w14:anchorId="7BF03D55">
-          <v:rect id="_x0000_i1114" style="width:0;height:1.5pt" o:hrstd="t" o:hr="t" fillcolor="#a0a0a0" stroked="f"/>
+          <v:rect id="_x0000_i1146" style="width:0;height:1.5pt" o:hrstd="t" o:hr="t" fillcolor="#a0a0a0" stroked="f"/>
         </w:pict>
       </w:r>
     </w:p>
@@ -15019,7 +15541,7 @@
       </w:r>
       <w:r>
         <w:pict w14:anchorId="4A6DE76E">
-          <v:rect id="_x0000_i1115" style="width:0;height:1.5pt" o:hralign="center" o:hrstd="t" o:hr="t" fillcolor="#a0a0a0" stroked="f"/>
+          <v:rect id="_x0000_i1147" style="width:0;height:1.5pt" o:hralign="center" o:hrstd="t" o:hr="t" fillcolor="#a0a0a0" stroked="f"/>
         </w:pict>
       </w:r>
       <w:r>
@@ -15058,6 +15580,7 @@
         </w:rPr>
         <w:tab/>
       </w:r>
+      <w:proofErr w:type="spellStart"/>
       <w:r>
         <w:rPr>
           <w:rFonts w:cs="Times New Roman"/>
@@ -15067,9 +15590,10 @@
         </w:rPr>
         <w:t>EditProfile</w:t>
       </w:r>
+      <w:proofErr w:type="spellEnd"/>
       <w:r>
         <w:pict w14:anchorId="7554430B">
-          <v:rect id="_x0000_i1116" style="width:0;height:1.5pt" o:hrstd="t" o:hr="t" fillcolor="#a0a0a0" stroked="f"/>
+          <v:rect id="_x0000_i1148" style="width:0;height:1.5pt" o:hrstd="t" o:hr="t" fillcolor="#a0a0a0" stroked="f"/>
         </w:pict>
       </w:r>
       <w:r>
@@ -15140,7 +15664,7 @@
       </w:r>
       <w:r>
         <w:pict w14:anchorId="3C9D0644">
-          <v:rect id="_x0000_i1117" style="width:0;height:1.5pt" o:hrstd="t" o:hr="t" fillcolor="#a0a0a0" stroked="f"/>
+          <v:rect id="_x0000_i1149" style="width:0;height:1.5pt" o:hrstd="t" o:hr="t" fillcolor="#a0a0a0" stroked="f"/>
         </w:pict>
       </w:r>
       <w:r>
@@ -15627,7 +16151,7 @@
       </w:pPr>
       <w:r>
         <w:pict w14:anchorId="6F062F8C">
-          <v:rect id="_x0000_i1118" style="width:0;height:1.5pt" o:hrstd="t" o:hr="t" fillcolor="#a0a0a0" stroked="f"/>
+          <v:rect id="_x0000_i1150" style="width:0;height:1.5pt" o:hrstd="t" o:hr="t" fillcolor="#a0a0a0" stroked="f"/>
         </w:pict>
       </w:r>
       <w:r>
@@ -15694,7 +16218,7 @@
       </w:r>
       <w:r>
         <w:pict w14:anchorId="5B5B0DB0">
-          <v:rect id="_x0000_i1119" style="width:0;height:1.5pt" o:hrstd="t" o:hr="t" fillcolor="#a0a0a0" stroked="f"/>
+          <v:rect id="_x0000_i1151" style="width:0;height:1.5pt" o:hrstd="t" o:hr="t" fillcolor="#a0a0a0" stroked="f"/>
         </w:pict>
       </w:r>
       <w:r>
@@ -15835,7 +16359,7 @@
       </w:r>
       <w:r>
         <w:pict w14:anchorId="4F28EE48">
-          <v:rect id="_x0000_i1120" style="width:0;height:1.5pt" o:hrstd="t" o:hr="t" fillcolor="#a0a0a0" stroked="f"/>
+          <v:rect id="_x0000_i1152" style="width:0;height:1.5pt" o:hrstd="t" o:hr="t" fillcolor="#a0a0a0" stroked="f"/>
         </w:pict>
       </w:r>
       <w:r>
@@ -15865,12 +16389,21 @@
         </w:rPr>
         <w:tab/>
       </w:r>
-      <w:r>
-        <w:rPr>
-          <w:rFonts w:cs="Times New Roman"/>
-          <w:szCs w:val="24"/>
-        </w:rPr>
-        <w:t xml:space="preserve">The </w:t>
+      <w:proofErr w:type="gramStart"/>
+      <w:r>
+        <w:rPr>
+          <w:rFonts w:cs="Times New Roman"/>
+          <w:szCs w:val="24"/>
+        </w:rPr>
+        <w:t>The</w:t>
+      </w:r>
+      <w:proofErr w:type="gramEnd"/>
+      <w:r>
+        <w:rPr>
+          <w:rFonts w:cs="Times New Roman"/>
+          <w:szCs w:val="24"/>
+        </w:rPr>
+        <w:t xml:space="preserve"> </w:t>
       </w:r>
       <w:r>
         <w:rPr>
@@ -15938,7 +16471,7 @@
       </w:r>
       <w:r>
         <w:pict w14:anchorId="704A15B9">
-          <v:rect id="_x0000_i1121" style="width:0;height:1.5pt" o:hrstd="t" o:hr="t" fillcolor="#a0a0a0" stroked="f"/>
+          <v:rect id="_x0000_i1153" style="width:0;height:1.5pt" o:hrstd="t" o:hr="t" fillcolor="#a0a0a0" stroked="f"/>
         </w:pict>
       </w:r>
     </w:p>
@@ -15974,7 +16507,7 @@
       </w:r>
       <w:r>
         <w:pict w14:anchorId="653044AE">
-          <v:rect id="_x0000_i1122" style="width:0;height:1.5pt" o:hralign="center" o:hrstd="t" o:hr="t" fillcolor="#a0a0a0" stroked="f"/>
+          <v:rect id="_x0000_i1154" style="width:0;height:1.5pt" o:hralign="center" o:hrstd="t" o:hr="t" fillcolor="#a0a0a0" stroked="f"/>
         </w:pict>
       </w:r>
       <w:r>
@@ -16013,6 +16546,7 @@
         </w:rPr>
         <w:tab/>
       </w:r>
+      <w:proofErr w:type="spellStart"/>
       <w:r>
         <w:rPr>
           <w:rFonts w:cs="Times New Roman"/>
@@ -16022,9 +16556,10 @@
         </w:rPr>
         <w:t>EditProfilePhoto</w:t>
       </w:r>
+      <w:proofErr w:type="spellEnd"/>
       <w:r>
         <w:pict w14:anchorId="07C7A566">
-          <v:rect id="_x0000_i1123" style="width:0;height:1.5pt" o:hrstd="t" o:hr="t" fillcolor="#a0a0a0" stroked="f"/>
+          <v:rect id="_x0000_i1155" style="width:0;height:1.5pt" o:hrstd="t" o:hr="t" fillcolor="#a0a0a0" stroked="f"/>
         </w:pict>
       </w:r>
       <w:r>
@@ -16095,7 +16630,7 @@
       </w:r>
       <w:r>
         <w:pict w14:anchorId="1120F9E6">
-          <v:rect id="_x0000_i1124" style="width:0;height:1.5pt" o:hrstd="t" o:hr="t" fillcolor="#a0a0a0" stroked="f"/>
+          <v:rect id="_x0000_i1156" style="width:0;height:1.5pt" o:hrstd="t" o:hr="t" fillcolor="#a0a0a0" stroked="f"/>
         </w:pict>
       </w:r>
       <w:r>
@@ -16638,7 +17173,7 @@
       </w:pPr>
       <w:r>
         <w:pict w14:anchorId="391F96BD">
-          <v:rect id="_x0000_i1125" style="width:0;height:1.5pt" o:hrstd="t" o:hr="t" fillcolor="#a0a0a0" stroked="f"/>
+          <v:rect id="_x0000_i1157" style="width:0;height:1.5pt" o:hrstd="t" o:hr="t" fillcolor="#a0a0a0" stroked="f"/>
         </w:pict>
       </w:r>
       <w:r>
@@ -16705,7 +17240,7 @@
       </w:r>
       <w:r>
         <w:pict w14:anchorId="0BE6B49E">
-          <v:rect id="_x0000_i1126" style="width:0;height:1.5pt" o:hrstd="t" o:hr="t" fillcolor="#a0a0a0" stroked="f"/>
+          <v:rect id="_x0000_i1158" style="width:0;height:1.5pt" o:hrstd="t" o:hr="t" fillcolor="#a0a0a0" stroked="f"/>
         </w:pict>
       </w:r>
       <w:r>
@@ -16899,7 +17434,7 @@
       </w:r>
       <w:r>
         <w:pict w14:anchorId="2CABD0B7">
-          <v:rect id="_x0000_i1127" style="width:0;height:1.5pt" o:hrstd="t" o:hr="t" fillcolor="#a0a0a0" stroked="f"/>
+          <v:rect id="_x0000_i1159" style="width:0;height:1.5pt" o:hrstd="t" o:hr="t" fillcolor="#a0a0a0" stroked="f"/>
         </w:pict>
       </w:r>
       <w:r>
@@ -16929,12 +17464,21 @@
         </w:rPr>
         <w:tab/>
       </w:r>
-      <w:r>
-        <w:rPr>
-          <w:rFonts w:cs="Times New Roman"/>
-          <w:szCs w:val="24"/>
-        </w:rPr>
-        <w:t xml:space="preserve">The </w:t>
+      <w:proofErr w:type="gramStart"/>
+      <w:r>
+        <w:rPr>
+          <w:rFonts w:cs="Times New Roman"/>
+          <w:szCs w:val="24"/>
+        </w:rPr>
+        <w:t>The</w:t>
+      </w:r>
+      <w:proofErr w:type="gramEnd"/>
+      <w:r>
+        <w:rPr>
+          <w:rFonts w:cs="Times New Roman"/>
+          <w:szCs w:val="24"/>
+        </w:rPr>
+        <w:t xml:space="preserve"> </w:t>
       </w:r>
       <w:r>
         <w:rPr>
@@ -17011,7 +17555,7 @@
       </w:r>
       <w:r>
         <w:pict w14:anchorId="5672C29D">
-          <v:rect id="_x0000_i1128" style="width:0;height:1.5pt" o:hrstd="t" o:hr="t" fillcolor="#a0a0a0" stroked="f"/>
+          <v:rect id="_x0000_i1160" style="width:0;height:1.5pt" o:hrstd="t" o:hr="t" fillcolor="#a0a0a0" stroked="f"/>
         </w:pict>
       </w:r>
     </w:p>
@@ -17047,7 +17591,7 @@
       </w:r>
       <w:r>
         <w:pict w14:anchorId="0BA0DB7A">
-          <v:rect id="_x0000_i1129" style="width:0;height:1.5pt" o:hralign="center" o:hrstd="t" o:hr="t" fillcolor="#a0a0a0" stroked="f"/>
+          <v:rect id="_x0000_i1161" style="width:0;height:1.5pt" o:hralign="center" o:hrstd="t" o:hr="t" fillcolor="#a0a0a0" stroked="f"/>
         </w:pict>
       </w:r>
       <w:r>
@@ -17086,6 +17630,7 @@
         </w:rPr>
         <w:tab/>
       </w:r>
+      <w:proofErr w:type="spellStart"/>
       <w:r>
         <w:rPr>
           <w:rFonts w:cs="Times New Roman"/>
@@ -17104,9 +17649,10 @@
         </w:rPr>
         <w:t>ProfilePhoto</w:t>
       </w:r>
+      <w:proofErr w:type="spellEnd"/>
       <w:r>
         <w:pict w14:anchorId="35109403">
-          <v:rect id="_x0000_i1130" style="width:0;height:1.5pt" o:hrstd="t" o:hr="t" fillcolor="#a0a0a0" stroked="f"/>
+          <v:rect id="_x0000_i1162" style="width:0;height:1.5pt" o:hrstd="t" o:hr="t" fillcolor="#a0a0a0" stroked="f"/>
         </w:pict>
       </w:r>
       <w:r>
@@ -17177,7 +17723,7 @@
       </w:r>
       <w:r>
         <w:pict w14:anchorId="580B15DF">
-          <v:rect id="_x0000_i1131" style="width:0;height:1.5pt" o:hrstd="t" o:hr="t" fillcolor="#a0a0a0" stroked="f"/>
+          <v:rect id="_x0000_i1163" style="width:0;height:1.5pt" o:hrstd="t" o:hr="t" fillcolor="#a0a0a0" stroked="f"/>
         </w:pict>
       </w:r>
       <w:r>
@@ -17691,7 +18237,7 @@
       </w:pPr>
       <w:r>
         <w:pict w14:anchorId="3C530399">
-          <v:rect id="_x0000_i1132" style="width:0;height:1.5pt" o:hrstd="t" o:hr="t" fillcolor="#a0a0a0" stroked="f"/>
+          <v:rect id="_x0000_i1164" style="width:0;height:1.5pt" o:hrstd="t" o:hr="t" fillcolor="#a0a0a0" stroked="f"/>
         </w:pict>
       </w:r>
       <w:r>
@@ -17758,7 +18304,7 @@
       </w:r>
       <w:r>
         <w:pict w14:anchorId="57BDDA86">
-          <v:rect id="_x0000_i1133" style="width:0;height:1.5pt" o:hrstd="t" o:hr="t" fillcolor="#a0a0a0" stroked="f"/>
+          <v:rect id="_x0000_i1165" style="width:0;height:1.5pt" o:hrstd="t" o:hr="t" fillcolor="#a0a0a0" stroked="f"/>
         </w:pict>
       </w:r>
       <w:r>
@@ -17958,7 +18504,7 @@
       </w:r>
       <w:r>
         <w:pict w14:anchorId="29752DA2">
-          <v:rect id="_x0000_i1134" style="width:0;height:1.5pt" o:hrstd="t" o:hr="t" fillcolor="#a0a0a0" stroked="f"/>
+          <v:rect id="_x0000_i1166" style="width:0;height:1.5pt" o:hrstd="t" o:hr="t" fillcolor="#a0a0a0" stroked="f"/>
         </w:pict>
       </w:r>
       <w:r>
@@ -17988,12 +18534,21 @@
         </w:rPr>
         <w:tab/>
       </w:r>
-      <w:r>
-        <w:rPr>
-          <w:rFonts w:cs="Times New Roman"/>
-          <w:szCs w:val="24"/>
-        </w:rPr>
-        <w:t xml:space="preserve">The </w:t>
+      <w:proofErr w:type="gramStart"/>
+      <w:r>
+        <w:rPr>
+          <w:rFonts w:cs="Times New Roman"/>
+          <w:szCs w:val="24"/>
+        </w:rPr>
+        <w:t>The</w:t>
+      </w:r>
+      <w:proofErr w:type="gramEnd"/>
+      <w:r>
+        <w:rPr>
+          <w:rFonts w:cs="Times New Roman"/>
+          <w:szCs w:val="24"/>
+        </w:rPr>
+        <w:t xml:space="preserve"> </w:t>
       </w:r>
       <w:r>
         <w:rPr>
@@ -18047,7 +18602,7 @@
       </w:r>
       <w:r>
         <w:pict w14:anchorId="0F64695C">
-          <v:rect id="_x0000_i1135" style="width:0;height:1.5pt" o:hrstd="t" o:hr="t" fillcolor="#a0a0a0" stroked="f"/>
+          <v:rect id="_x0000_i1167" style="width:0;height:1.5pt" o:hrstd="t" o:hr="t" fillcolor="#a0a0a0" stroked="f"/>
         </w:pict>
       </w:r>
     </w:p>
@@ -18086,7 +18641,7 @@
       </w:r>
       <w:r>
         <w:pict w14:anchorId="1A2AA92B">
-          <v:rect id="_x0000_i1136" style="width:0;height:1.5pt" o:hralign="center" o:hrstd="t" o:hr="t" fillcolor="#a0a0a0" stroked="f"/>
+          <v:rect id="_x0000_i1168" style="width:0;height:1.5pt" o:hralign="center" o:hrstd="t" o:hr="t" fillcolor="#a0a0a0" stroked="f"/>
         </w:pict>
       </w:r>
       <w:r>
@@ -18125,6 +18680,7 @@
         </w:rPr>
         <w:tab/>
       </w:r>
+      <w:proofErr w:type="spellStart"/>
       <w:r>
         <w:rPr>
           <w:rFonts w:cs="Times New Roman"/>
@@ -18134,9 +18690,10 @@
         </w:rPr>
         <w:t>DeletePost</w:t>
       </w:r>
+      <w:proofErr w:type="spellEnd"/>
       <w:r>
         <w:pict w14:anchorId="71A899AE">
-          <v:rect id="_x0000_i1137" style="width:0;height:1.5pt" o:hrstd="t" o:hr="t" fillcolor="#a0a0a0" stroked="f"/>
+          <v:rect id="_x0000_i1169" style="width:0;height:1.5pt" o:hrstd="t" o:hr="t" fillcolor="#a0a0a0" stroked="f"/>
         </w:pict>
       </w:r>
       <w:r>
@@ -18208,7 +18765,7 @@
       <w:r>
         <w:lastRenderedPageBreak/>
         <w:pict w14:anchorId="6C1C97DA">
-          <v:rect id="_x0000_i1138" style="width:0;height:1.5pt" o:hrstd="t" o:hr="t" fillcolor="#a0a0a0" stroked="f"/>
+          <v:rect id="_x0000_i1170" style="width:0;height:1.5pt" o:hrstd="t" o:hr="t" fillcolor="#a0a0a0" stroked="f"/>
         </w:pict>
       </w:r>
       <w:r>
@@ -18543,7 +19100,7 @@
       </w:pPr>
       <w:r>
         <w:pict w14:anchorId="1FFA78EA">
-          <v:rect id="_x0000_i1139" style="width:0;height:1.5pt" o:hrstd="t" o:hr="t" fillcolor="#a0a0a0" stroked="f"/>
+          <v:rect id="_x0000_i1171" style="width:0;height:1.5pt" o:hrstd="t" o:hr="t" fillcolor="#a0a0a0" stroked="f"/>
         </w:pict>
       </w:r>
       <w:r>
@@ -18610,7 +19167,7 @@
       </w:r>
       <w:r>
         <w:pict w14:anchorId="66FD6014">
-          <v:rect id="_x0000_i1140" style="width:0;height:1.5pt" o:hrstd="t" o:hr="t" fillcolor="#a0a0a0" stroked="f"/>
+          <v:rect id="_x0000_i1172" style="width:0;height:1.5pt" o:hrstd="t" o:hr="t" fillcolor="#a0a0a0" stroked="f"/>
         </w:pict>
       </w:r>
       <w:r>
@@ -18786,7 +19343,7 @@
       </w:r>
       <w:r>
         <w:pict w14:anchorId="215BCC83">
-          <v:rect id="_x0000_i1141" style="width:0;height:1.5pt" o:hrstd="t" o:hr="t" fillcolor="#a0a0a0" stroked="f"/>
+          <v:rect id="_x0000_i1173" style="width:0;height:1.5pt" o:hrstd="t" o:hr="t" fillcolor="#a0a0a0" stroked="f"/>
         </w:pict>
       </w:r>
       <w:r>
@@ -18816,12 +19373,21 @@
         </w:rPr>
         <w:tab/>
       </w:r>
-      <w:r>
-        <w:rPr>
-          <w:rFonts w:cs="Times New Roman"/>
-          <w:szCs w:val="24"/>
-        </w:rPr>
-        <w:t xml:space="preserve">The </w:t>
+      <w:proofErr w:type="gramStart"/>
+      <w:r>
+        <w:rPr>
+          <w:rFonts w:cs="Times New Roman"/>
+          <w:szCs w:val="24"/>
+        </w:rPr>
+        <w:t>The</w:t>
+      </w:r>
+      <w:proofErr w:type="gramEnd"/>
+      <w:r>
+        <w:rPr>
+          <w:rFonts w:cs="Times New Roman"/>
+          <w:szCs w:val="24"/>
+        </w:rPr>
+        <w:t xml:space="preserve"> </w:t>
       </w:r>
       <w:r>
         <w:rPr>
@@ -18889,7 +19455,7 @@
       </w:r>
       <w:r>
         <w:pict w14:anchorId="59C190FC">
-          <v:rect id="_x0000_i1142" style="width:0;height:1.5pt" o:hrstd="t" o:hr="t" fillcolor="#a0a0a0" stroked="f"/>
+          <v:rect id="_x0000_i1174" style="width:0;height:1.5pt" o:hrstd="t" o:hr="t" fillcolor="#a0a0a0" stroked="f"/>
         </w:pict>
       </w:r>
     </w:p>
@@ -18925,7 +19491,7 @@
       </w:r>
       <w:r>
         <w:pict w14:anchorId="71E3F3C1">
-          <v:rect id="_x0000_i1143" style="width:0;height:1.5pt" o:hralign="center" o:hrstd="t" o:hr="t" fillcolor="#a0a0a0" stroked="f"/>
+          <v:rect id="_x0000_i1175" style="width:0;height:1.5pt" o:hralign="center" o:hrstd="t" o:hr="t" fillcolor="#a0a0a0" stroked="f"/>
         </w:pict>
       </w:r>
       <w:r>
@@ -18964,6 +19530,7 @@
         </w:rPr>
         <w:tab/>
       </w:r>
+      <w:proofErr w:type="spellStart"/>
       <w:r>
         <w:rPr>
           <w:rFonts w:cs="Times New Roman"/>
@@ -18973,9 +19540,10 @@
         </w:rPr>
         <w:t>DeleteProfile</w:t>
       </w:r>
+      <w:proofErr w:type="spellEnd"/>
       <w:r>
         <w:pict w14:anchorId="510B15A5">
-          <v:rect id="_x0000_i1144" style="width:0;height:1.5pt" o:hrstd="t" o:hr="t" fillcolor="#a0a0a0" stroked="f"/>
+          <v:rect id="_x0000_i1176" style="width:0;height:1.5pt" o:hrstd="t" o:hr="t" fillcolor="#a0a0a0" stroked="f"/>
         </w:pict>
       </w:r>
       <w:r>
@@ -19046,7 +19614,7 @@
       </w:r>
       <w:r>
         <w:pict w14:anchorId="314A2F63">
-          <v:rect id="_x0000_i1145" style="width:0;height:1.5pt" o:hrstd="t" o:hr="t" fillcolor="#a0a0a0" stroked="f"/>
+          <v:rect id="_x0000_i1177" style="width:0;height:1.5pt" o:hrstd="t" o:hr="t" fillcolor="#a0a0a0" stroked="f"/>
         </w:pict>
       </w:r>
       <w:r>
@@ -19399,7 +19967,7 @@
       </w:pPr>
       <w:r>
         <w:pict w14:anchorId="0608B7A5">
-          <v:rect id="_x0000_i1146" style="width:0;height:1.5pt" o:hrstd="t" o:hr="t" fillcolor="#a0a0a0" stroked="f"/>
+          <v:rect id="_x0000_i1178" style="width:0;height:1.5pt" o:hrstd="t" o:hr="t" fillcolor="#a0a0a0" stroked="f"/>
         </w:pict>
       </w:r>
       <w:r>
@@ -19467,7 +20035,7 @@
       <w:r>
         <w:lastRenderedPageBreak/>
         <w:pict w14:anchorId="1779DDC8">
-          <v:rect id="_x0000_i1147" style="width:0;height:1.5pt" o:hrstd="t" o:hr="t" fillcolor="#a0a0a0" stroked="f"/>
+          <v:rect id="_x0000_i1179" style="width:0;height:1.5pt" o:hrstd="t" o:hr="t" fillcolor="#a0a0a0" stroked="f"/>
         </w:pict>
       </w:r>
       <w:r>
@@ -19615,7 +20183,7 @@
       </w:r>
       <w:r>
         <w:pict w14:anchorId="393DF4E8">
-          <v:rect id="_x0000_i1148" style="width:0;height:1.5pt" o:hrstd="t" o:hr="t" fillcolor="#a0a0a0" stroked="f"/>
+          <v:rect id="_x0000_i1180" style="width:0;height:1.5pt" o:hrstd="t" o:hr="t" fillcolor="#a0a0a0" stroked="f"/>
         </w:pict>
       </w:r>
       <w:r>
@@ -19645,12 +20213,21 @@
         </w:rPr>
         <w:tab/>
       </w:r>
-      <w:r>
-        <w:rPr>
-          <w:rFonts w:cs="Times New Roman"/>
-          <w:szCs w:val="24"/>
-        </w:rPr>
-        <w:t xml:space="preserve">The </w:t>
+      <w:proofErr w:type="gramStart"/>
+      <w:r>
+        <w:rPr>
+          <w:rFonts w:cs="Times New Roman"/>
+          <w:szCs w:val="24"/>
+        </w:rPr>
+        <w:t>The</w:t>
+      </w:r>
+      <w:proofErr w:type="gramEnd"/>
+      <w:r>
+        <w:rPr>
+          <w:rFonts w:cs="Times New Roman"/>
+          <w:szCs w:val="24"/>
+        </w:rPr>
+        <w:t xml:space="preserve"> </w:t>
       </w:r>
       <w:r>
         <w:rPr>
@@ -19732,7 +20309,7 @@
       </w:r>
       <w:r>
         <w:pict w14:anchorId="18E94B6A">
-          <v:rect id="_x0000_i1149" style="width:0;height:1.5pt" o:hrstd="t" o:hr="t" fillcolor="#a0a0a0" stroked="f"/>
+          <v:rect id="_x0000_i1181" style="width:0;height:1.5pt" o:hrstd="t" o:hr="t" fillcolor="#a0a0a0" stroked="f"/>
         </w:pict>
       </w:r>
     </w:p>
@@ -19771,7 +20348,7 @@
       </w:r>
       <w:r>
         <w:pict w14:anchorId="48FEE0E6">
-          <v:rect id="_x0000_i1150" style="width:0;height:1.5pt" o:hralign="center" o:hrstd="t" o:hr="t" fillcolor="#a0a0a0" stroked="f"/>
+          <v:rect id="_x0000_i1182" style="width:0;height:1.5pt" o:hralign="center" o:hrstd="t" o:hr="t" fillcolor="#a0a0a0" stroked="f"/>
         </w:pict>
       </w:r>
       <w:r>
@@ -19810,6 +20387,7 @@
         </w:rPr>
         <w:tab/>
       </w:r>
+      <w:proofErr w:type="spellStart"/>
       <w:r>
         <w:rPr>
           <w:rFonts w:cs="Times New Roman"/>
@@ -19819,9 +20397,10 @@
         </w:rPr>
         <w:t>ViewSearch</w:t>
       </w:r>
+      <w:proofErr w:type="spellEnd"/>
       <w:r>
         <w:pict w14:anchorId="7506A4A7">
-          <v:rect id="_x0000_i1151" style="width:0;height:1.5pt" o:hrstd="t" o:hr="t" fillcolor="#a0a0a0" stroked="f"/>
+          <v:rect id="_x0000_i1183" style="width:0;height:1.5pt" o:hrstd="t" o:hr="t" fillcolor="#a0a0a0" stroked="f"/>
         </w:pict>
       </w:r>
       <w:r>
@@ -19892,7 +20471,7 @@
       </w:r>
       <w:r>
         <w:pict w14:anchorId="1AE7975A">
-          <v:rect id="_x0000_i1152" style="width:0;height:1.5pt" o:hrstd="t" o:hr="t" fillcolor="#a0a0a0" stroked="f"/>
+          <v:rect id="_x0000_i1184" style="width:0;height:1.5pt" o:hrstd="t" o:hr="t" fillcolor="#a0a0a0" stroked="f"/>
         </w:pict>
       </w:r>
       <w:r>
@@ -20223,7 +20802,7 @@
       </w:pPr>
       <w:r>
         <w:pict w14:anchorId="41A614C3">
-          <v:rect id="_x0000_i1153" style="width:0;height:1.5pt" o:hrstd="t" o:hr="t" fillcolor="#a0a0a0" stroked="f"/>
+          <v:rect id="_x0000_i1185" style="width:0;height:1.5pt" o:hrstd="t" o:hr="t" fillcolor="#a0a0a0" stroked="f"/>
         </w:pict>
       </w:r>
       <w:r>
@@ -20304,7 +20883,7 @@
       </w:r>
       <w:r>
         <w:pict w14:anchorId="1B77581B">
-          <v:rect id="_x0000_i1154" style="width:0;height:1.5pt" o:hrstd="t" o:hr="t" fillcolor="#a0a0a0" stroked="f"/>
+          <v:rect id="_x0000_i1186" style="width:0;height:1.5pt" o:hrstd="t" o:hr="t" fillcolor="#a0a0a0" stroked="f"/>
         </w:pict>
       </w:r>
       <w:r>
@@ -20408,7 +20987,7 @@
       </w:r>
       <w:r>
         <w:pict w14:anchorId="4C7BC06D">
-          <v:rect id="_x0000_i1155" style="width:0;height:1.5pt" o:hrstd="t" o:hr="t" fillcolor="#a0a0a0" stroked="f"/>
+          <v:rect id="_x0000_i1187" style="width:0;height:1.5pt" o:hrstd="t" o:hr="t" fillcolor="#a0a0a0" stroked="f"/>
         </w:pict>
       </w:r>
       <w:r>
@@ -20438,12 +21017,21 @@
         </w:rPr>
         <w:tab/>
       </w:r>
-      <w:r>
-        <w:rPr>
-          <w:rFonts w:cs="Times New Roman"/>
-          <w:szCs w:val="24"/>
-        </w:rPr>
-        <w:t xml:space="preserve">The </w:t>
+      <w:proofErr w:type="gramStart"/>
+      <w:r>
+        <w:rPr>
+          <w:rFonts w:cs="Times New Roman"/>
+          <w:szCs w:val="24"/>
+        </w:rPr>
+        <w:t>The</w:t>
+      </w:r>
+      <w:proofErr w:type="gramEnd"/>
+      <w:r>
+        <w:rPr>
+          <w:rFonts w:cs="Times New Roman"/>
+          <w:szCs w:val="24"/>
+        </w:rPr>
+        <w:t xml:space="preserve"> </w:t>
       </w:r>
       <w:r>
         <w:rPr>
@@ -20504,7 +21092,7 @@
       </w:r>
       <w:r>
         <w:pict w14:anchorId="4291ED6A">
-          <v:rect id="_x0000_i1156" style="width:0;height:1.5pt" o:hrstd="t" o:hr="t" fillcolor="#a0a0a0" stroked="f"/>
+          <v:rect id="_x0000_i1188" style="width:0;height:1.5pt" o:hrstd="t" o:hr="t" fillcolor="#a0a0a0" stroked="f"/>
         </w:pict>
       </w:r>
     </w:p>
@@ -20540,7 +21128,7 @@
       </w:r>
       <w:r>
         <w:pict w14:anchorId="734DD0D9">
-          <v:rect id="_x0000_i1157" style="width:0;height:1.5pt" o:hralign="center" o:hrstd="t" o:hr="t" fillcolor="#a0a0a0" stroked="f"/>
+          <v:rect id="_x0000_i1189" style="width:0;height:1.5pt" o:hralign="center" o:hrstd="t" o:hr="t" fillcolor="#a0a0a0" stroked="f"/>
         </w:pict>
       </w:r>
       <w:r>
@@ -20579,6 +21167,7 @@
         </w:rPr>
         <w:tab/>
       </w:r>
+      <w:proofErr w:type="spellStart"/>
       <w:r>
         <w:rPr>
           <w:rFonts w:cs="Times New Roman"/>
@@ -20597,9 +21186,10 @@
         </w:rPr>
         <w:t>Post</w:t>
       </w:r>
+      <w:proofErr w:type="spellEnd"/>
       <w:r>
         <w:pict w14:anchorId="0B5210C4">
-          <v:rect id="_x0000_i1158" style="width:0;height:1.5pt" o:hrstd="t" o:hr="t" fillcolor="#a0a0a0" stroked="f"/>
+          <v:rect id="_x0000_i1190" style="width:0;height:1.5pt" o:hrstd="t" o:hr="t" fillcolor="#a0a0a0" stroked="f"/>
         </w:pict>
       </w:r>
       <w:r>
@@ -20671,7 +21261,7 @@
       <w:r>
         <w:lastRenderedPageBreak/>
         <w:pict w14:anchorId="6659F376">
-          <v:rect id="_x0000_i1159" style="width:0;height:1.5pt" o:hrstd="t" o:hr="t" fillcolor="#a0a0a0" stroked="f"/>
+          <v:rect id="_x0000_i1191" style="width:0;height:1.5pt" o:hrstd="t" o:hr="t" fillcolor="#a0a0a0" stroked="f"/>
         </w:pict>
       </w:r>
       <w:r>
@@ -21031,7 +21621,7 @@
       </w:pPr>
       <w:r>
         <w:pict w14:anchorId="23DDE1EA">
-          <v:rect id="_x0000_i1160" style="width:0;height:1.5pt" o:hrstd="t" o:hr="t" fillcolor="#a0a0a0" stroked="f"/>
+          <v:rect id="_x0000_i1192" style="width:0;height:1.5pt" o:hrstd="t" o:hr="t" fillcolor="#a0a0a0" stroked="f"/>
         </w:pict>
       </w:r>
       <w:r>
@@ -21098,7 +21688,7 @@
       </w:r>
       <w:r>
         <w:pict w14:anchorId="1230A501">
-          <v:rect id="_x0000_i1161" style="width:0;height:1.5pt" o:hrstd="t" o:hr="t" fillcolor="#a0a0a0" stroked="f"/>
+          <v:rect id="_x0000_i1193" style="width:0;height:1.5pt" o:hrstd="t" o:hr="t" fillcolor="#a0a0a0" stroked="f"/>
         </w:pict>
       </w:r>
       <w:r>
@@ -21119,6 +21709,7 @@
         </w:rPr>
         <w:tab/>
       </w:r>
+      <w:proofErr w:type="gramStart"/>
       <w:r>
         <w:rPr>
           <w:rFonts w:cs="Times New Roman"/>
@@ -21133,6 +21724,7 @@
         </w:rPr>
         <w:t>he</w:t>
       </w:r>
+      <w:proofErr w:type="gramEnd"/>
       <w:r>
         <w:rPr>
           <w:rFonts w:cs="Times New Roman"/>
@@ -21266,7 +21858,7 @@
       </w:r>
       <w:r>
         <w:pict w14:anchorId="6F36C66A">
-          <v:rect id="_x0000_i1162" style="width:0;height:1.5pt" o:hrstd="t" o:hr="t" fillcolor="#a0a0a0" stroked="f"/>
+          <v:rect id="_x0000_i1194" style="width:0;height:1.5pt" o:hrstd="t" o:hr="t" fillcolor="#a0a0a0" stroked="f"/>
         </w:pict>
       </w:r>
       <w:r>
@@ -21354,7 +21946,7 @@
       </w:r>
       <w:r>
         <w:pict w14:anchorId="2366D369">
-          <v:rect id="_x0000_i1163" style="width:0;height:1.5pt" o:hrstd="t" o:hr="t" fillcolor="#a0a0a0" stroked="f"/>
+          <v:rect id="_x0000_i1195" style="width:0;height:1.5pt" o:hrstd="t" o:hr="t" fillcolor="#a0a0a0" stroked="f"/>
         </w:pict>
       </w:r>
     </w:p>
@@ -21390,7 +21982,7 @@
       </w:r>
       <w:r>
         <w:pict w14:anchorId="3AC92335">
-          <v:rect id="_x0000_i1164" style="width:0;height:1.5pt" o:hralign="center" o:hrstd="t" o:hr="t" fillcolor="#a0a0a0" stroked="f"/>
+          <v:rect id="_x0000_i1196" style="width:0;height:1.5pt" o:hralign="center" o:hrstd="t" o:hr="t" fillcolor="#a0a0a0" stroked="f"/>
         </w:pict>
       </w:r>
       <w:r>
@@ -21429,6 +22021,7 @@
         </w:rPr>
         <w:tab/>
       </w:r>
+      <w:proofErr w:type="spellStart"/>
       <w:r>
         <w:rPr>
           <w:rFonts w:cs="Times New Roman"/>
@@ -21438,9 +22031,10 @@
         </w:rPr>
         <w:t>FollowUser</w:t>
       </w:r>
+      <w:proofErr w:type="spellEnd"/>
       <w:r>
         <w:pict w14:anchorId="51588DB5">
-          <v:rect id="_x0000_i1165" style="width:0;height:1.5pt" o:hrstd="t" o:hr="t" fillcolor="#a0a0a0" stroked="f"/>
+          <v:rect id="_x0000_i1197" style="width:0;height:1.5pt" o:hrstd="t" o:hr="t" fillcolor="#a0a0a0" stroked="f"/>
         </w:pict>
       </w:r>
       <w:r>
@@ -21511,7 +22105,7 @@
       </w:r>
       <w:r>
         <w:pict w14:anchorId="4D413058">
-          <v:rect id="_x0000_i1166" style="width:0;height:1.5pt" o:hrstd="t" o:hr="t" fillcolor="#a0a0a0" stroked="f"/>
+          <v:rect id="_x0000_i1198" style="width:0;height:1.5pt" o:hrstd="t" o:hr="t" fillcolor="#a0a0a0" stroked="f"/>
         </w:pict>
       </w:r>
       <w:r>
@@ -21671,7 +22265,7 @@
       </w:pPr>
       <w:r>
         <w:pict w14:anchorId="58E886C5">
-          <v:rect id="_x0000_i1167" style="width:0;height:1.5pt" o:hrstd="t" o:hr="t" fillcolor="#a0a0a0" stroked="f"/>
+          <v:rect id="_x0000_i1199" style="width:0;height:1.5pt" o:hrstd="t" o:hr="t" fillcolor="#a0a0a0" stroked="f"/>
         </w:pict>
       </w:r>
       <w:r>
@@ -21738,7 +22332,7 @@
       </w:r>
       <w:r>
         <w:pict w14:anchorId="6B87157F">
-          <v:rect id="_x0000_i1168" style="width:0;height:1.5pt" o:hrstd="t" o:hr="t" fillcolor="#a0a0a0" stroked="f"/>
+          <v:rect id="_x0000_i1200" style="width:0;height:1.5pt" o:hrstd="t" o:hr="t" fillcolor="#a0a0a0" stroked="f"/>
         </w:pict>
       </w:r>
       <w:r>
@@ -21759,76 +22353,85 @@
         </w:rPr>
         <w:tab/>
       </w:r>
-      <w:r>
-        <w:rPr>
-          <w:rFonts w:cs="Times New Roman"/>
-          <w:szCs w:val="24"/>
-        </w:rPr>
+      <w:proofErr w:type="gramStart"/>
+      <w:r>
+        <w:rPr>
+          <w:rFonts w:cs="Times New Roman"/>
+          <w:szCs w:val="24"/>
+        </w:rPr>
+        <w:t>The</w:t>
+      </w:r>
+      <w:proofErr w:type="gramEnd"/>
+      <w:r>
+        <w:rPr>
+          <w:rFonts w:cs="Times New Roman"/>
+          <w:szCs w:val="24"/>
+        </w:rPr>
+        <w:t xml:space="preserve"> </w:t>
+      </w:r>
+      <w:r>
+        <w:rPr>
+          <w:rFonts w:cs="Times New Roman"/>
+          <w:bCs/>
+          <w:szCs w:val="24"/>
+        </w:rPr>
+        <w:t xml:space="preserve">profile’s followers </w:t>
+      </w:r>
+      <w:r>
+        <w:rPr>
+          <w:rFonts w:cs="Times New Roman"/>
+          <w:szCs w:val="24"/>
+        </w:rPr>
+        <w:t xml:space="preserve">has been </w:t>
+      </w:r>
+      <w:r>
+        <w:rPr>
+          <w:rFonts w:cs="Times New Roman"/>
+          <w:szCs w:val="24"/>
+        </w:rPr>
+        <w:t>updated.</w:t>
+      </w:r>
+      <w:r>
+        <w:rPr>
+          <w:rFonts w:cs="Times New Roman"/>
+          <w:szCs w:val="24"/>
+        </w:rPr>
+        <w:tab/>
+      </w:r>
+    </w:p>
+    <w:p>
+      <w:pPr>
+        <w:ind w:firstLine="0"/>
+        <w:rPr>
+          <w:rFonts w:cs="Times New Roman"/>
+          <w:szCs w:val="24"/>
+        </w:rPr>
+      </w:pPr>
+      <w:r>
+        <w:rPr>
+          <w:rFonts w:cs="Times New Roman"/>
+          <w:szCs w:val="24"/>
+        </w:rPr>
+        <w:tab/>
+      </w:r>
+      <w:r>
+        <w:rPr>
+          <w:rFonts w:cs="Times New Roman"/>
+          <w:szCs w:val="24"/>
+        </w:rPr>
+        <w:tab/>
+      </w:r>
+      <w:r>
+        <w:rPr>
+          <w:rFonts w:cs="Times New Roman"/>
+          <w:szCs w:val="24"/>
+        </w:rPr>
+        <w:tab/>
         <w:t xml:space="preserve">The </w:t>
       </w:r>
       <w:r>
         <w:rPr>
           <w:rFonts w:cs="Times New Roman"/>
-          <w:bCs/>
-          <w:szCs w:val="24"/>
-        </w:rPr>
-        <w:t xml:space="preserve">profile’s followers </w:t>
-      </w:r>
-      <w:r>
-        <w:rPr>
-          <w:rFonts w:cs="Times New Roman"/>
-          <w:szCs w:val="24"/>
-        </w:rPr>
-        <w:t xml:space="preserve">has been </w:t>
-      </w:r>
-      <w:r>
-        <w:rPr>
-          <w:rFonts w:cs="Times New Roman"/>
-          <w:szCs w:val="24"/>
-        </w:rPr>
-        <w:t>updated.</w:t>
-      </w:r>
-      <w:r>
-        <w:rPr>
-          <w:rFonts w:cs="Times New Roman"/>
-          <w:szCs w:val="24"/>
-        </w:rPr>
-        <w:tab/>
-      </w:r>
-    </w:p>
-    <w:p>
-      <w:pPr>
-        <w:ind w:firstLine="0"/>
-        <w:rPr>
-          <w:rFonts w:cs="Times New Roman"/>
-          <w:szCs w:val="24"/>
-        </w:rPr>
-      </w:pPr>
-      <w:r>
-        <w:rPr>
-          <w:rFonts w:cs="Times New Roman"/>
-          <w:szCs w:val="24"/>
-        </w:rPr>
-        <w:tab/>
-      </w:r>
-      <w:r>
-        <w:rPr>
-          <w:rFonts w:cs="Times New Roman"/>
-          <w:szCs w:val="24"/>
-        </w:rPr>
-        <w:tab/>
-      </w:r>
-      <w:r>
-        <w:rPr>
-          <w:rFonts w:cs="Times New Roman"/>
-          <w:szCs w:val="24"/>
-        </w:rPr>
-        <w:tab/>
-        <w:t xml:space="preserve">The </w:t>
-      </w:r>
-      <w:r>
-        <w:rPr>
-          <w:rFonts w:cs="Times New Roman"/>
           <w:b/>
           <w:szCs w:val="24"/>
         </w:rPr>
@@ -21864,7 +22467,7 @@
       </w:r>
       <w:r>
         <w:pict w14:anchorId="3850927D">
-          <v:rect id="_x0000_i1169" style="width:0;height:1.5pt" o:hrstd="t" o:hr="t" fillcolor="#a0a0a0" stroked="f"/>
+          <v:rect id="_x0000_i1201" style="width:0;height:1.5pt" o:hrstd="t" o:hr="t" fillcolor="#a0a0a0" stroked="f"/>
         </w:pict>
       </w:r>
       <w:r>
@@ -21975,7 +22578,7 @@
       </w:r>
       <w:r>
         <w:pict w14:anchorId="061087E0">
-          <v:rect id="_x0000_i1170" style="width:0;height:1.5pt" o:hrstd="t" o:hr="t" fillcolor="#a0a0a0" stroked="f"/>
+          <v:rect id="_x0000_i1202" style="width:0;height:1.5pt" o:hrstd="t" o:hr="t" fillcolor="#a0a0a0" stroked="f"/>
         </w:pict>
       </w:r>
     </w:p>
@@ -22011,7 +22614,7 @@
       </w:r>
       <w:r>
         <w:pict w14:anchorId="43395446">
-          <v:rect id="_x0000_i1171" style="width:0;height:1.5pt" o:hralign="center" o:hrstd="t" o:hr="t" fillcolor="#a0a0a0" stroked="f"/>
+          <v:rect id="_x0000_i1203" style="width:0;height:1.5pt" o:hralign="center" o:hrstd="t" o:hr="t" fillcolor="#a0a0a0" stroked="f"/>
         </w:pict>
       </w:r>
       <w:r>
@@ -22050,6 +22653,7 @@
         </w:rPr>
         <w:tab/>
       </w:r>
+      <w:proofErr w:type="spellStart"/>
       <w:r>
         <w:rPr>
           <w:rFonts w:cs="Times New Roman"/>
@@ -22059,9 +22663,10 @@
         </w:rPr>
         <w:t>AddComment</w:t>
       </w:r>
+      <w:proofErr w:type="spellEnd"/>
       <w:r>
         <w:pict w14:anchorId="0962C83E">
-          <v:rect id="_x0000_i1172" style="width:0;height:1.5pt" o:hrstd="t" o:hr="t" fillcolor="#a0a0a0" stroked="f"/>
+          <v:rect id="_x0000_i1204" style="width:0;height:1.5pt" o:hrstd="t" o:hr="t" fillcolor="#a0a0a0" stroked="f"/>
         </w:pict>
       </w:r>
       <w:r>
@@ -22132,7 +22737,7 @@
       </w:r>
       <w:r>
         <w:pict w14:anchorId="2DA89897">
-          <v:rect id="_x0000_i1173" style="width:0;height:1.5pt" o:hrstd="t" o:hr="t" fillcolor="#a0a0a0" stroked="f"/>
+          <v:rect id="_x0000_i1205" style="width:0;height:1.5pt" o:hrstd="t" o:hr="t" fillcolor="#a0a0a0" stroked="f"/>
         </w:pict>
       </w:r>
       <w:r>
@@ -22444,7 +23049,7 @@
       </w:pPr>
       <w:r>
         <w:pict w14:anchorId="37F296D2">
-          <v:rect id="_x0000_i1174" style="width:0;height:1.5pt" o:hrstd="t" o:hr="t" fillcolor="#a0a0a0" stroked="f"/>
+          <v:rect id="_x0000_i1206" style="width:0;height:1.5pt" o:hrstd="t" o:hr="t" fillcolor="#a0a0a0" stroked="f"/>
         </w:pict>
       </w:r>
       <w:r>
@@ -22525,7 +23130,7 @@
       </w:r>
       <w:r>
         <w:pict w14:anchorId="7090D871">
-          <v:rect id="_x0000_i1175" style="width:0;height:1.5pt" o:hrstd="t" o:hr="t" fillcolor="#a0a0a0" stroked="f"/>
+          <v:rect id="_x0000_i1207" style="width:0;height:1.5pt" o:hrstd="t" o:hr="t" fillcolor="#a0a0a0" stroked="f"/>
         </w:pict>
       </w:r>
       <w:r>
@@ -22546,12 +23151,21 @@
         </w:rPr>
         <w:tab/>
       </w:r>
-      <w:r>
-        <w:rPr>
-          <w:rFonts w:cs="Times New Roman"/>
-          <w:szCs w:val="24"/>
-        </w:rPr>
-        <w:t xml:space="preserve">The </w:t>
+      <w:proofErr w:type="gramStart"/>
+      <w:r>
+        <w:rPr>
+          <w:rFonts w:cs="Times New Roman"/>
+          <w:szCs w:val="24"/>
+        </w:rPr>
+        <w:t>The</w:t>
+      </w:r>
+      <w:proofErr w:type="gramEnd"/>
+      <w:r>
+        <w:rPr>
+          <w:rFonts w:cs="Times New Roman"/>
+          <w:szCs w:val="24"/>
+        </w:rPr>
+        <w:t xml:space="preserve"> </w:t>
       </w:r>
       <w:r>
         <w:rPr>
@@ -22605,7 +23219,7 @@
       </w:r>
       <w:r>
         <w:pict w14:anchorId="7FCC654D">
-          <v:rect id="_x0000_i1176" style="width:0;height:1.5pt" o:hrstd="t" o:hr="t" fillcolor="#a0a0a0" stroked="f"/>
+          <v:rect id="_x0000_i1208" style="width:0;height:1.5pt" o:hrstd="t" o:hr="t" fillcolor="#a0a0a0" stroked="f"/>
         </w:pict>
       </w:r>
       <w:r>
@@ -22635,12 +23249,21 @@
         </w:rPr>
         <w:tab/>
       </w:r>
-      <w:r>
-        <w:rPr>
-          <w:rFonts w:cs="Times New Roman"/>
-          <w:szCs w:val="24"/>
-        </w:rPr>
-        <w:t xml:space="preserve">The </w:t>
+      <w:proofErr w:type="gramStart"/>
+      <w:r>
+        <w:rPr>
+          <w:rFonts w:cs="Times New Roman"/>
+          <w:szCs w:val="24"/>
+        </w:rPr>
+        <w:t>The</w:t>
+      </w:r>
+      <w:proofErr w:type="gramEnd"/>
+      <w:r>
+        <w:rPr>
+          <w:rFonts w:cs="Times New Roman"/>
+          <w:szCs w:val="24"/>
+        </w:rPr>
+        <w:t xml:space="preserve"> </w:t>
       </w:r>
       <w:r>
         <w:rPr>
@@ -22708,7 +23331,7 @@
       </w:r>
       <w:r>
         <w:pict w14:anchorId="5F573DB9">
-          <v:rect id="_x0000_i1177" style="width:0;height:1.5pt" o:hrstd="t" o:hr="t" fillcolor="#a0a0a0" stroked="f"/>
+          <v:rect id="_x0000_i1209" style="width:0;height:1.5pt" o:hrstd="t" o:hr="t" fillcolor="#a0a0a0" stroked="f"/>
         </w:pict>
       </w:r>
     </w:p>
@@ -22747,7 +23370,7 @@
       </w:r>
       <w:r>
         <w:pict w14:anchorId="7481C22D">
-          <v:rect id="_x0000_i1178" style="width:0;height:1.5pt" o:hralign="center" o:hrstd="t" o:hr="t" fillcolor="#a0a0a0" stroked="f"/>
+          <v:rect id="_x0000_i1210" style="width:0;height:1.5pt" o:hralign="center" o:hrstd="t" o:hr="t" fillcolor="#a0a0a0" stroked="f"/>
         </w:pict>
       </w:r>
       <w:r>
@@ -22786,6 +23409,7 @@
         </w:rPr>
         <w:tab/>
       </w:r>
+      <w:proofErr w:type="spellStart"/>
       <w:r>
         <w:rPr>
           <w:rFonts w:cs="Times New Roman"/>
@@ -22795,9 +23419,10 @@
         </w:rPr>
         <w:t>DeleteComment</w:t>
       </w:r>
+      <w:proofErr w:type="spellEnd"/>
       <w:r>
         <w:pict w14:anchorId="31033448">
-          <v:rect id="_x0000_i1179" style="width:0;height:1.5pt" o:hrstd="t" o:hr="t" fillcolor="#a0a0a0" stroked="f"/>
+          <v:rect id="_x0000_i1211" style="width:0;height:1.5pt" o:hrstd="t" o:hr="t" fillcolor="#a0a0a0" stroked="f"/>
         </w:pict>
       </w:r>
       <w:r>
@@ -22876,7 +23501,7 @@
       </w:r>
       <w:r>
         <w:pict w14:anchorId="62F9726A">
-          <v:rect id="_x0000_i1180" style="width:0;height:1.5pt" o:hrstd="t" o:hr="t" fillcolor="#a0a0a0" stroked="f"/>
+          <v:rect id="_x0000_i1212" style="width:0;height:1.5pt" o:hrstd="t" o:hr="t" fillcolor="#a0a0a0" stroked="f"/>
         </w:pict>
       </w:r>
       <w:r>
@@ -23173,7 +23798,7 @@
       </w:pPr>
       <w:r>
         <w:pict w14:anchorId="16A7388F">
-          <v:rect id="_x0000_i1181" style="width:0;height:1.5pt" o:hrstd="t" o:hr="t" fillcolor="#a0a0a0" stroked="f"/>
+          <v:rect id="_x0000_i1213" style="width:0;height:1.5pt" o:hrstd="t" o:hr="t" fillcolor="#a0a0a0" stroked="f"/>
         </w:pict>
       </w:r>
       <w:r>
@@ -23240,7 +23865,7 @@
       </w:r>
       <w:r>
         <w:pict w14:anchorId="28317694">
-          <v:rect id="_x0000_i1182" style="width:0;height:1.5pt" o:hrstd="t" o:hr="t" fillcolor="#a0a0a0" stroked="f"/>
+          <v:rect id="_x0000_i1214" style="width:0;height:1.5pt" o:hrstd="t" o:hr="t" fillcolor="#a0a0a0" stroked="f"/>
         </w:pict>
       </w:r>
       <w:r>
@@ -23364,7 +23989,7 @@
       </w:r>
       <w:r>
         <w:pict w14:anchorId="0C9EE130">
-          <v:rect id="_x0000_i1183" style="width:0;height:1.5pt" o:hrstd="t" o:hr="t" fillcolor="#a0a0a0" stroked="f"/>
+          <v:rect id="_x0000_i1215" style="width:0;height:1.5pt" o:hrstd="t" o:hr="t" fillcolor="#a0a0a0" stroked="f"/>
         </w:pict>
       </w:r>
       <w:r>
@@ -23453,7 +24078,7 @@
       </w:r>
       <w:r>
         <w:pict w14:anchorId="4631A49C">
-          <v:rect id="_x0000_i1184" style="width:0;height:1.5pt" o:hrstd="t" o:hr="t" fillcolor="#a0a0a0" stroked="f"/>
+          <v:rect id="_x0000_i1216" style="width:0;height:1.5pt" o:hrstd="t" o:hr="t" fillcolor="#a0a0a0" stroked="f"/>
         </w:pict>
       </w:r>
     </w:p>
@@ -23492,7 +24117,7 @@
       </w:r>
       <w:r>
         <w:pict w14:anchorId="493FFC85">
-          <v:rect id="_x0000_i1185" style="width:0;height:1.5pt" o:hralign="center" o:hrstd="t" o:hr="t" fillcolor="#a0a0a0" stroked="f"/>
+          <v:rect id="_x0000_i1217" style="width:0;height:1.5pt" o:hralign="center" o:hrstd="t" o:hr="t" fillcolor="#a0a0a0" stroked="f"/>
         </w:pict>
       </w:r>
       <w:r>
@@ -23531,6 +24156,7 @@
         </w:rPr>
         <w:tab/>
       </w:r>
+      <w:proofErr w:type="spellStart"/>
       <w:r>
         <w:rPr>
           <w:rFonts w:cs="Times New Roman"/>
@@ -23558,9 +24184,10 @@
         </w:rPr>
         <w:t>User</w:t>
       </w:r>
+      <w:proofErr w:type="spellEnd"/>
       <w:r>
         <w:pict w14:anchorId="36C767F0">
-          <v:rect id="_x0000_i1186" style="width:0;height:1.5pt" o:hrstd="t" o:hr="t" fillcolor="#a0a0a0" stroked="f"/>
+          <v:rect id="_x0000_i1218" style="width:0;height:1.5pt" o:hrstd="t" o:hr="t" fillcolor="#a0a0a0" stroked="f"/>
         </w:pict>
       </w:r>
       <w:r>
@@ -23631,7 +24258,7 @@
       </w:r>
       <w:r>
         <w:pict w14:anchorId="1AEB3210">
-          <v:rect id="_x0000_i1187" style="width:0;height:1.5pt" o:hrstd="t" o:hr="t" fillcolor="#a0a0a0" stroked="f"/>
+          <v:rect id="_x0000_i1219" style="width:0;height:1.5pt" o:hrstd="t" o:hr="t" fillcolor="#a0a0a0" stroked="f"/>
         </w:pict>
       </w:r>
       <w:r>
@@ -23991,7 +24618,7 @@
       </w:pPr>
       <w:r>
         <w:pict w14:anchorId="4BEC5B6A">
-          <v:rect id="_x0000_i1188" style="width:0;height:1.5pt" o:hrstd="t" o:hr="t" fillcolor="#a0a0a0" stroked="f"/>
+          <v:rect id="_x0000_i1220" style="width:0;height:1.5pt" o:hrstd="t" o:hr="t" fillcolor="#a0a0a0" stroked="f"/>
         </w:pict>
       </w:r>
       <w:r>
@@ -24058,7 +24685,7 @@
       </w:r>
       <w:r>
         <w:pict w14:anchorId="457BD5E9">
-          <v:rect id="_x0000_i1189" style="width:0;height:1.5pt" o:hrstd="t" o:hr="t" fillcolor="#a0a0a0" stroked="f"/>
+          <v:rect id="_x0000_i1221" style="width:0;height:1.5pt" o:hrstd="t" o:hr="t" fillcolor="#a0a0a0" stroked="f"/>
         </w:pict>
       </w:r>
       <w:r>
@@ -24175,7 +24802,7 @@
       </w:r>
       <w:r>
         <w:pict w14:anchorId="3ACA34C5">
-          <v:rect id="_x0000_i1190" style="width:0;height:1.5pt" o:hrstd="t" o:hr="t" fillcolor="#a0a0a0" stroked="f"/>
+          <v:rect id="_x0000_i1222" style="width:0;height:1.5pt" o:hrstd="t" o:hr="t" fillcolor="#a0a0a0" stroked="f"/>
         </w:pict>
       </w:r>
       <w:r>
@@ -24279,7 +24906,7 @@
       </w:r>
       <w:r>
         <w:pict w14:anchorId="7A573D55">
-          <v:rect id="_x0000_i1191" style="width:0;height:1.5pt" o:hrstd="t" o:hr="t" fillcolor="#a0a0a0" stroked="f"/>
+          <v:rect id="_x0000_i1223" style="width:0;height:1.5pt" o:hrstd="t" o:hr="t" fillcolor="#a0a0a0" stroked="f"/>
         </w:pict>
       </w:r>
     </w:p>
@@ -24301,14 +24928,17 @@
       <w:bookmarkEnd w:id="23"/>
     </w:p>
     <w:p>
+      <w:pPr>
+        <w:jc w:val="center"/>
+      </w:pPr>
       <w:r>
         <w:rPr>
           <w:noProof/>
         </w:rPr>
         <w:drawing>
-          <wp:inline distT="0" distB="0" distL="0" distR="0" wp14:anchorId="355B1756" wp14:editId="029B13AA">
-            <wp:extent cx="5359400" cy="4013200"/>
-            <wp:effectExtent l="0" t="0" r="0" b="6350"/>
+          <wp:inline distT="0" distB="0" distL="0" distR="0" wp14:anchorId="355B1756" wp14:editId="701F9C10">
+            <wp:extent cx="4562475" cy="3416451"/>
+            <wp:effectExtent l="0" t="0" r="0" b="0"/>
             <wp:docPr id="1" name="Picture 1"/>
             <wp:cNvGraphicFramePr>
               <a:graphicFrameLocks xmlns:a="http://schemas.openxmlformats.org/drawingml/2006/main" noChangeAspect="1"/>
@@ -24335,7 +24965,7 @@
                   <pic:spPr>
                     <a:xfrm>
                       <a:off x="0" y="0"/>
-                      <a:ext cx="5359400" cy="4013200"/>
+                      <a:ext cx="4584759" cy="3433138"/>
                     </a:xfrm>
                     <a:prstGeom prst="rect">
                       <a:avLst/>
@@ -24354,20 +24984,72 @@
       </w:pPr>
       <w:bookmarkStart w:id="24" w:name="_Toc34500478"/>
       <w:r>
+        <w:lastRenderedPageBreak/>
         <w:t>Object model</w:t>
       </w:r>
       <w:bookmarkEnd w:id="24"/>
     </w:p>
     <w:p>
       <w:pPr>
-        <w:rPr>
-          <w:rFonts w:cs="Times New Roman"/>
-          <w:b/>
-          <w:szCs w:val="24"/>
-        </w:rPr>
-      </w:pPr>
-      <w:r>
-        <w:t>The analysis object model, depicted with UML class diagrams, includes classes, attributes, and operations. The analysis object model is a visual dictionary of the main concepts visible to the user.</w:t>
+        <w:jc w:val="center"/>
+        <w:rPr>
+          <w:rFonts w:cs="Times New Roman"/>
+          <w:b/>
+          <w:szCs w:val="24"/>
+        </w:rPr>
+      </w:pPr>
+      <w:r>
+        <w:rPr>
+          <w:noProof/>
+        </w:rPr>
+        <w:drawing>
+          <wp:inline distT="0" distB="0" distL="0" distR="0" wp14:anchorId="45C00F21" wp14:editId="29F2C466">
+            <wp:extent cx="5829024" cy="5269283"/>
+            <wp:effectExtent l="0" t="0" r="635" b="7620"/>
+            <wp:docPr id="2" name="Picture 2"/>
+            <wp:cNvGraphicFramePr>
+              <a:graphicFrameLocks xmlns:a="http://schemas.openxmlformats.org/drawingml/2006/main" noChangeAspect="1"/>
+            </wp:cNvGraphicFramePr>
+            <a:graphic xmlns:a="http://schemas.openxmlformats.org/drawingml/2006/main">
+              <a:graphicData uri="http://schemas.openxmlformats.org/drawingml/2006/picture">
+                <pic:pic xmlns:pic="http://schemas.openxmlformats.org/drawingml/2006/picture">
+                  <pic:nvPicPr>
+                    <pic:cNvPr id="0" name="Picture 200"/>
+                    <pic:cNvPicPr>
+                      <a:picLocks noChangeAspect="1" noChangeArrowheads="1"/>
+                    </pic:cNvPicPr>
+                  </pic:nvPicPr>
+                  <pic:blipFill>
+                    <a:blip r:embed="rId14">
+                      <a:extLst>
+                        <a:ext uri="{28A0092B-C50C-407E-A947-70E740481C1C}">
+                          <a14:useLocalDpi xmlns:a14="http://schemas.microsoft.com/office/drawing/2010/main" val="0"/>
+                        </a:ext>
+                      </a:extLst>
+                    </a:blip>
+                    <a:srcRect/>
+                    <a:stretch>
+                      <a:fillRect/>
+                    </a:stretch>
+                  </pic:blipFill>
+                  <pic:spPr bwMode="auto">
+                    <a:xfrm>
+                      <a:off x="0" y="0"/>
+                      <a:ext cx="5838713" cy="5278041"/>
+                    </a:xfrm>
+                    <a:prstGeom prst="rect">
+                      <a:avLst/>
+                    </a:prstGeom>
+                    <a:noFill/>
+                    <a:ln>
+                      <a:noFill/>
+                    </a:ln>
+                  </pic:spPr>
+                </pic:pic>
+              </a:graphicData>
+            </a:graphic>
+          </wp:inline>
+        </w:drawing>
       </w:r>
     </w:p>
     <w:p>
@@ -24497,13 +25179,41 @@
         <w:spacing w:before="240"/>
       </w:pPr>
       <w:bookmarkStart w:id="27" w:name="_Ref431126989"/>
+      <w:proofErr w:type="spellStart"/>
       <w:r>
         <w:rPr>
           <w:rFonts w:cs="Times New Roman"/>
           <w:color w:val="000000"/>
           <w:szCs w:val="24"/>
         </w:rPr>
-        <w:t>Bruegge B. &amp; Dutoit A.H.</w:t>
+        <w:t>Bruegge</w:t>
+      </w:r>
+      <w:proofErr w:type="spellEnd"/>
+      <w:r>
+        <w:rPr>
+          <w:rFonts w:cs="Times New Roman"/>
+          <w:color w:val="000000"/>
+          <w:szCs w:val="24"/>
+        </w:rPr>
+        <w:t xml:space="preserve"> B. &amp; </w:t>
+      </w:r>
+      <w:proofErr w:type="spellStart"/>
+      <w:r>
+        <w:rPr>
+          <w:rFonts w:cs="Times New Roman"/>
+          <w:color w:val="000000"/>
+          <w:szCs w:val="24"/>
+        </w:rPr>
+        <w:t>Dutoit</w:t>
+      </w:r>
+      <w:proofErr w:type="spellEnd"/>
+      <w:r>
+        <w:rPr>
+          <w:rFonts w:cs="Times New Roman"/>
+          <w:color w:val="000000"/>
+          <w:szCs w:val="24"/>
+        </w:rPr>
+        <w:t xml:space="preserve"> A.H.</w:t>
       </w:r>
       <w:r>
         <w:t xml:space="preserve"> (</w:t>
@@ -24597,6 +25307,7 @@
         <w:spacing w:before="240"/>
       </w:pPr>
       <w:r>
+        <w:lastRenderedPageBreak/>
         <w:t xml:space="preserve">“Firebase”, </w:t>
       </w:r>
       <w:r>
@@ -24611,8 +25322,8 @@
       </w:r>
     </w:p>
     <w:sectPr>
-      <w:footerReference w:type="default" r:id="rId14"/>
-      <w:footerReference w:type="first" r:id="rId15"/>
+      <w:footerReference w:type="default" r:id="rId15"/>
+      <w:footerReference w:type="first" r:id="rId16"/>
       <w:pgSz w:w="11906" w:h="16838"/>
       <w:pgMar w:top="1135" w:right="1417" w:bottom="1417" w:left="1417" w:header="708" w:footer="708" w:gutter="0"/>
       <w:pgNumType w:start="1"/>
@@ -33819,7 +34530,7 @@
 </file>
 
 <file path=customXml/itemProps1.xml><?xml version="1.0" encoding="utf-8"?>
-<ds:datastoreItem xmlns:ds="http://schemas.openxmlformats.org/officeDocument/2006/customXml" ds:itemID="{185DE542-9120-45D6-95EE-DD13DBD6BA1E}">
+<ds:datastoreItem xmlns:ds="http://schemas.openxmlformats.org/officeDocument/2006/customXml" ds:itemID="{073E00D2-439B-47E5-8857-5283A6F34325}">
   <ds:schemaRefs>
     <ds:schemaRef ds:uri="http://schemas.openxmlformats.org/officeDocument/2006/bibliography"/>
   </ds:schemaRefs>

</xml_diff>

<commit_message>
RAD of Photonest 1.0 Completed
* Non-functional requirements added.
</commit_message>
<xml_diff>
--- a/RAD/Photonest_RAD.docx
+++ b/RAD/Photonest_RAD.docx
@@ -409,10 +409,10 @@
             <v:path o:extrusionok="f" gradientshapeok="t" o:connecttype="rect"/>
             <o:lock v:ext="edit" aspectratio="t"/>
           </v:shapetype>
-          <v:shape id="_x0000_i1025" type="#_x0000_t75" style="width:168pt;height:63.75pt" o:ole="">
+          <v:shape id="_x0000_i1025" type="#_x0000_t75" style="width:168pt;height:64pt" o:ole="">
             <v:imagedata r:id="rId8" o:title=""/>
           </v:shape>
-          <o:OLEObject Type="Embed" ProgID="PBrush" ShapeID="_x0000_i1025" DrawAspect="Content" ObjectID="_1645195996" r:id="rId9"/>
+          <o:OLEObject Type="Embed" ProgID="PBrush" ShapeID="_x0000_i1025" DrawAspect="Content" ObjectID="_1645207859" r:id="rId9"/>
         </w:object>
       </w:r>
     </w:p>
@@ -1316,7 +1316,7 @@
             <w:rPr>
               <w:noProof/>
             </w:rPr>
-            <w:t>2</w:t>
+            <w:t>3</w:t>
           </w:r>
           <w:r>
             <w:rPr>
@@ -1536,7 +1536,7 @@
             <w:fldChar w:fldCharType="separate"/>
           </w:r>
           <w:r>
-            <w:t>3</w:t>
+            <w:t>4</w:t>
           </w:r>
           <w:r>
             <w:fldChar w:fldCharType="end"/>
@@ -1567,7 +1567,7 @@
             <w:fldChar w:fldCharType="separate"/>
           </w:r>
           <w:r>
-            <w:t>3</w:t>
+            <w:t>4</w:t>
           </w:r>
           <w:r>
             <w:fldChar w:fldCharType="end"/>
@@ -1641,7 +1641,7 @@
             <w:rPr>
               <w:noProof/>
             </w:rPr>
-            <w:t>3</w:t>
+            <w:t>4</w:t>
           </w:r>
           <w:r>
             <w:rPr>
@@ -1675,7 +1675,7 @@
             <w:fldChar w:fldCharType="separate"/>
           </w:r>
           <w:r>
-            <w:t>3</w:t>
+            <w:t>4</w:t>
           </w:r>
           <w:r>
             <w:fldChar w:fldCharType="end"/>
@@ -1706,7 +1706,7 @@
             <w:fldChar w:fldCharType="separate"/>
           </w:r>
           <w:r>
-            <w:t>11</w:t>
+            <w:t>12</w:t>
           </w:r>
           <w:r>
             <w:fldChar w:fldCharType="end"/>
@@ -1737,7 +1737,7 @@
             <w:fldChar w:fldCharType="separate"/>
           </w:r>
           <w:r>
-            <w:t>24</w:t>
+            <w:t>25</w:t>
           </w:r>
           <w:r>
             <w:fldChar w:fldCharType="end"/>
@@ -1842,7 +1842,7 @@
             <w:rPr>
               <w:noProof/>
             </w:rPr>
-            <w:t>25</w:t>
+            <w:t>26</w:t>
           </w:r>
           <w:r>
             <w:rPr>
@@ -1919,7 +1919,7 @@
             <w:rPr>
               <w:noProof/>
             </w:rPr>
-            <w:t>25</w:t>
+            <w:t>26</w:t>
           </w:r>
           <w:r>
             <w:rPr>
@@ -1939,6 +1939,8 @@
       <w:pPr>
         <w:pStyle w:val="Title"/>
       </w:pPr>
+      <w:bookmarkStart w:id="0" w:name="_GoBack"/>
+      <w:bookmarkEnd w:id="0"/>
     </w:p>
     <w:p/>
     <w:p>
@@ -1970,21 +1972,21 @@
       <w:pPr>
         <w:pStyle w:val="Heading1"/>
       </w:pPr>
-      <w:bookmarkStart w:id="0" w:name="_Toc34500455"/>
+      <w:bookmarkStart w:id="1" w:name="_Toc34500455"/>
       <w:r>
         <w:t>Introduction</w:t>
       </w:r>
-      <w:bookmarkEnd w:id="0"/>
+      <w:bookmarkEnd w:id="1"/>
     </w:p>
     <w:p>
       <w:pPr>
         <w:pStyle w:val="Heading2"/>
       </w:pPr>
-      <w:bookmarkStart w:id="1" w:name="_Toc34500456"/>
+      <w:bookmarkStart w:id="2" w:name="_Toc34500456"/>
       <w:r>
         <w:t>Purpose of the System</w:t>
       </w:r>
-      <w:bookmarkEnd w:id="1"/>
+      <w:bookmarkEnd w:id="2"/>
     </w:p>
     <w:p>
       <w:r>
@@ -2067,7 +2069,7 @@
       <w:pPr>
         <w:pStyle w:val="Heading2"/>
       </w:pPr>
-      <w:bookmarkStart w:id="2" w:name="_Toc34500457"/>
+      <w:bookmarkStart w:id="3" w:name="_Toc34500457"/>
       <w:r>
         <w:t xml:space="preserve">Scope of the </w:t>
       </w:r>
@@ -2077,7 +2079,7 @@
       <w:r>
         <w:t>ystem</w:t>
       </w:r>
-      <w:bookmarkEnd w:id="2"/>
+      <w:bookmarkEnd w:id="3"/>
     </w:p>
     <w:p>
       <w:proofErr w:type="spellStart"/>
@@ -2144,7 +2146,7 @@
       <w:pPr>
         <w:pStyle w:val="Heading2"/>
       </w:pPr>
-      <w:bookmarkStart w:id="3" w:name="_Toc34500458"/>
+      <w:bookmarkStart w:id="4" w:name="_Toc34500458"/>
       <w:r>
         <w:t xml:space="preserve">Objectives and </w:t>
       </w:r>
@@ -2166,7 +2168,7 @@
       <w:r>
         <w:t>roject</w:t>
       </w:r>
-      <w:bookmarkEnd w:id="3"/>
+      <w:bookmarkEnd w:id="4"/>
     </w:p>
     <w:p>
       <w:pPr>
@@ -2256,7 +2258,7 @@
       <w:pPr>
         <w:pStyle w:val="Heading2"/>
       </w:pPr>
-      <w:bookmarkStart w:id="4" w:name="_Toc34500459"/>
+      <w:bookmarkStart w:id="5" w:name="_Toc34500459"/>
       <w:r>
         <w:t xml:space="preserve">Definitions, </w:t>
       </w:r>
@@ -2272,7 +2274,7 @@
       <w:r>
         <w:t>bbreviations</w:t>
       </w:r>
-      <w:bookmarkEnd w:id="4"/>
+      <w:bookmarkEnd w:id="5"/>
     </w:p>
     <w:p>
       <w:r>
@@ -2329,11 +2331,11 @@
       <w:pPr>
         <w:pStyle w:val="Heading2"/>
       </w:pPr>
-      <w:bookmarkStart w:id="5" w:name="_Toc34500460"/>
+      <w:bookmarkStart w:id="6" w:name="_Toc34500460"/>
       <w:r>
         <w:t>Overview</w:t>
       </w:r>
-      <w:bookmarkEnd w:id="5"/>
+      <w:bookmarkEnd w:id="6"/>
     </w:p>
     <w:p>
       <w:r>
@@ -2374,7 +2376,7 @@
       <w:pPr>
         <w:pStyle w:val="Heading1"/>
       </w:pPr>
-      <w:bookmarkStart w:id="6" w:name="_Toc34500461"/>
+      <w:bookmarkStart w:id="7" w:name="_Toc34500461"/>
       <w:r>
         <w:lastRenderedPageBreak/>
         <w:t>Current S</w:t>
@@ -2382,7 +2384,7 @@
       <w:r>
         <w:t>ystem</w:t>
       </w:r>
-      <w:bookmarkEnd w:id="6"/>
+      <w:bookmarkEnd w:id="7"/>
     </w:p>
     <w:p>
       <w:proofErr w:type="spellStart"/>
@@ -2450,7 +2452,7 @@
       <w:pPr>
         <w:pStyle w:val="Heading1"/>
       </w:pPr>
-      <w:bookmarkStart w:id="7" w:name="_Toc34500462"/>
+      <w:bookmarkStart w:id="8" w:name="_Toc34500462"/>
       <w:r>
         <w:t xml:space="preserve">Proposed </w:t>
       </w:r>
@@ -2460,17 +2462,17 @@
       <w:r>
         <w:t>ystem</w:t>
       </w:r>
-      <w:bookmarkEnd w:id="7"/>
+      <w:bookmarkEnd w:id="8"/>
     </w:p>
     <w:p>
       <w:pPr>
         <w:pStyle w:val="Heading2"/>
       </w:pPr>
-      <w:bookmarkStart w:id="8" w:name="_Toc34500463"/>
+      <w:bookmarkStart w:id="9" w:name="_Toc34500463"/>
       <w:r>
         <w:t>Overview</w:t>
       </w:r>
-      <w:bookmarkEnd w:id="8"/>
+      <w:bookmarkEnd w:id="9"/>
     </w:p>
     <w:p>
       <w:pPr>
@@ -2491,7 +2493,7 @@
       <w:pPr>
         <w:pStyle w:val="Heading2"/>
       </w:pPr>
-      <w:bookmarkStart w:id="9" w:name="_Toc34500464"/>
+      <w:bookmarkStart w:id="10" w:name="_Toc34500464"/>
       <w:r>
         <w:t xml:space="preserve">Functional </w:t>
       </w:r>
@@ -2501,7 +2503,7 @@
       <w:r>
         <w:t>equirements</w:t>
       </w:r>
-      <w:bookmarkEnd w:id="9"/>
+      <w:bookmarkEnd w:id="10"/>
     </w:p>
     <w:p>
       <w:pPr>
@@ -2778,10 +2780,16 @@
     </w:p>
     <w:p>
       <w:pPr>
+        <w:ind w:left="284" w:firstLine="0"/>
+      </w:pPr>
+    </w:p>
+    <w:p>
+      <w:pPr>
         <w:pStyle w:val="Heading2"/>
       </w:pPr>
-      <w:bookmarkStart w:id="10" w:name="_Toc34500465"/>
-      <w:r>
+      <w:bookmarkStart w:id="11" w:name="_Toc34500465"/>
+      <w:r>
+        <w:lastRenderedPageBreak/>
         <w:t xml:space="preserve">Nonfunctional </w:t>
       </w:r>
       <w:r>
@@ -2790,122 +2798,483 @@
       <w:r>
         <w:t>equirements</w:t>
       </w:r>
-      <w:bookmarkEnd w:id="10"/>
-    </w:p>
-    <w:p>
-      <w:r>
-        <w:t xml:space="preserve">Describes user-level requirements that are not directly related to functionality. This includes usability, reliability, performance, supportability, implementation, </w:t>
-      </w:r>
-      <w:r>
-        <w:t>and interface</w:t>
-      </w:r>
-      <w:r>
-        <w:t>, operational, packaging, and legal requirements.</w:t>
-      </w:r>
+      <w:bookmarkEnd w:id="11"/>
     </w:p>
     <w:p>
       <w:pPr>
         <w:pStyle w:val="Heading3"/>
       </w:pPr>
-      <w:bookmarkStart w:id="11" w:name="_Toc34500466"/>
+      <w:bookmarkStart w:id="12" w:name="_Toc34500466"/>
+      <w:r>
+        <w:t>Usability</w:t>
+      </w:r>
+      <w:bookmarkEnd w:id="12"/>
+    </w:p>
+    <w:p>
+      <w:pPr>
+        <w:pStyle w:val="ListParagraph"/>
+        <w:numPr>
+          <w:ilvl w:val="0"/>
+          <w:numId w:val="51"/>
+        </w:numPr>
+      </w:pPr>
+      <w:r>
+        <w:t>The system should be easy to use by adult users.</w:t>
+      </w:r>
+    </w:p>
+    <w:p>
+      <w:pPr>
+        <w:pStyle w:val="ListParagraph"/>
+        <w:numPr>
+          <w:ilvl w:val="0"/>
+          <w:numId w:val="51"/>
+        </w:numPr>
+      </w:pPr>
+      <w:r>
+        <w:t xml:space="preserve">The </w:t>
+      </w:r>
+      <w:r>
+        <w:t xml:space="preserve">users </w:t>
+      </w:r>
+      <w:r>
+        <w:t>should be able to use</w:t>
+      </w:r>
+      <w:r>
+        <w:t xml:space="preserve"> the system </w:t>
+      </w:r>
+      <w:r>
+        <w:t>without any training.</w:t>
+      </w:r>
+    </w:p>
+    <w:p>
+      <w:pPr>
+        <w:pStyle w:val="ListParagraph"/>
+        <w:numPr>
+          <w:ilvl w:val="0"/>
+          <w:numId w:val="51"/>
+        </w:numPr>
+      </w:pPr>
+      <w:r>
+        <w:t>The system should be easy to navigate and understand such that a user should be able to successfully complete their profile within 10 minutes on their first time.</w:t>
+      </w:r>
+    </w:p>
+    <w:p>
+      <w:pPr>
+        <w:pStyle w:val="ListParagraph"/>
+        <w:numPr>
+          <w:ilvl w:val="0"/>
+          <w:numId w:val="51"/>
+        </w:numPr>
+      </w:pPr>
+      <w:r>
+        <w:t>Users with poor English skills should be able to use the system.</w:t>
+      </w:r>
+    </w:p>
+    <w:p>
+      <w:pPr>
+        <w:pStyle w:val="ListParagraph"/>
+        <w:numPr>
+          <w:ilvl w:val="0"/>
+          <w:numId w:val="51"/>
+        </w:numPr>
+      </w:pPr>
+      <w:r>
+        <w:t>The users should be able to reach their profiles with one click.</w:t>
+      </w:r>
+    </w:p>
+    <w:p>
+      <w:pPr>
+        <w:pStyle w:val="Heading3"/>
+      </w:pPr>
+      <w:bookmarkStart w:id="13" w:name="_Toc34500467"/>
+      <w:r>
+        <w:t>Reliability</w:t>
+      </w:r>
+      <w:bookmarkEnd w:id="13"/>
+    </w:p>
+    <w:p>
+      <w:pPr>
+        <w:pStyle w:val="ListParagraph"/>
+        <w:numPr>
+          <w:ilvl w:val="0"/>
+          <w:numId w:val="51"/>
+        </w:numPr>
+      </w:pPr>
+      <w:r>
+        <w:t>The system should be able to prevent restarting on failures 85% of the time.</w:t>
+      </w:r>
+    </w:p>
+    <w:p>
+      <w:pPr>
+        <w:pStyle w:val="ListParagraph"/>
+        <w:numPr>
+          <w:ilvl w:val="0"/>
+          <w:numId w:val="51"/>
+        </w:numPr>
+      </w:pPr>
+      <w:r>
+        <w:t xml:space="preserve">When the system fails to share a post, the user should be able to retry sharing </w:t>
+      </w:r>
+      <w:r>
+        <w:t xml:space="preserve">it </w:t>
+      </w:r>
+      <w:r>
+        <w:t>without creating a new post.</w:t>
+      </w:r>
+    </w:p>
+    <w:p>
+      <w:pPr>
+        <w:pStyle w:val="ListParagraph"/>
+        <w:numPr>
+          <w:ilvl w:val="0"/>
+          <w:numId w:val="51"/>
+        </w:numPr>
+      </w:pPr>
+      <w:r>
+        <w:t>The system should be able to back-up all data automatically every</w:t>
+      </w:r>
+      <w:r>
+        <w:t xml:space="preserve"> day.</w:t>
+      </w:r>
+    </w:p>
+    <w:p>
+      <w:pPr>
+        <w:pStyle w:val="Heading3"/>
+      </w:pPr>
+      <w:bookmarkStart w:id="14" w:name="_Toc34500468"/>
+      <w:r>
+        <w:t>Performance</w:t>
+      </w:r>
+      <w:bookmarkEnd w:id="14"/>
+    </w:p>
+    <w:p>
+      <w:pPr>
+        <w:pStyle w:val="ListParagraph"/>
+        <w:numPr>
+          <w:ilvl w:val="0"/>
+          <w:numId w:val="51"/>
+        </w:numPr>
+      </w:pPr>
+      <w:r>
+        <w:t>The system should be able to create a new user profile within 3 seconds.</w:t>
+      </w:r>
+    </w:p>
+    <w:p>
+      <w:pPr>
+        <w:pStyle w:val="ListParagraph"/>
+        <w:numPr>
+          <w:ilvl w:val="0"/>
+          <w:numId w:val="51"/>
+        </w:numPr>
+      </w:pPr>
+      <w:r>
+        <w:t>The feed page load time of the system should be no more than 6 seconds.</w:t>
+      </w:r>
+    </w:p>
+    <w:p>
+      <w:pPr>
+        <w:pStyle w:val="ListParagraph"/>
+        <w:numPr>
+          <w:ilvl w:val="0"/>
+          <w:numId w:val="51"/>
+        </w:numPr>
+      </w:pPr>
+      <w:r>
+        <w:t>The system should be available 95% of the time.</w:t>
+      </w:r>
+    </w:p>
+    <w:p>
+      <w:pPr>
+        <w:pStyle w:val="ListParagraph"/>
+        <w:numPr>
+          <w:ilvl w:val="0"/>
+          <w:numId w:val="51"/>
+        </w:numPr>
+      </w:pPr>
+      <w:r>
+        <w:t>The system should log in a user within 10 seconds.</w:t>
+      </w:r>
+    </w:p>
+    <w:p>
+      <w:pPr>
+        <w:pStyle w:val="ListParagraph"/>
+        <w:numPr>
+          <w:ilvl w:val="0"/>
+          <w:numId w:val="51"/>
+        </w:numPr>
+      </w:pPr>
+      <w:r>
+        <w:t>The system should not lose any user data.</w:t>
+      </w:r>
+    </w:p>
+    <w:p>
+      <w:pPr>
+        <w:pStyle w:val="Heading3"/>
+      </w:pPr>
+      <w:bookmarkStart w:id="15" w:name="_Toc34500469"/>
+      <w:r>
+        <w:t>Supportability</w:t>
+      </w:r>
+      <w:bookmarkEnd w:id="15"/>
+    </w:p>
+    <w:p>
+      <w:pPr>
+        <w:pStyle w:val="ListParagraph"/>
+        <w:numPr>
+          <w:ilvl w:val="0"/>
+          <w:numId w:val="51"/>
+        </w:numPr>
+      </w:pPr>
+      <w:r>
+        <w:t xml:space="preserve">The system </w:t>
+      </w:r>
+      <w:r>
+        <w:t>should</w:t>
+      </w:r>
+      <w:r>
+        <w:t xml:space="preserve"> support the English language.</w:t>
+      </w:r>
+    </w:p>
+    <w:p>
+      <w:pPr>
+        <w:pStyle w:val="ListParagraph"/>
+        <w:numPr>
+          <w:ilvl w:val="0"/>
+          <w:numId w:val="51"/>
+        </w:numPr>
+      </w:pPr>
+      <w:r>
+        <w:t xml:space="preserve">The system </w:t>
+      </w:r>
+      <w:r>
+        <w:t xml:space="preserve">should </w:t>
+      </w:r>
+      <w:r>
+        <w:t>be able to support 5%</w:t>
+      </w:r>
+      <w:r>
+        <w:t xml:space="preserve"> of</w:t>
+      </w:r>
+      <w:r>
+        <w:t xml:space="preserve"> concurrent usage without failing to satisfy the performance requirements.</w:t>
+      </w:r>
+    </w:p>
+    <w:p>
+      <w:pPr>
+        <w:pStyle w:val="ListParagraph"/>
+        <w:numPr>
+          <w:ilvl w:val="0"/>
+          <w:numId w:val="51"/>
+        </w:numPr>
+      </w:pPr>
+      <w:r>
+        <w:t>The database of the system should be able to support 15% of growth without losing any performance.</w:t>
+      </w:r>
+    </w:p>
+    <w:p>
+      <w:pPr>
+        <w:pStyle w:val="Heading3"/>
+      </w:pPr>
+      <w:bookmarkStart w:id="16" w:name="_Toc34500470"/>
+      <w:r>
+        <w:t>Implementation</w:t>
+      </w:r>
+      <w:bookmarkEnd w:id="16"/>
+    </w:p>
+    <w:p>
+      <w:pPr>
+        <w:pStyle w:val="ListParagraph"/>
+        <w:numPr>
+          <w:ilvl w:val="0"/>
+          <w:numId w:val="51"/>
+        </w:numPr>
+      </w:pPr>
+      <w:r>
+        <w:t xml:space="preserve">The system should run </w:t>
+      </w:r>
+      <w:r>
+        <w:t>on at least 8</w:t>
+      </w:r>
+      <w:r>
+        <w:t>7</w:t>
+      </w:r>
+      <w:r>
+        <w:t>%</w:t>
+      </w:r>
+      <w:r>
+        <w:t xml:space="preserve"> </w:t>
+      </w:r>
+      <w:r>
+        <w:t xml:space="preserve">of </w:t>
+      </w:r>
+      <w:r>
+        <w:t>Android device</w:t>
+      </w:r>
+      <w:r>
+        <w:t>s</w:t>
+      </w:r>
+      <w:r>
+        <w:t>.</w:t>
+      </w:r>
+    </w:p>
+    <w:p>
+      <w:pPr>
+        <w:pStyle w:val="ListParagraph"/>
+        <w:numPr>
+          <w:ilvl w:val="0"/>
+          <w:numId w:val="51"/>
+        </w:numPr>
+      </w:pPr>
+      <w:r>
+        <w:t>The system should use Firebase Realtime Database as its database.</w:t>
+      </w:r>
+    </w:p>
+    <w:p>
+      <w:pPr>
+        <w:pStyle w:val="ListParagraph"/>
+        <w:numPr>
+          <w:ilvl w:val="0"/>
+          <w:numId w:val="51"/>
+        </w:numPr>
+      </w:pPr>
+      <w:r>
+        <w:t>The system should be written in Android Studio.</w:t>
+      </w:r>
+    </w:p>
+    <w:p>
+      <w:pPr>
+        <w:pStyle w:val="Heading3"/>
+      </w:pPr>
+      <w:bookmarkStart w:id="17" w:name="_Toc34500471"/>
+      <w:r>
+        <w:t>Interface</w:t>
+      </w:r>
+      <w:bookmarkEnd w:id="17"/>
+    </w:p>
+    <w:p>
+      <w:pPr>
+        <w:pStyle w:val="ListParagraph"/>
+        <w:numPr>
+          <w:ilvl w:val="0"/>
+          <w:numId w:val="51"/>
+        </w:numPr>
+      </w:pPr>
+      <w:r>
+        <w:t>The buttons should change color upon clicking.</w:t>
+      </w:r>
+    </w:p>
+    <w:p>
+      <w:pPr>
+        <w:pStyle w:val="ListParagraph"/>
+        <w:numPr>
+          <w:ilvl w:val="0"/>
+          <w:numId w:val="51"/>
+        </w:numPr>
+      </w:pPr>
+      <w:r>
+        <w:t>The system complies with the software interfaces defined by Android 5.0 API Lollipop.</w:t>
+      </w:r>
+    </w:p>
+    <w:p>
+      <w:pPr>
+        <w:pStyle w:val="ListParagraph"/>
+        <w:numPr>
+          <w:ilvl w:val="0"/>
+          <w:numId w:val="51"/>
+        </w:numPr>
+      </w:pPr>
+      <w:r>
+        <w:t xml:space="preserve">The </w:t>
+      </w:r>
+      <w:r>
+        <w:t>system should have a profile</w:t>
+      </w:r>
+      <w:r>
+        <w:t>, search, add</w:t>
+      </w:r>
+      <w:r>
+        <w:t>, feed</w:t>
+      </w:r>
+      <w:r>
+        <w:t xml:space="preserve"> and notification</w:t>
+      </w:r>
+      <w:r>
+        <w:t xml:space="preserve"> button on every page</w:t>
+      </w:r>
+      <w:r>
+        <w:t xml:space="preserve"> as a navigation bar</w:t>
+      </w:r>
+      <w:r>
+        <w:t>.</w:t>
+      </w:r>
+    </w:p>
+    <w:p>
+      <w:pPr>
+        <w:pStyle w:val="Heading3"/>
+      </w:pPr>
+      <w:bookmarkStart w:id="18" w:name="_Toc34500472"/>
       <w:r>
         <w:lastRenderedPageBreak/>
-        <w:t>Usability</w:t>
-      </w:r>
-      <w:bookmarkEnd w:id="11"/>
+        <w:t>Packaging</w:t>
+      </w:r>
+      <w:bookmarkEnd w:id="18"/>
+    </w:p>
+    <w:p>
+      <w:pPr>
+        <w:pStyle w:val="ListParagraph"/>
+        <w:numPr>
+          <w:ilvl w:val="0"/>
+          <w:numId w:val="51"/>
+        </w:numPr>
+      </w:pPr>
+      <w:r>
+        <w:t>The system should have an APK as an installation package.</w:t>
+      </w:r>
     </w:p>
     <w:p>
       <w:pPr>
         <w:pStyle w:val="Heading3"/>
       </w:pPr>
-      <w:bookmarkStart w:id="12" w:name="_Toc34500467"/>
-      <w:r>
-        <w:t>Reliability</w:t>
-      </w:r>
-      <w:bookmarkEnd w:id="12"/>
+      <w:bookmarkStart w:id="19" w:name="_Toc34500473"/>
+      <w:r>
+        <w:t>Legal</w:t>
+      </w:r>
+      <w:bookmarkEnd w:id="19"/>
+    </w:p>
+    <w:p>
+      <w:pPr>
+        <w:pStyle w:val="ListParagraph"/>
+        <w:numPr>
+          <w:ilvl w:val="0"/>
+          <w:numId w:val="51"/>
+        </w:numPr>
+      </w:pPr>
+      <w:r>
+        <w:t>The system should be licensed as freeware.</w:t>
+      </w:r>
+    </w:p>
+    <w:p>
+      <w:pPr>
+        <w:pStyle w:val="Heading2"/>
+      </w:pPr>
+      <w:bookmarkStart w:id="20" w:name="_Toc34500474"/>
+      <w:r>
+        <w:t>System M</w:t>
+      </w:r>
+      <w:r>
+        <w:t>odels</w:t>
+      </w:r>
+      <w:bookmarkEnd w:id="20"/>
     </w:p>
     <w:p>
       <w:pPr>
         <w:pStyle w:val="Heading3"/>
       </w:pPr>
-      <w:bookmarkStart w:id="13" w:name="_Toc34500468"/>
-      <w:r>
-        <w:t>Performance</w:t>
-      </w:r>
-      <w:bookmarkEnd w:id="13"/>
-    </w:p>
-    <w:p>
-      <w:pPr>
-        <w:pStyle w:val="Heading3"/>
-      </w:pPr>
-      <w:bookmarkStart w:id="14" w:name="_Toc34500469"/>
-      <w:r>
-        <w:t>Supportability</w:t>
-      </w:r>
-      <w:bookmarkEnd w:id="14"/>
-    </w:p>
-    <w:p>
-      <w:pPr>
-        <w:pStyle w:val="Heading3"/>
-      </w:pPr>
-      <w:bookmarkStart w:id="15" w:name="_Toc34500470"/>
-      <w:r>
-        <w:t>Implementation</w:t>
-      </w:r>
-      <w:bookmarkEnd w:id="15"/>
-    </w:p>
-    <w:p>
-      <w:pPr>
-        <w:pStyle w:val="Heading3"/>
-      </w:pPr>
-      <w:bookmarkStart w:id="16" w:name="_Toc34500471"/>
-      <w:r>
-        <w:t>Interface</w:t>
-      </w:r>
-      <w:bookmarkEnd w:id="16"/>
-    </w:p>
-    <w:p>
-      <w:pPr>
-        <w:pStyle w:val="Heading3"/>
-      </w:pPr>
-      <w:bookmarkStart w:id="17" w:name="_Toc34500472"/>
-      <w:r>
-        <w:t>Packaging</w:t>
-      </w:r>
-      <w:bookmarkEnd w:id="17"/>
-    </w:p>
-    <w:p>
-      <w:pPr>
-        <w:pStyle w:val="Heading3"/>
-      </w:pPr>
-      <w:bookmarkStart w:id="18" w:name="_Toc34500473"/>
-      <w:r>
-        <w:t>Legal</w:t>
-      </w:r>
-      <w:bookmarkEnd w:id="18"/>
-    </w:p>
-    <w:p>
-      <w:pPr>
-        <w:pStyle w:val="Heading2"/>
-      </w:pPr>
-      <w:bookmarkStart w:id="19" w:name="_Toc34500474"/>
-      <w:r>
-        <w:t>System M</w:t>
-      </w:r>
-      <w:r>
-        <w:t>odels</w:t>
-      </w:r>
-      <w:bookmarkEnd w:id="19"/>
-    </w:p>
-    <w:p>
-      <w:pPr>
-        <w:pStyle w:val="Heading3"/>
-      </w:pPr>
-      <w:bookmarkStart w:id="20" w:name="_Toc34500475"/>
+      <w:bookmarkStart w:id="21" w:name="_Toc34500475"/>
       <w:r>
         <w:t>Scenarios</w:t>
       </w:r>
-      <w:bookmarkEnd w:id="20"/>
+      <w:bookmarkEnd w:id="21"/>
     </w:p>
     <w:p>
       <w:pPr>
@@ -3197,9 +3566,6 @@
         </w:rPr>
       </w:pPr>
       <w:r>
-        <w:br/>
-      </w:r>
-      <w:r>
         <w:rPr>
           <w:b/>
         </w:rPr>
@@ -3423,15 +3789,7 @@
           <w:rFonts w:cs="Times New Roman"/>
           <w:szCs w:val="24"/>
         </w:rPr>
-        <w:t xml:space="preserve"> like the </w:t>
-      </w:r>
-      <w:r>
-        <w:rPr>
-          <w:rFonts w:cs="Times New Roman"/>
-          <w:szCs w:val="24"/>
-        </w:rPr>
-        <w:lastRenderedPageBreak/>
-        <w:t>rest of them. He accepts</w:t>
+        <w:t xml:space="preserve"> like the rest of them. He accepts</w:t>
       </w:r>
       <w:r>
         <w:rPr>
@@ -3548,16 +3906,7 @@
           <w:rFonts w:cs="Times New Roman"/>
           <w:szCs w:val="24"/>
         </w:rPr>
-        <w:t xml:space="preserve"> he decides on a username and enters it too. Finally, he enters a </w:t>
-      </w:r>
-      <w:bookmarkStart w:id="21" w:name="_GoBack"/>
-      <w:bookmarkEnd w:id="21"/>
-      <w:r>
-        <w:rPr>
-          <w:rFonts w:cs="Times New Roman"/>
-          <w:szCs w:val="24"/>
-        </w:rPr>
-        <w:t>password and submits the form.</w:t>
+        <w:t xml:space="preserve"> he decides on a username and enters it too. Finally, he enters a password and submits the form.</w:t>
       </w:r>
     </w:p>
     <w:p>
@@ -3656,9 +4005,6 @@
           <v:rect id="_x0000_i1033" style="width:0;height:1.5pt" o:hrstd="t" o:hr="t" fillcolor="#a0a0a0" stroked="f"/>
         </w:pict>
       </w:r>
-      <w:r>
-        <w:t xml:space="preserve"> </w:t>
-      </w:r>
     </w:p>
     <w:p>
       <w:pPr>
@@ -4019,9 +4365,6 @@
           <v:rect id="_x0000_i1037" style="width:0;height:1.5pt" o:hrstd="t" o:hr="t" fillcolor="#a0a0a0" stroked="f"/>
         </w:pict>
       </w:r>
-      <w:r>
-        <w:t xml:space="preserve"> </w:t>
-      </w:r>
     </w:p>
     <w:p>
       <w:pPr>
@@ -4262,15 +4605,7 @@
           <w:rFonts w:cs="Times New Roman"/>
           <w:szCs w:val="24"/>
         </w:rPr>
-        <w:t xml:space="preserve"> She heads to application and </w:t>
-      </w:r>
-      <w:r>
-        <w:rPr>
-          <w:rFonts w:cs="Times New Roman"/>
-          <w:szCs w:val="24"/>
-        </w:rPr>
-        <w:lastRenderedPageBreak/>
-        <w:t>tries to login but fails several times.</w:t>
+        <w:t xml:space="preserve"> She heads to application and tries to login but fails several times.</w:t>
       </w:r>
       <w:r>
         <w:rPr>
@@ -4404,6 +4739,7 @@
           <w:iCs/>
           <w:szCs w:val="24"/>
         </w:rPr>
+        <w:lastRenderedPageBreak/>
         <w:t>Laura enters a new password and confirms it</w:t>
       </w:r>
       <w:r>
@@ -4451,17 +4787,6 @@
       <w:r>
         <w:t xml:space="preserve"> </w:t>
       </w:r>
-    </w:p>
-    <w:p>
-      <w:pPr>
-        <w:ind w:firstLine="0"/>
-        <w:rPr>
-          <w:rFonts w:cs="Times New Roman"/>
-          <w:i/>
-          <w:iCs/>
-          <w:szCs w:val="24"/>
-        </w:rPr>
-      </w:pPr>
       <w:r>
         <w:rPr>
           <w:b/>
@@ -4790,17 +5115,6 @@
       <w:r>
         <w:t xml:space="preserve"> </w:t>
       </w:r>
-    </w:p>
-    <w:p>
-      <w:pPr>
-        <w:ind w:firstLine="0"/>
-        <w:rPr>
-          <w:rFonts w:cs="Times New Roman"/>
-          <w:i/>
-          <w:iCs/>
-          <w:szCs w:val="24"/>
-        </w:rPr>
-      </w:pPr>
       <w:r>
         <w:rPr>
           <w:b/>
@@ -5164,14 +5478,14 @@
           <w:rFonts w:cs="Times New Roman"/>
           <w:szCs w:val="24"/>
         </w:rPr>
-        <w:t>enjoy</w:t>
-      </w:r>
-      <w:r>
-        <w:rPr>
-          <w:rFonts w:cs="Times New Roman"/>
-          <w:szCs w:val="24"/>
-        </w:rPr>
-        <w:t>s the overall look of his post and shares it.</w:t>
+        <w:t>likes the look of</w:t>
+      </w:r>
+      <w:r>
+        <w:rPr>
+          <w:rFonts w:cs="Times New Roman"/>
+          <w:szCs w:val="24"/>
+        </w:rPr>
+        <w:t xml:space="preserve"> his post and shares it.</w:t>
       </w:r>
     </w:p>
     <w:p>
@@ -5180,23 +5494,23 @@
       </w:pPr>
       <w:r>
         <w:pict w14:anchorId="38DAB5C5">
-          <v:rect id="_x0000_i1049" style="width:0;height:1.5pt" o:hrstd="t" o:hr="t" fillcolor="#a0a0a0" stroked="f"/>
+          <v:rect id="_x0000_i1227" style="width:0;height:1.5pt" o:hrstd="t" o:hr="t" fillcolor="#a0a0a0" stroked="f"/>
         </w:pict>
       </w:r>
-      <w:r>
+    </w:p>
+    <w:p>
+      <w:pPr>
+        <w:ind w:firstLine="0"/>
+      </w:pPr>
+    </w:p>
+    <w:p>
+      <w:pPr>
+        <w:ind w:firstLine="0"/>
+      </w:pPr>
+      <w:r>
+        <w:lastRenderedPageBreak/>
         <w:t xml:space="preserve"> </w:t>
       </w:r>
-    </w:p>
-    <w:p>
-      <w:pPr>
-        <w:ind w:firstLine="0"/>
-        <w:rPr>
-          <w:rFonts w:cs="Times New Roman"/>
-          <w:i/>
-          <w:iCs/>
-          <w:szCs w:val="24"/>
-        </w:rPr>
-      </w:pPr>
       <w:r>
         <w:rPr>
           <w:b/>
@@ -5522,17 +5836,6 @@
       <w:r>
         <w:t xml:space="preserve"> </w:t>
       </w:r>
-    </w:p>
-    <w:p>
-      <w:pPr>
-        <w:ind w:firstLine="0"/>
-        <w:rPr>
-          <w:rFonts w:cs="Times New Roman"/>
-          <w:i/>
-          <w:iCs/>
-          <w:szCs w:val="24"/>
-        </w:rPr>
-      </w:pPr>
       <w:r>
         <w:rPr>
           <w:b/>
@@ -5788,7 +6091,6 @@
         <w:ind w:firstLine="0"/>
       </w:pPr>
       <w:r>
-        <w:lastRenderedPageBreak/>
         <w:pict w14:anchorId="776F6905">
           <v:rect id="_x0000_i1057" style="width:0;height:1.5pt" o:hrstd="t" o:hr="t" fillcolor="#a0a0a0" stroked="f"/>
         </w:pict>
@@ -5796,17 +6098,6 @@
       <w:r>
         <w:t xml:space="preserve"> </w:t>
       </w:r>
-    </w:p>
-    <w:p>
-      <w:pPr>
-        <w:ind w:firstLine="0"/>
-        <w:rPr>
-          <w:rFonts w:cs="Times New Roman"/>
-          <w:i/>
-          <w:iCs/>
-          <w:szCs w:val="24"/>
-        </w:rPr>
-      </w:pPr>
       <w:r>
         <w:rPr>
           <w:b/>
@@ -6000,6 +6291,7 @@
           <w:rFonts w:cs="Times New Roman"/>
           <w:szCs w:val="24"/>
         </w:rPr>
+        <w:lastRenderedPageBreak/>
         <w:t xml:space="preserve">Dennis got </w:t>
       </w:r>
       <w:r>
@@ -6193,17 +6485,6 @@
       <w:r>
         <w:t xml:space="preserve"> </w:t>
       </w:r>
-    </w:p>
-    <w:p>
-      <w:pPr>
-        <w:ind w:firstLine="0"/>
-        <w:rPr>
-          <w:rFonts w:cs="Times New Roman"/>
-          <w:i/>
-          <w:iCs/>
-          <w:szCs w:val="24"/>
-        </w:rPr>
-      </w:pPr>
       <w:r>
         <w:rPr>
           <w:b/>
@@ -6503,17 +6784,6 @@
       <w:r>
         <w:t xml:space="preserve"> </w:t>
       </w:r>
-    </w:p>
-    <w:p>
-      <w:pPr>
-        <w:ind w:firstLine="0"/>
-        <w:rPr>
-          <w:rFonts w:cs="Times New Roman"/>
-          <w:i/>
-          <w:iCs/>
-          <w:szCs w:val="24"/>
-        </w:rPr>
-      </w:pPr>
       <w:r>
         <w:rPr>
           <w:b/>
@@ -6550,7 +6820,6 @@
           <w:iCs/>
           <w:szCs w:val="24"/>
         </w:rPr>
-        <w:lastRenderedPageBreak/>
         <w:t>Scenario</w:t>
       </w:r>
       <w:r>
@@ -6769,6 +7038,7 @@
           <w:rFonts w:cs="Times New Roman"/>
           <w:szCs w:val="24"/>
         </w:rPr>
+        <w:lastRenderedPageBreak/>
         <w:t>Karen reads the warning that asks if she is sure about deleting her post and confirms it</w:t>
       </w:r>
       <w:r>
@@ -6798,17 +7068,6 @@
       <w:r>
         <w:t xml:space="preserve"> </w:t>
       </w:r>
-    </w:p>
-    <w:p>
-      <w:pPr>
-        <w:ind w:firstLine="0"/>
-        <w:rPr>
-          <w:rFonts w:cs="Times New Roman"/>
-          <w:i/>
-          <w:iCs/>
-          <w:szCs w:val="24"/>
-        </w:rPr>
-      </w:pPr>
       <w:r>
         <w:rPr>
           <w:b/>
@@ -7148,17 +7407,6 @@
       <w:r>
         <w:t xml:space="preserve"> </w:t>
       </w:r>
-    </w:p>
-    <w:p>
-      <w:pPr>
-        <w:ind w:firstLine="0"/>
-        <w:rPr>
-          <w:rFonts w:cs="Times New Roman"/>
-          <w:i/>
-          <w:iCs/>
-          <w:szCs w:val="24"/>
-        </w:rPr>
-      </w:pPr>
       <w:r>
         <w:rPr>
           <w:b/>
@@ -7352,7 +7600,6 @@
           <w:rFonts w:cs="Times New Roman"/>
           <w:szCs w:val="24"/>
         </w:rPr>
-        <w:lastRenderedPageBreak/>
         <w:t>Bob remembers the full name of his childhood crush</w:t>
       </w:r>
       <w:r>
@@ -7456,9 +7703,6 @@
           <v:rect id="_x0000_i1077" style="width:0;height:1.5pt" o:hrstd="t" o:hr="t" fillcolor="#a0a0a0" stroked="f"/>
         </w:pict>
       </w:r>
-      <w:r>
-        <w:t xml:space="preserve"> </w:t>
-      </w:r>
     </w:p>
     <w:p>
       <w:pPr>
@@ -7558,6 +7802,7 @@
           <w:iCs/>
           <w:szCs w:val="24"/>
         </w:rPr>
+        <w:lastRenderedPageBreak/>
         <w:t>Participating</w:t>
       </w:r>
       <w:r>
@@ -7781,17 +8026,6 @@
       <w:r>
         <w:t xml:space="preserve"> </w:t>
       </w:r>
-    </w:p>
-    <w:p>
-      <w:pPr>
-        <w:ind w:firstLine="0"/>
-        <w:rPr>
-          <w:rFonts w:cs="Times New Roman"/>
-          <w:i/>
-          <w:iCs/>
-          <w:szCs w:val="24"/>
-        </w:rPr>
-      </w:pPr>
       <w:r>
         <w:rPr>
           <w:b/>
@@ -8060,9 +8294,8 @@
         <w:ind w:firstLine="0"/>
       </w:pPr>
       <w:r>
-        <w:lastRenderedPageBreak/>
         <w:pict w14:anchorId="3B160E5E">
-          <v:rect id="_x0000_i1085" style="width:0;height:1.5pt" o:hrstd="t" o:hr="t" fillcolor="#a0a0a0" stroked="f"/>
+          <v:rect id="_x0000_i1272" style="width:0;height:1.5pt" o:bullet="t" o:hrstd="t" o:hr="t" fillcolor="#a0a0a0" stroked="f"/>
         </w:pict>
       </w:r>
       <w:r>
@@ -8072,12 +8305,6 @@
     <w:p>
       <w:pPr>
         <w:ind w:firstLine="0"/>
-        <w:rPr>
-          <w:rFonts w:cs="Times New Roman"/>
-          <w:i/>
-          <w:iCs/>
-          <w:szCs w:val="24"/>
-        </w:rPr>
       </w:pPr>
       <w:r>
         <w:rPr>
@@ -8096,7 +8323,7 @@
       </w:r>
       <w:r>
         <w:pict w14:anchorId="2010563A">
-          <v:rect id="_x0000_i1086" style="width:0;height:1.5pt" o:hralign="center" o:hrstd="t" o:hr="t" fillcolor="#a0a0a0" stroked="f"/>
+          <v:rect id="_x0000_i1273" style="width:0;height:1.5pt" o:hralign="center" o:hrstd="t" o:hr="t" fillcolor="#a0a0a0" stroked="f"/>
         </w:pict>
       </w:r>
       <w:r>
@@ -8157,7 +8384,7 @@
       <w:proofErr w:type="spellEnd"/>
       <w:r>
         <w:pict w14:anchorId="2DC8B3A2">
-          <v:rect id="_x0000_i1087" style="width:0;height:1.5pt" o:hrstd="t" o:hr="t" fillcolor="#a0a0a0" stroked="f"/>
+          <v:rect id="_x0000_i1274" style="width:0;height:1.5pt" o:hrstd="t" o:hr="t" fillcolor="#a0a0a0" stroked="f"/>
         </w:pict>
       </w:r>
       <w:r>
@@ -8241,7 +8468,7 @@
       </w:r>
       <w:r>
         <w:pict w14:anchorId="07A0090C">
-          <v:rect id="_x0000_i1088" style="width:0;height:1.5pt" o:hrstd="t" o:hr="t" fillcolor="#a0a0a0" stroked="f"/>
+          <v:rect id="_x0000_i1275" style="width:0;height:1.5pt" o:hrstd="t" o:hr="t" fillcolor="#a0a0a0" stroked="f"/>
         </w:pict>
       </w:r>
       <w:r>
@@ -8333,6 +8560,7 @@
           <w:rFonts w:cs="Times New Roman"/>
           <w:szCs w:val="24"/>
         </w:rPr>
+        <w:lastRenderedPageBreak/>
         <w:t>John writes a short text to wish a happy birthday to his classmate and sends his comment</w:t>
       </w:r>
       <w:r>
@@ -8355,17 +8583,6 @@
       <w:r>
         <w:t xml:space="preserve"> </w:t>
       </w:r>
-    </w:p>
-    <w:p>
-      <w:pPr>
-        <w:ind w:firstLine="0"/>
-        <w:rPr>
-          <w:rFonts w:cs="Times New Roman"/>
-          <w:i/>
-          <w:iCs/>
-          <w:szCs w:val="24"/>
-        </w:rPr>
-      </w:pPr>
       <w:r>
         <w:rPr>
           <w:b/>
@@ -8845,7 +9062,6 @@
           <w:iCs/>
           <w:szCs w:val="24"/>
         </w:rPr>
-        <w:lastRenderedPageBreak/>
         <w:t>actors</w:t>
       </w:r>
       <w:r>
@@ -8987,6 +9203,7 @@
       </w:pPr>
       <w:bookmarkStart w:id="22" w:name="_Toc34500476"/>
       <w:r>
+        <w:lastRenderedPageBreak/>
         <w:t>Use case descriptions</w:t>
       </w:r>
       <w:bookmarkEnd w:id="22"/>
@@ -9860,7 +10077,6 @@
         <w:rPr>
           <w:b/>
         </w:rPr>
-        <w:lastRenderedPageBreak/>
         <w:t>2)</w:t>
       </w:r>
       <w:r>
@@ -10158,6 +10374,7 @@
           <w:rFonts w:cs="Times New Roman"/>
           <w:szCs w:val="24"/>
         </w:rPr>
+        <w:lastRenderedPageBreak/>
         <w:t>The</w:t>
       </w:r>
       <w:r>
@@ -10958,7 +11175,6 @@
           <w:iCs/>
           <w:szCs w:val="24"/>
         </w:rPr>
-        <w:lastRenderedPageBreak/>
         <w:t>Participating</w:t>
       </w:r>
       <w:r>
@@ -11296,6 +11512,7 @@
           <w:rFonts w:cs="Times New Roman"/>
           <w:szCs w:val="24"/>
         </w:rPr>
+        <w:lastRenderedPageBreak/>
         <w:t xml:space="preserve">  </w:t>
       </w:r>
       <w:r>
@@ -12144,7 +12361,6 @@
           <w:color w:val="000000"/>
           <w:szCs w:val="24"/>
         </w:rPr>
-        <w:lastRenderedPageBreak/>
         <w:t xml:space="preserve">5.  </w:t>
       </w:r>
       <w:r>
@@ -12517,6 +12733,7 @@
         </w:rPr>
       </w:pPr>
       <w:r>
+        <w:lastRenderedPageBreak/>
         <w:pict w14:anchorId="73441C4B">
           <v:rect id="_x0000_i1122" style="width:0;height:1.5pt" o:hrstd="t" o:hr="t" fillcolor="#a0a0a0" stroked="f"/>
         </w:pict>
@@ -13356,7 +13573,6 @@
           <w:iCs/>
           <w:szCs w:val="24"/>
         </w:rPr>
-        <w:lastRenderedPageBreak/>
         <w:t>Exit conditions</w:t>
       </w:r>
       <w:r>
@@ -13551,16 +13767,41 @@
       <w:pPr>
         <w:ind w:firstLine="0"/>
         <w:rPr>
-          <w:rFonts w:cs="Times New Roman"/>
-          <w:b/>
-          <w:bCs/>
-          <w:szCs w:val="24"/>
-        </w:rPr>
-      </w:pPr>
-      <w:r>
-        <w:rPr>
-          <w:b/>
-        </w:rPr>
+          <w:b/>
+        </w:rPr>
+      </w:pPr>
+    </w:p>
+    <w:p>
+      <w:pPr>
+        <w:ind w:firstLine="0"/>
+        <w:rPr>
+          <w:b/>
+        </w:rPr>
+      </w:pPr>
+    </w:p>
+    <w:p>
+      <w:pPr>
+        <w:ind w:firstLine="0"/>
+        <w:rPr>
+          <w:b/>
+        </w:rPr>
+      </w:pPr>
+    </w:p>
+    <w:p>
+      <w:pPr>
+        <w:ind w:firstLine="0"/>
+        <w:rPr>
+          <w:rFonts w:cs="Times New Roman"/>
+          <w:b/>
+          <w:bCs/>
+          <w:szCs w:val="24"/>
+        </w:rPr>
+      </w:pPr>
+      <w:r>
+        <w:rPr>
+          <w:b/>
+        </w:rPr>
+        <w:lastRenderedPageBreak/>
         <w:t>6</w:t>
       </w:r>
       <w:r>
@@ -14631,7 +14872,6 @@
       </w:r>
       <w:proofErr w:type="spellEnd"/>
       <w:r>
-        <w:lastRenderedPageBreak/>
         <w:pict w14:anchorId="39D915E7">
           <v:rect id="_x0000_i1141" style="width:0;height:1.5pt" o:hrstd="t" o:hr="t" fillcolor="#a0a0a0" stroked="f"/>
         </w:pict>
@@ -14736,6 +14976,7 @@
           <w:rFonts w:cs="Times New Roman"/>
           <w:szCs w:val="24"/>
         </w:rPr>
+        <w:lastRenderedPageBreak/>
         <w:t xml:space="preserve">The </w:t>
       </w:r>
       <w:r>
@@ -16002,7 +16243,6 @@
           <w:color w:val="000000"/>
           <w:szCs w:val="24"/>
         </w:rPr>
-        <w:lastRenderedPageBreak/>
         <w:t xml:space="preserve">     4</w:t>
       </w:r>
       <w:r>
@@ -16297,6 +16537,7 @@
           <w:rFonts w:cs="Times New Roman"/>
           <w:szCs w:val="24"/>
         </w:rPr>
+        <w:lastRenderedPageBreak/>
         <w:tab/>
       </w:r>
       <w:r>
@@ -17524,15 +17765,6 @@
           <w:szCs w:val="24"/>
         </w:rPr>
         <w:br/>
-      </w:r>
-      <w:r>
-        <w:rPr>
-          <w:rFonts w:cs="Times New Roman"/>
-          <w:i/>
-          <w:iCs/>
-          <w:szCs w:val="24"/>
-        </w:rPr>
-        <w:lastRenderedPageBreak/>
         <w:t>Requirements</w:t>
       </w:r>
       <w:r>
@@ -17568,16 +17800,33 @@
       <w:pPr>
         <w:ind w:firstLine="0"/>
         <w:rPr>
-          <w:rFonts w:cs="Times New Roman"/>
-          <w:b/>
-          <w:bCs/>
-          <w:szCs w:val="24"/>
-        </w:rPr>
-      </w:pPr>
-      <w:r>
-        <w:rPr>
-          <w:b/>
-        </w:rPr>
+          <w:b/>
+        </w:rPr>
+      </w:pPr>
+    </w:p>
+    <w:p>
+      <w:pPr>
+        <w:ind w:firstLine="0"/>
+        <w:rPr>
+          <w:b/>
+        </w:rPr>
+      </w:pPr>
+    </w:p>
+    <w:p>
+      <w:pPr>
+        <w:ind w:firstLine="0"/>
+        <w:rPr>
+          <w:rFonts w:cs="Times New Roman"/>
+          <w:b/>
+          <w:bCs/>
+          <w:szCs w:val="24"/>
+        </w:rPr>
+      </w:pPr>
+      <w:r>
+        <w:rPr>
+          <w:b/>
+        </w:rPr>
+        <w:lastRenderedPageBreak/>
         <w:t>10</w:t>
       </w:r>
       <w:r>
@@ -18763,7 +19012,6 @@
         <w:t>actors</w:t>
       </w:r>
       <w:r>
-        <w:lastRenderedPageBreak/>
         <w:pict w14:anchorId="6C1C97DA">
           <v:rect id="_x0000_i1170" style="width:0;height:1.5pt" o:hrstd="t" o:hr="t" fillcolor="#a0a0a0" stroked="f"/>
         </w:pict>
@@ -18797,6 +19045,7 @@
           <w:rFonts w:cs="Times New Roman"/>
           <w:szCs w:val="24"/>
         </w:rPr>
+        <w:lastRenderedPageBreak/>
         <w:t xml:space="preserve">The </w:t>
       </w:r>
       <w:r>
@@ -20033,7 +20282,6 @@
         <w:t>.</w:t>
       </w:r>
       <w:r>
-        <w:lastRenderedPageBreak/>
         <w:pict w14:anchorId="1779DDC8">
           <v:rect id="_x0000_i1179" style="width:0;height:1.5pt" o:hrstd="t" o:hr="t" fillcolor="#a0a0a0" stroked="f"/>
         </w:pict>
@@ -20121,6 +20369,7 @@
           <w:rFonts w:cs="Times New Roman"/>
           <w:szCs w:val="24"/>
         </w:rPr>
+        <w:lastRenderedPageBreak/>
         <w:tab/>
       </w:r>
       <w:r>
@@ -21259,7 +21508,6 @@
         <w:t>actors</w:t>
       </w:r>
       <w:r>
-        <w:lastRenderedPageBreak/>
         <w:pict w14:anchorId="6659F376">
           <v:rect id="_x0000_i1191" style="width:0;height:1.5pt" o:hrstd="t" o:hr="t" fillcolor="#a0a0a0" stroked="f"/>
         </w:pict>
@@ -21293,6 +21541,7 @@
           <w:rFonts w:cs="Times New Roman"/>
           <w:szCs w:val="24"/>
         </w:rPr>
+        <w:lastRenderedPageBreak/>
         <w:t xml:space="preserve">The </w:t>
       </w:r>
       <w:r>
@@ -22252,7 +22501,30 @@
           <w:rFonts w:cs="Times New Roman"/>
           <w:szCs w:val="24"/>
         </w:rPr>
-        <w:t xml:space="preserve"> responds by updating the followers of the selected profile.</w:t>
+        <w:t xml:space="preserve"> responds by </w:t>
+      </w:r>
+      <w:r>
+        <w:rPr>
+          <w:rFonts w:cs="Times New Roman"/>
+          <w:szCs w:val="24"/>
+        </w:rPr>
+        <w:t xml:space="preserve">sending a follow request to the selected </w:t>
+      </w:r>
+      <w:r>
+        <w:rPr>
+          <w:rFonts w:cs="Times New Roman"/>
+          <w:b/>
+          <w:bCs/>
+          <w:szCs w:val="24"/>
+        </w:rPr>
+        <w:t>User</w:t>
+      </w:r>
+      <w:r>
+        <w:rPr>
+          <w:rFonts w:cs="Times New Roman"/>
+          <w:szCs w:val="24"/>
+        </w:rPr>
+        <w:t>.</w:t>
       </w:r>
     </w:p>
     <w:p>
@@ -22375,21 +22647,30 @@
           <w:bCs/>
           <w:szCs w:val="24"/>
         </w:rPr>
-        <w:t xml:space="preserve">profile’s followers </w:t>
-      </w:r>
-      <w:r>
-        <w:rPr>
-          <w:rFonts w:cs="Times New Roman"/>
-          <w:szCs w:val="24"/>
-        </w:rPr>
-        <w:t xml:space="preserve">has been </w:t>
-      </w:r>
-      <w:r>
-        <w:rPr>
-          <w:rFonts w:cs="Times New Roman"/>
-          <w:szCs w:val="24"/>
-        </w:rPr>
-        <w:t>updated.</w:t>
+        <w:t xml:space="preserve">other </w:t>
+      </w:r>
+      <w:r>
+        <w:rPr>
+          <w:rFonts w:cs="Times New Roman"/>
+          <w:b/>
+          <w:szCs w:val="24"/>
+        </w:rPr>
+        <w:t>User</w:t>
+      </w:r>
+      <w:r>
+        <w:rPr>
+          <w:rFonts w:cs="Times New Roman"/>
+          <w:bCs/>
+          <w:szCs w:val="24"/>
+        </w:rPr>
+        <w:t xml:space="preserve"> has received a follow request</w:t>
+      </w:r>
+      <w:r>
+        <w:rPr>
+          <w:rFonts w:cs="Times New Roman"/>
+          <w:szCs w:val="24"/>
+        </w:rPr>
+        <w:t>.</w:t>
       </w:r>
       <w:r>
         <w:rPr>
@@ -22523,7 +22804,7 @@
           <w:rFonts w:cs="Times New Roman"/>
           <w:szCs w:val="24"/>
         </w:rPr>
-        <w:t>following</w:t>
+        <w:t>sending a follow request</w:t>
       </w:r>
       <w:r>
         <w:rPr>
@@ -22547,15 +22828,6 @@
           <w:szCs w:val="24"/>
         </w:rPr>
         <w:br/>
-      </w:r>
-      <w:r>
-        <w:rPr>
-          <w:rFonts w:cs="Times New Roman"/>
-          <w:i/>
-          <w:iCs/>
-          <w:szCs w:val="24"/>
-        </w:rPr>
-        <w:lastRenderedPageBreak/>
         <w:t>Requirements</w:t>
       </w:r>
       <w:r>
@@ -22601,6 +22873,7 @@
         <w:rPr>
           <w:b/>
         </w:rPr>
+        <w:lastRenderedPageBreak/>
         <w:t>16</w:t>
       </w:r>
       <w:r>
@@ -23670,7 +23943,6 @@
           <w:rFonts w:cs="Times New Roman"/>
           <w:szCs w:val="24"/>
         </w:rPr>
-        <w:lastRenderedPageBreak/>
         <w:t>The</w:t>
       </w:r>
       <w:r>
@@ -23746,6 +24018,7 @@
           <w:rFonts w:cs="Times New Roman"/>
           <w:szCs w:val="24"/>
         </w:rPr>
+        <w:lastRenderedPageBreak/>
         <w:t xml:space="preserve">  </w:t>
       </w:r>
       <w:r>
@@ -24936,8 +25209,8 @@
           <w:noProof/>
         </w:rPr>
         <w:drawing>
-          <wp:inline distT="0" distB="0" distL="0" distR="0" wp14:anchorId="355B1756" wp14:editId="701F9C10">
-            <wp:extent cx="4562475" cy="3416451"/>
+          <wp:inline distT="0" distB="0" distL="0" distR="0" wp14:anchorId="355B1756" wp14:editId="0F83F45C">
+            <wp:extent cx="3948315" cy="2956560"/>
             <wp:effectExtent l="0" t="0" r="0" b="0"/>
             <wp:docPr id="1" name="Picture 1"/>
             <wp:cNvGraphicFramePr>
@@ -24965,7 +25238,7 @@
                   <pic:spPr>
                     <a:xfrm>
                       <a:off x="0" y="0"/>
-                      <a:ext cx="4584759" cy="3433138"/>
+                      <a:ext cx="3992349" cy="2989533"/>
                     </a:xfrm>
                     <a:prstGeom prst="rect">
                       <a:avLst/>
@@ -24984,7 +25257,6 @@
       </w:pPr>
       <w:bookmarkStart w:id="24" w:name="_Toc34500478"/>
       <w:r>
-        <w:lastRenderedPageBreak/>
         <w:t>Object model</w:t>
       </w:r>
       <w:bookmarkEnd w:id="24"/>
@@ -25058,6 +25330,7 @@
       </w:pPr>
       <w:bookmarkStart w:id="25" w:name="_Toc34500479"/>
       <w:r>
+        <w:lastRenderedPageBreak/>
         <w:t>Glossary</w:t>
       </w:r>
       <w:bookmarkEnd w:id="25"/>
@@ -25307,7 +25580,6 @@
         <w:spacing w:before="240"/>
       </w:pPr>
       <w:r>
-        <w:lastRenderedPageBreak/>
         <w:t xml:space="preserve">“Firebase”, </w:t>
       </w:r>
       <w:r>
@@ -25490,6 +25762,11 @@
 
 <file path=word/numbering.xml><?xml version="1.0" encoding="utf-8"?>
 <w:numbering xmlns:wpc="http://schemas.microsoft.com/office/word/2010/wordprocessingCanvas" xmlns:cx="http://schemas.microsoft.com/office/drawing/2014/chartex" xmlns:cx1="http://schemas.microsoft.com/office/drawing/2015/9/8/chartex" xmlns:cx2="http://schemas.microsoft.com/office/drawing/2015/10/21/chartex" xmlns:cx3="http://schemas.microsoft.com/office/drawing/2016/5/9/chartex" xmlns:cx4="http://schemas.microsoft.com/office/drawing/2016/5/10/chartex" xmlns:cx5="http://schemas.microsoft.com/office/drawing/2016/5/11/chartex" xmlns:cx6="http://schemas.microsoft.com/office/drawing/2016/5/12/chartex" xmlns:cx7="http://schemas.microsoft.com/office/drawing/2016/5/13/chartex" xmlns:cx8="http://schemas.microsoft.com/office/drawing/2016/5/14/chartex" xmlns:mc="http://schemas.openxmlformats.org/markup-compatibility/2006" xmlns:aink="http://schemas.microsoft.com/office/drawing/2016/ink" xmlns:am3d="http://schemas.microsoft.com/office/drawing/2017/model3d" xmlns:o="urn:schemas-microsoft-com:office:office" xmlns:r="http://schemas.openxmlformats.org/officeDocument/2006/relationships" xmlns:m="http://schemas.openxmlformats.org/officeDocument/2006/math" xmlns:v="urn:schemas-microsoft-com:vml" xmlns:wp14="http://schemas.microsoft.com/office/word/2010/wordprocessingDrawing" xmlns:wp="http://schemas.openxmlformats.org/drawingml/2006/wordprocessingDrawing" xmlns:w10="urn:schemas-microsoft-com:office:word" xmlns:w="http://schemas.openxmlformats.org/wordprocessingml/2006/main" xmlns:w14="http://schemas.microsoft.com/office/word/2010/wordml" xmlns:w15="http://schemas.microsoft.com/office/word/2012/wordml" xmlns:w16cid="http://schemas.microsoft.com/office/word/2016/wordml/cid" xmlns:w16se="http://schemas.microsoft.com/office/word/2015/wordml/symex" xmlns:wpg="http://schemas.microsoft.com/office/word/2010/wordprocessingGroup" xmlns:wpi="http://schemas.microsoft.com/office/word/2010/wordprocessingInk" xmlns:wne="http://schemas.microsoft.com/office/word/2006/wordml" xmlns:wps="http://schemas.microsoft.com/office/word/2010/wordprocessingShape" mc:Ignorable="w14 w15 w16se w16cid wp14">
+  <w:numPicBullet w:numPicBulletId="0">
+    <w:pict>
+      <v:rect id="_x0000_i1031" style="width:0;height:1.5pt" o:bullet="t" o:hrstd="t" o:hr="t" fillcolor="#a0a0a0" stroked="f"/>
+    </w:pict>
+  </w:numPicBullet>
   <w:abstractNum w:abstractNumId="0" w15:restartNumberingAfterBreak="0">
     <w:nsid w:val="001B4123"/>
     <w:multiLevelType w:val="multilevel"/>
@@ -34530,7 +34807,7 @@
 </file>
 
 <file path=customXml/itemProps1.xml><?xml version="1.0" encoding="utf-8"?>
-<ds:datastoreItem xmlns:ds="http://schemas.openxmlformats.org/officeDocument/2006/customXml" ds:itemID="{073E00D2-439B-47E5-8857-5283A6F34325}">
+<ds:datastoreItem xmlns:ds="http://schemas.openxmlformats.org/officeDocument/2006/customXml" ds:itemID="{C1E17F7E-8B73-40A6-9A01-6331DBE86473}">
   <ds:schemaRefs>
     <ds:schemaRef ds:uri="http://schemas.openxmlformats.org/officeDocument/2006/bibliography"/>
   </ds:schemaRefs>

</xml_diff>